<commit_message>
corrections et figure performance filtre
</commit_message>
<xml_diff>
--- a/Final/Rapport-Final.docx
+++ b/Final/Rapport-Final.docx
@@ -1,10 +1,10 @@
 
 <file path=word/document.xml><?xml version="1.0" encoding="utf-8"?>
-<w:document xmlns:wpc="http://schemas.microsoft.com/office/word/2010/wordprocessingCanvas" xmlns:cx="http://schemas.microsoft.com/office/drawing/2014/chartex" xmlns:cx1="http://schemas.microsoft.com/office/drawing/2015/9/8/chartex" xmlns:cx2="http://schemas.microsoft.com/office/drawing/2015/10/21/chartex" xmlns:cx3="http://schemas.microsoft.com/office/drawing/2016/5/9/chartex" xmlns:cx4="http://schemas.microsoft.com/office/drawing/2016/5/10/chartex" xmlns:cx5="http://schemas.microsoft.com/office/drawing/2016/5/11/chartex" xmlns:cx6="http://schemas.microsoft.com/office/drawing/2016/5/12/chartex" xmlns:cx7="http://schemas.microsoft.com/office/drawing/2016/5/13/chartex" xmlns:cx8="http://schemas.microsoft.com/office/drawing/2016/5/14/chartex" xmlns:mc="http://schemas.openxmlformats.org/markup-compatibility/2006" xmlns:aink="http://schemas.microsoft.com/office/drawing/2016/ink" xmlns:am3d="http://schemas.microsoft.com/office/drawing/2017/model3d" xmlns:o="urn:schemas-microsoft-com:office:office" xmlns:r="http://schemas.openxmlformats.org/officeDocument/2006/relationships" xmlns:m="http://schemas.openxmlformats.org/officeDocument/2006/math" xmlns:v="urn:schemas-microsoft-com:vml" xmlns:wp14="http://schemas.microsoft.com/office/word/2010/wordprocessingDrawing" xmlns:wp="http://schemas.openxmlformats.org/drawingml/2006/wordprocessingDrawing" xmlns:w10="urn:schemas-microsoft-com:office:word" xmlns:w="http://schemas.openxmlformats.org/wordprocessingml/2006/main" xmlns:w14="http://schemas.microsoft.com/office/word/2010/wordml" xmlns:w15="http://schemas.microsoft.com/office/word/2012/wordml" xmlns:w16cid="http://schemas.microsoft.com/office/word/2016/wordml/cid" xmlns:w16se="http://schemas.microsoft.com/office/word/2015/wordml/symex" xmlns:wpg="http://schemas.microsoft.com/office/word/2010/wordprocessingGroup" xmlns:wpi="http://schemas.microsoft.com/office/word/2010/wordprocessingInk" xmlns:wne="http://schemas.microsoft.com/office/word/2006/wordml" xmlns:wps="http://schemas.microsoft.com/office/word/2010/wordprocessingShape" mc:Ignorable="w14 w15 w16se w16cid wp14">
+<w:document xmlns:ve="http://schemas.openxmlformats.org/markup-compatibility/2006" xmlns:o="urn:schemas-microsoft-com:office:office" xmlns:r="http://schemas.openxmlformats.org/officeDocument/2006/relationships" xmlns:m="http://schemas.openxmlformats.org/officeDocument/2006/math" xmlns:v="urn:schemas-microsoft-com:vml" xmlns:wp="http://schemas.openxmlformats.org/drawingml/2006/wordprocessingDrawing" xmlns:w10="urn:schemas-microsoft-com:office:word" xmlns:w="http://schemas.openxmlformats.org/wordprocessingml/2006/main" xmlns:wne="http://schemas.microsoft.com/office/word/2006/wordml">
   <w:body>
     <w:p>
       <w:pPr>
-        <w:pStyle w:val="Titre"/>
+        <w:pStyle w:val="Title"/>
         <w:jc w:val="center"/>
       </w:pPr>
       <w:r>
@@ -66,17 +66,11 @@
     </w:p>
     <w:p>
       <w:pPr>
-        <w:pStyle w:val="Titre"/>
-        <w:jc w:val="center"/>
-      </w:pPr>
-      <w:r>
-        <w:t xml:space="preserve">Rapport </w:t>
-      </w:r>
-      <w:r>
-        <w:t>deuxième</w:t>
-      </w:r>
-      <w:r>
-        <w:t xml:space="preserve"> étape de projet</w:t>
+        <w:pStyle w:val="Title"/>
+        <w:jc w:val="center"/>
+      </w:pPr>
+      <w:r>
+        <w:t>Rapport deuxième étape de projet</w:t>
       </w:r>
     </w:p>
     <w:p>
@@ -338,10 +332,7 @@
         <w:jc w:val="center"/>
       </w:pPr>
       <w:r>
-        <w:t xml:space="preserve">MONTRÉAL, LE </w:t>
-      </w:r>
-      <w:r>
-        <w:t>4</w:t>
+        <w:t>MONTRÉAL, LE 4</w:t>
       </w:r>
       <w:r>
         <w:t xml:space="preserve"> </w:t>
@@ -355,7 +346,7 @@
     </w:p>
     <w:p>
       <w:pPr>
-        <w:pStyle w:val="Titre1"/>
+        <w:pStyle w:val="Heading1"/>
         <w:rPr>
           <w:lang w:val="fr-CA"/>
         </w:rPr>
@@ -422,7 +413,7 @@
     </w:p>
     <w:p>
       <w:pPr>
-        <w:pStyle w:val="Titre1"/>
+        <w:pStyle w:val="Heading1"/>
         <w:rPr>
           <w:lang w:val="fr-CA"/>
         </w:rPr>
@@ -436,18 +427,13 @@
     </w:p>
     <w:p>
       <w:r>
-        <w:t xml:space="preserve">La solution d’implémentation présentée contient deux projets CSS </w:t>
-      </w:r>
-      <w:proofErr w:type="gramStart"/>
-      <w:r>
-        <w:t>(.</w:t>
+        <w:t>La solution d’implémentation présentée contient deux projets CSS (.</w:t>
       </w:r>
       <w:proofErr w:type="spellStart"/>
       <w:r>
         <w:t>cproj</w:t>
       </w:r>
       <w:proofErr w:type="spellEnd"/>
-      <w:proofErr w:type="gramEnd"/>
       <w:r>
         <w:t xml:space="preserve">) contenu dans le répertoire </w:t>
       </w:r>
@@ -463,7 +449,7 @@
     </w:p>
     <w:p>
       <w:pPr>
-        <w:pStyle w:val="Titre2"/>
+        <w:pStyle w:val="Heading2"/>
         <w:rPr>
           <w:lang w:val="fr-CA"/>
         </w:rPr>
@@ -546,176 +532,187 @@
       <w:r>
         <w:t xml:space="preserve"> contient le fichier de simulation </w:t>
       </w:r>
+      <w:r>
+        <w:rPr>
+          <w:i/>
+        </w:rPr>
+        <w:t>car.raw</w:t>
+      </w:r>
+      <w:r>
+        <w:rPr>
+          <w:rStyle w:val="FootnoteReference"/>
+          <w:i/>
+        </w:rPr>
+        <w:footnoteReference w:id="1"/>
+      </w:r>
+      <w:r>
+        <w:rPr>
+          <w:i/>
+        </w:rPr>
+        <w:t xml:space="preserve"> </w:t>
+      </w:r>
+      <w:r>
+        <w:t>(le même fichier qui a été utilisé pour le développement Matlab) qui est utilisé pour générer les données d’entrée pour la simulation. Ce fichier est l’enregistrement d’une conversation entre un homme</w:t>
+      </w:r>
+      <w:r>
+        <w:rPr>
+          <w:rFonts w:eastAsia="MS Mincho" w:hint="eastAsia"/>
+          <w:lang w:eastAsia="ja-JP"/>
+        </w:rPr>
+        <w:t xml:space="preserve"> </w:t>
+      </w:r>
+      <w:r>
+        <w:t>(voix plus grave) et une femme</w:t>
+      </w:r>
+      <w:r>
+        <w:rPr>
+          <w:rFonts w:eastAsia="MS Mincho" w:hint="eastAsia"/>
+          <w:lang w:eastAsia="ja-JP"/>
+        </w:rPr>
+        <w:t xml:space="preserve"> </w:t>
+      </w:r>
+      <w:r>
+        <w:t>(voix plus aigüe) avec la présence de bruits de voitures.</w:t>
+      </w:r>
+    </w:p>
+    <w:p>
+      <w:pPr>
+        <w:jc w:val="both"/>
+      </w:pPr>
+    </w:p>
+    <w:p>
+      <w:pPr>
+        <w:jc w:val="both"/>
+      </w:pPr>
+      <w:r>
+        <w:t xml:space="preserve">Dans le fichier </w:t>
+      </w:r>
       <w:proofErr w:type="spellStart"/>
       <w:r>
         <w:rPr>
           <w:i/>
         </w:rPr>
-        <w:t>car.raw</w:t>
+        <w:t>main.c</w:t>
       </w:r>
       <w:proofErr w:type="spellEnd"/>
       <w:r>
-        <w:rPr>
-          <w:rStyle w:val="Appelnotedebasdep"/>
+        <w:t>, on gé</w:t>
+      </w:r>
+      <w:r>
+        <w:t>nère des échantillons de taille fixe</w:t>
+      </w:r>
+      <w:r>
+        <w:t xml:space="preserve"> en lisant le fichier </w:t>
+      </w:r>
+      <w:r>
+        <w:rPr>
           <w:i/>
         </w:rPr>
-        <w:footnoteReference w:id="1"/>
-      </w:r>
+        <w:t xml:space="preserve">car.raw </w:t>
+      </w:r>
+      <w:r>
+        <w:t xml:space="preserve"> et les traiter en appelant la fonction d’algorithme de suppression du bruit</w:t>
+      </w:r>
+      <w:r>
+        <w:rPr>
+          <w:rFonts w:eastAsia="MS Mincho" w:hint="eastAsia"/>
+          <w:lang w:eastAsia="ja-JP"/>
+        </w:rPr>
+        <w:t xml:space="preserve"> </w:t>
+      </w:r>
+      <w:r>
+        <w:t>(</w:t>
+      </w:r>
+      <w:proofErr w:type="spellStart"/>
       <w:r>
         <w:rPr>
           <w:i/>
         </w:rPr>
-        <w:t xml:space="preserve"> </w:t>
-      </w:r>
-      <w:r>
-        <w:t xml:space="preserve">(le même fichier qui a été utilisé pour le développement Matlab) qui est utilisé pour générer les données d’entrée pour la simulation. Ce fichier est l’enregistrement d’une conversation entre un </w:t>
-      </w:r>
-      <w:proofErr w:type="gramStart"/>
-      <w:r>
-        <w:t>homme(</w:t>
-      </w:r>
-      <w:proofErr w:type="gramEnd"/>
-      <w:r>
-        <w:t>voix plus grave) et une femme(voix plus aigüe) avec la présence de bruits de voitures.</w:t>
-      </w:r>
-    </w:p>
-    <w:p>
-      <w:pPr>
-        <w:jc w:val="both"/>
-      </w:pPr>
-    </w:p>
-    <w:p>
-      <w:pPr>
-        <w:jc w:val="both"/>
-      </w:pPr>
-      <w:r>
-        <w:t xml:space="preserve">Dans le fichier </w:t>
-      </w:r>
-      <w:proofErr w:type="spellStart"/>
+        <w:t>NoiseSuppressionAlgorithm</w:t>
+      </w:r>
+      <w:proofErr w:type="spellEnd"/>
+      <w:r>
+        <w:t>).</w:t>
+      </w:r>
+    </w:p>
+    <w:p/>
+    <w:p>
+      <w:pPr>
+        <w:pStyle w:val="Heading2"/>
+        <w:rPr>
+          <w:lang w:val="fr-CA"/>
+        </w:rPr>
+      </w:pPr>
+      <w:r>
+        <w:rPr>
+          <w:lang w:val="fr-CA"/>
+        </w:rPr>
+        <w:t>Projet sur la carte DSK6713</w:t>
+      </w:r>
+    </w:p>
+    <w:p>
+      <w:pPr>
+        <w:rPr>
+          <w:lang w:eastAsia="ja-JP"/>
+        </w:rPr>
+      </w:pPr>
+    </w:p>
+    <w:p>
+      <w:pPr>
+        <w:jc w:val="both"/>
+      </w:pPr>
+      <w:r>
+        <w:t>Le projet dans le répertoir</w:t>
+      </w:r>
+      <w:r>
+        <w:rPr>
+          <w:rFonts w:eastAsia="MS Mincho" w:hint="eastAsia"/>
+          <w:lang w:eastAsia="ja-JP"/>
+        </w:rPr>
+        <w:t>e Projet_SYS835</w:t>
+      </w:r>
+      <w:r>
+        <w:t xml:space="preserve"> a été utilisé pour vérifier l’algorithme de suppression du bruit en temps réel. Le projet contient pratiquement la même arborescence et les mêmes fichiers que le projet </w:t>
+      </w:r>
       <w:r>
         <w:rPr>
           <w:i/>
         </w:rPr>
-        <w:t>main.c</w:t>
-      </w:r>
-      <w:proofErr w:type="spellEnd"/>
-      <w:r>
-        <w:t xml:space="preserve">, on génère des échantillons de tailles fixes en lisant le fichier </w:t>
-      </w:r>
-      <w:proofErr w:type="spellStart"/>
-      <w:proofErr w:type="gramStart"/>
+        <w:t>Projet_SYS835_test</w:t>
+      </w:r>
+      <w:r>
+        <w:t xml:space="preserve">. Nous y avons ajouté les fichiers </w:t>
+      </w:r>
       <w:r>
         <w:rPr>
           <w:i/>
         </w:rPr>
-        <w:t>car.raw</w:t>
-      </w:r>
-      <w:proofErr w:type="spellEnd"/>
+        <w:t>C6713dskinit.h</w:t>
+      </w:r>
+      <w:r>
+        <w:t xml:space="preserve">, </w:t>
+      </w:r>
       <w:r>
         <w:rPr>
           <w:i/>
         </w:rPr>
-        <w:t xml:space="preserve"> </w:t>
-      </w:r>
-      <w:r>
-        <w:t xml:space="preserve"> et</w:t>
-      </w:r>
-      <w:proofErr w:type="gramEnd"/>
-      <w:r>
-        <w:t xml:space="preserve"> les traiter en appelant la fonction d’algorithme de suppression du bruit.(</w:t>
-      </w:r>
-      <w:proofErr w:type="spellStart"/>
+        <w:t>Vectors_intr.asm</w:t>
+      </w:r>
+      <w:r>
+        <w:t xml:space="preserve"> et </w:t>
+      </w:r>
       <w:r>
         <w:rPr>
           <w:i/>
         </w:rPr>
-        <w:t>NoiseSuppressionAlgorithm</w:t>
-      </w:r>
-      <w:proofErr w:type="spellEnd"/>
-      <w:r>
-        <w:t>).</w:t>
-      </w:r>
-    </w:p>
-    <w:p/>
-    <w:p>
-      <w:pPr>
-        <w:pStyle w:val="Titre2"/>
-        <w:rPr>
-          <w:lang w:val="fr-CA"/>
-        </w:rPr>
-      </w:pPr>
-      <w:r>
-        <w:rPr>
-          <w:lang w:val="fr-CA"/>
-        </w:rPr>
-        <w:t>Projet sur la carte DSK6713</w:t>
-      </w:r>
-    </w:p>
-    <w:p>
-      <w:pPr>
-        <w:rPr>
-          <w:lang w:eastAsia="ja-JP"/>
-        </w:rPr>
-      </w:pPr>
-    </w:p>
-    <w:p>
-      <w:pPr>
-        <w:jc w:val="both"/>
-      </w:pPr>
-      <w:r>
-        <w:t xml:space="preserve">Le projet dans le répertoire </w:t>
-      </w:r>
-      <w:proofErr w:type="spellStart"/>
+        <w:t>C6713dskinit.c</w:t>
+      </w:r>
+      <w:r>
+        <w:t xml:space="preserve"> tirés du fichiers </w:t>
+      </w:r>
       <w:r>
         <w:rPr>
           <w:i/>
-          <w:highlight w:val="yellow"/>
-        </w:rPr>
-        <w:t>Projet_XXXX</w:t>
-      </w:r>
-      <w:proofErr w:type="spellEnd"/>
-      <w:r>
-        <w:t xml:space="preserve"> a été utilisé pour vérifier l’algorithme de suppression du bruit en temps réel. Le projet contient pratiquement la même arborescence et les mêmes fichiers que le projet </w:t>
-      </w:r>
-      <w:r>
-        <w:rPr>
-          <w:i/>
-        </w:rPr>
-        <w:t>Projet_SYS835_test</w:t>
-      </w:r>
-      <w:r>
-        <w:t xml:space="preserve">. Nous y avons ajouté les fichiers </w:t>
-      </w:r>
-      <w:r>
-        <w:rPr>
-          <w:i/>
-        </w:rPr>
-        <w:t>C6713dskinit.h</w:t>
-      </w:r>
-      <w:r>
-        <w:t xml:space="preserve">, </w:t>
-      </w:r>
-      <w:r>
-        <w:rPr>
-          <w:i/>
-        </w:rPr>
-        <w:t>Vectors_intr.asm</w:t>
-      </w:r>
-      <w:r>
-        <w:t xml:space="preserve"> et </w:t>
-      </w:r>
-      <w:r>
-        <w:rPr>
-          <w:i/>
-        </w:rPr>
-        <w:t>C6713dskinit.c</w:t>
-      </w:r>
-      <w:r>
-        <w:t xml:space="preserve"> tirés du fichiers </w:t>
-      </w:r>
-      <w:r>
-        <w:rPr>
-          <w:i/>
         </w:rPr>
         <w:t>Ex22b.zip</w:t>
       </w:r>
@@ -724,7 +721,7 @@
       </w:r>
       <w:r>
         <w:rPr>
-          <w:rStyle w:val="Appelnotedebasdep"/>
+          <w:rStyle w:val="FootnoteReference"/>
         </w:rPr>
         <w:footnoteReference w:id="2"/>
       </w:r>
@@ -790,7 +787,7 @@
     </w:p>
     <w:p>
       <w:pPr>
-        <w:pStyle w:val="Titre2"/>
+        <w:pStyle w:val="Heading2"/>
         <w:rPr>
           <w:lang w:val="fr-CA"/>
         </w:rPr>
@@ -845,29 +842,107 @@
       </w:r>
       <w:proofErr w:type="spellEnd"/>
       <w:r>
-        <w:t>). Pour chaque trame de 160 échantillons, cette fonction est appelée 17 fois (pour chaque bande de fréquence). La version en C compilée en Configuration « Release » exécute en 5495 cycles.</w:t>
-      </w:r>
-    </w:p>
-    <w:p>
-      <w:pPr>
-        <w:jc w:val="both"/>
-      </w:pPr>
-    </w:p>
-    <w:p>
-      <w:pPr>
-        <w:jc w:val="both"/>
-      </w:pPr>
-      <w:r>
-        <w:t xml:space="preserve">Nous avons codé une version du filtre en assembleur </w:t>
-      </w:r>
-      <w:proofErr w:type="gramStart"/>
-      <w:r>
-        <w:t>(«_</w:t>
+        <w:t>). Pour chaque trame de 160 échantillons, cette fonction est appelée 17 fois (pour chaque bande de fréquence). La version en C compilée en Configuration « Release » exécute en 549</w:t>
+      </w:r>
+      <w:r>
+        <w:rPr>
+          <w:rFonts w:eastAsia="MS Mincho" w:hint="eastAsia"/>
+          <w:lang w:eastAsia="ja-JP"/>
+        </w:rPr>
+        <w:t>9</w:t>
+      </w:r>
+      <w:r>
+        <w:t xml:space="preserve"> cycles.</w:t>
+      </w:r>
+    </w:p>
+    <w:p>
+      <w:pPr>
+        <w:jc w:val="both"/>
+        <w:rPr>
+          <w:rFonts w:eastAsia="MS Mincho" w:hint="eastAsia"/>
+          <w:lang w:eastAsia="ja-JP"/>
+        </w:rPr>
+      </w:pPr>
+    </w:p>
+    <w:p>
+      <w:pPr>
+        <w:jc w:val="both"/>
+        <w:rPr>
+          <w:rFonts w:eastAsia="MS Mincho" w:hint="eastAsia"/>
+          <w:lang w:eastAsia="ja-JP"/>
+        </w:rPr>
+      </w:pPr>
+      <w:r>
+        <w:rPr>
+          <w:rFonts w:eastAsia="MS Mincho"/>
+          <w:lang w:eastAsia="ja-JP"/>
+        </w:rPr>
+        <w:drawing>
+          <wp:inline distT="0" distB="0" distL="0" distR="0">
+            <wp:extent cx="5486400" cy="1470672"/>
+            <wp:effectExtent l="19050" t="0" r="0" b="0"/>
+            <wp:docPr id="11" name="Picture 11"/>
+            <wp:cNvGraphicFramePr>
+              <a:graphicFrameLocks xmlns:a="http://schemas.openxmlformats.org/drawingml/2006/main" noChangeAspect="1"/>
+            </wp:cNvGraphicFramePr>
+            <a:graphic xmlns:a="http://schemas.openxmlformats.org/drawingml/2006/main">
+              <a:graphicData uri="http://schemas.openxmlformats.org/drawingml/2006/picture">
+                <pic:pic xmlns:pic="http://schemas.openxmlformats.org/drawingml/2006/picture">
+                  <pic:nvPicPr>
+                    <pic:cNvPr id="0" name="Picture 11"/>
+                    <pic:cNvPicPr>
+                      <a:picLocks noChangeAspect="1" noChangeArrowheads="1"/>
+                    </pic:cNvPicPr>
+                  </pic:nvPicPr>
+                  <pic:blipFill>
+                    <a:blip r:embed="rId7" cstate="print"/>
+                    <a:srcRect/>
+                    <a:stretch>
+                      <a:fillRect/>
+                    </a:stretch>
+                  </pic:blipFill>
+                  <pic:spPr bwMode="auto">
+                    <a:xfrm>
+                      <a:off x="0" y="0"/>
+                      <a:ext cx="5486400" cy="1470672"/>
+                    </a:xfrm>
+                    <a:prstGeom prst="rect">
+                      <a:avLst/>
+                    </a:prstGeom>
+                    <a:noFill/>
+                    <a:ln w="9525">
+                      <a:noFill/>
+                      <a:miter lim="800000"/>
+                      <a:headEnd/>
+                      <a:tailEnd/>
+                    </a:ln>
+                  </pic:spPr>
+                </pic:pic>
+              </a:graphicData>
+            </a:graphic>
+          </wp:inline>
+        </w:drawing>
+      </w:r>
+    </w:p>
+    <w:p>
+      <w:pPr>
+        <w:jc w:val="both"/>
+        <w:rPr>
+          <w:rFonts w:eastAsia="MS Mincho" w:hint="eastAsia"/>
+          <w:lang w:eastAsia="ja-JP"/>
+        </w:rPr>
+      </w:pPr>
+    </w:p>
+    <w:p>
+      <w:pPr>
+        <w:jc w:val="both"/>
+      </w:pPr>
+      <w:r>
+        <w:t>Nous avons codé une version du filtre en assembleur («</w:t>
       </w:r>
       <w:proofErr w:type="spellStart"/>
-      <w:proofErr w:type="gramEnd"/>
-      <w:r>
-        <w:t>FilterASM</w:t>
+      <w:r>
+        <w:t>_FilterASM</w:t>
       </w:r>
       <w:proofErr w:type="spellEnd"/>
       <w:r>
@@ -884,13 +959,7 @@
         <w:jc w:val="both"/>
       </w:pPr>
       <w:r>
-        <w:t>La version en assemble</w:t>
-      </w:r>
-      <w:r>
-        <w:t>ur</w:t>
-      </w:r>
-      <w:r>
-        <w:t xml:space="preserve"> non-optimisée exécute (23 instructions + 14 </w:t>
+        <w:t xml:space="preserve">La version en assembleur non-optimisée exécute (23 instructions + 14 </w:t>
       </w:r>
       <w:proofErr w:type="spellStart"/>
       <w:r>
@@ -906,21 +975,7 @@
         <w:jc w:val="both"/>
       </w:pPr>
       <w:r>
-        <w:t>Ce qui est presque identique à la performance obtenue avec la version</w:t>
-      </w:r>
-      <w:proofErr w:type="gramStart"/>
-      <w:r>
-        <w:t xml:space="preserve"> «Release</w:t>
-      </w:r>
-      <w:proofErr w:type="gramEnd"/>
-      <w:r>
-        <w:t> » en C.</w:t>
-      </w:r>
-      <w:r>
-        <w:t xml:space="preserve"> </w:t>
-      </w:r>
-      <w:r>
-        <w:t>Donc, en remplaçant les « </w:t>
+        <w:t>Ce qui est presque identique à la performance obtenue avec la version «Release » en C. Donc, en remplaçant les « </w:t>
       </w:r>
       <w:proofErr w:type="spellStart"/>
       <w:r>
@@ -934,7 +989,7 @@
     <w:p/>
     <w:p>
       <w:pPr>
-        <w:pStyle w:val="Titre1"/>
+        <w:pStyle w:val="Heading1"/>
         <w:rPr>
           <w:lang w:val="fr-CA"/>
         </w:rPr>
@@ -948,7 +1003,7 @@
     </w:p>
     <w:p>
       <w:pPr>
-        <w:pStyle w:val="Titre2"/>
+        <w:pStyle w:val="Heading2"/>
         <w:rPr>
           <w:lang w:val="fr-CA"/>
         </w:rPr>
@@ -985,9 +1040,11 @@
       <w:r>
         <w:rPr>
           <w:noProof/>
-        </w:rPr>
+          <w:lang w:val="en-CA" w:eastAsia="ja-JP"/>
+        </w:rPr>
+        <w:lastRenderedPageBreak/>
         <w:drawing>
-          <wp:inline distT="0" distB="0" distL="0" distR="0" wp14:anchorId="0AD90D5B" wp14:editId="43E20425">
+          <wp:inline distT="0" distB="0" distL="0" distR="0">
             <wp:extent cx="6046470" cy="2468880"/>
             <wp:effectExtent l="0" t="0" r="0" b="0"/>
             <wp:docPr id="3" name="Image 3"/>
@@ -1002,7 +1059,7 @@
                     <pic:cNvPicPr/>
                   </pic:nvPicPr>
                   <pic:blipFill rotWithShape="1">
-                    <a:blip r:embed="rId7"/>
+                    <a:blip r:embed="rId8" cstate="print"/>
                     <a:srcRect l="28462" t="34618" r="26444" b="32648"/>
                     <a:stretch/>
                   </pic:blipFill>
@@ -1019,7 +1076,7 @@
                     </a:ln>
                     <a:extLst>
                       <a:ext uri="{53640926-AAD7-44D8-BBD7-CCE9431645EC}">
-                        <a14:shadowObscured xmlns:a14="http://schemas.microsoft.com/office/drawing/2010/main"/>
+                        <a14:shadowObscured xmlns:a14="http://schemas.microsoft.com/office/drawing/2010/main" xmlns:wps="http://schemas.microsoft.com/office/word/2010/wordprocessingShape" xmlns:wpi="http://schemas.microsoft.com/office/word/2010/wordprocessingInk" xmlns:wpg="http://schemas.microsoft.com/office/word/2010/wordprocessingGroup" xmlns:w16se="http://schemas.microsoft.com/office/word/2015/wordml/symex" xmlns:w16cid="http://schemas.microsoft.com/office/word/2016/wordml/cid" xmlns:w15="http://schemas.microsoft.com/office/word/2012/wordml" xmlns:w14="http://schemas.microsoft.com/office/word/2010/wordml" xmlns:w="http://schemas.openxmlformats.org/wordprocessingml/2006/main" xmlns:w10="urn:schemas-microsoft-com:office:word" xmlns:wp14="http://schemas.microsoft.com/office/word/2010/wordprocessingDrawing" xmlns:v="urn:schemas-microsoft-com:vml" xmlns:o="urn:schemas-microsoft-com:office:office" xmlns:am3d="http://schemas.microsoft.com/office/drawing/2017/model3d" xmlns:aink="http://schemas.microsoft.com/office/drawing/2016/ink" xmlns:mc="http://schemas.openxmlformats.org/markup-compatibility/2006" xmlns:cx8="http://schemas.microsoft.com/office/drawing/2016/5/14/chartex" xmlns:cx7="http://schemas.microsoft.com/office/drawing/2016/5/13/chartex" xmlns:cx6="http://schemas.microsoft.com/office/drawing/2016/5/12/chartex" xmlns:cx5="http://schemas.microsoft.com/office/drawing/2016/5/11/chartex" xmlns:cx4="http://schemas.microsoft.com/office/drawing/2016/5/10/chartex" xmlns:cx3="http://schemas.microsoft.com/office/drawing/2016/5/9/chartex" xmlns:cx2="http://schemas.microsoft.com/office/drawing/2015/10/21/chartex" xmlns:cx1="http://schemas.microsoft.com/office/drawing/2015/9/8/chartex" xmlns:cx="http://schemas.microsoft.com/office/drawing/2014/chartex" xmlns:wpc="http://schemas.microsoft.com/office/word/2010/wordprocessingCanvas" xmlns=""/>
                       </a:ext>
                     </a:extLst>
                   </pic:spPr>
@@ -1032,7 +1089,7 @@
     </w:p>
     <w:p>
       <w:pPr>
-        <w:pStyle w:val="Lgende"/>
+        <w:pStyle w:val="Caption"/>
         <w:jc w:val="center"/>
         <w:rPr>
           <w:lang w:val="fr-CA"/>
@@ -1100,10 +1157,10 @@
       <w:r>
         <w:rPr>
           <w:noProof/>
-        </w:rPr>
-        <w:lastRenderedPageBreak/>
+          <w:lang w:val="en-CA" w:eastAsia="ja-JP"/>
+        </w:rPr>
         <w:drawing>
-          <wp:inline distT="0" distB="0" distL="0" distR="0" wp14:anchorId="50C5E019" wp14:editId="5233050F">
+          <wp:inline distT="0" distB="0" distL="0" distR="0">
             <wp:extent cx="6133465" cy="2529840"/>
             <wp:effectExtent l="0" t="0" r="0" b="0"/>
             <wp:docPr id="7" name="Image 7"/>
@@ -1118,7 +1175,7 @@
                     <pic:cNvPicPr/>
                   </pic:nvPicPr>
                   <pic:blipFill rotWithShape="1">
-                    <a:blip r:embed="rId8"/>
+                    <a:blip r:embed="rId9" cstate="print"/>
                     <a:srcRect l="28461" t="34530" r="26410" b="32379"/>
                     <a:stretch/>
                   </pic:blipFill>
@@ -1135,7 +1192,7 @@
                     </a:ln>
                     <a:extLst>
                       <a:ext uri="{53640926-AAD7-44D8-BBD7-CCE9431645EC}">
-                        <a14:shadowObscured xmlns:a14="http://schemas.microsoft.com/office/drawing/2010/main"/>
+                        <a14:shadowObscured xmlns:a14="http://schemas.microsoft.com/office/drawing/2010/main" xmlns:wps="http://schemas.microsoft.com/office/word/2010/wordprocessingShape" xmlns:wpi="http://schemas.microsoft.com/office/word/2010/wordprocessingInk" xmlns:wpg="http://schemas.microsoft.com/office/word/2010/wordprocessingGroup" xmlns:w16se="http://schemas.microsoft.com/office/word/2015/wordml/symex" xmlns:w16cid="http://schemas.microsoft.com/office/word/2016/wordml/cid" xmlns:w15="http://schemas.microsoft.com/office/word/2012/wordml" xmlns:w14="http://schemas.microsoft.com/office/word/2010/wordml" xmlns:w="http://schemas.openxmlformats.org/wordprocessingml/2006/main" xmlns:w10="urn:schemas-microsoft-com:office:word" xmlns:wp14="http://schemas.microsoft.com/office/word/2010/wordprocessingDrawing" xmlns:v="urn:schemas-microsoft-com:vml" xmlns:o="urn:schemas-microsoft-com:office:office" xmlns:am3d="http://schemas.microsoft.com/office/drawing/2017/model3d" xmlns:aink="http://schemas.microsoft.com/office/drawing/2016/ink" xmlns:mc="http://schemas.openxmlformats.org/markup-compatibility/2006" xmlns:cx8="http://schemas.microsoft.com/office/drawing/2016/5/14/chartex" xmlns:cx7="http://schemas.microsoft.com/office/drawing/2016/5/13/chartex" xmlns:cx6="http://schemas.microsoft.com/office/drawing/2016/5/12/chartex" xmlns:cx5="http://schemas.microsoft.com/office/drawing/2016/5/11/chartex" xmlns:cx4="http://schemas.microsoft.com/office/drawing/2016/5/10/chartex" xmlns:cx3="http://schemas.microsoft.com/office/drawing/2016/5/9/chartex" xmlns:cx2="http://schemas.microsoft.com/office/drawing/2015/10/21/chartex" xmlns:cx1="http://schemas.microsoft.com/office/drawing/2015/9/8/chartex" xmlns:cx="http://schemas.microsoft.com/office/drawing/2014/chartex" xmlns:wpc="http://schemas.microsoft.com/office/word/2010/wordprocessingCanvas" xmlns=""/>
                       </a:ext>
                     </a:extLst>
                   </pic:spPr>
@@ -1148,7 +1205,7 @@
     </w:p>
     <w:p>
       <w:pPr>
-        <w:pStyle w:val="Lgende"/>
+        <w:pStyle w:val="Caption"/>
         <w:jc w:val="center"/>
         <w:rPr>
           <w:lang w:val="fr-CA"/>
@@ -1208,9 +1265,11 @@
       <w:r>
         <w:rPr>
           <w:noProof/>
-        </w:rPr>
+          <w:lang w:val="en-CA" w:eastAsia="ja-JP"/>
+        </w:rPr>
+        <w:lastRenderedPageBreak/>
         <w:drawing>
-          <wp:inline distT="0" distB="0" distL="0" distR="0" wp14:anchorId="0A55F276" wp14:editId="1E433C76">
+          <wp:inline distT="0" distB="0" distL="0" distR="0">
             <wp:extent cx="4502150" cy="1866725"/>
             <wp:effectExtent l="0" t="0" r="0" b="0"/>
             <wp:docPr id="4" name="Image 4"/>
@@ -1225,7 +1284,7 @@
                     <pic:cNvPicPr/>
                   </pic:nvPicPr>
                   <pic:blipFill rotWithShape="1">
-                    <a:blip r:embed="rId9"/>
+                    <a:blip r:embed="rId10" cstate="print"/>
                     <a:srcRect l="28590" t="34459" r="26410" b="32371"/>
                     <a:stretch/>
                   </pic:blipFill>
@@ -1242,7 +1301,7 @@
                     </a:ln>
                     <a:extLst>
                       <a:ext uri="{53640926-AAD7-44D8-BBD7-CCE9431645EC}">
-                        <a14:shadowObscured xmlns:a14="http://schemas.microsoft.com/office/drawing/2010/main"/>
+                        <a14:shadowObscured xmlns:a14="http://schemas.microsoft.com/office/drawing/2010/main" xmlns:wps="http://schemas.microsoft.com/office/word/2010/wordprocessingShape" xmlns:wpi="http://schemas.microsoft.com/office/word/2010/wordprocessingInk" xmlns:wpg="http://schemas.microsoft.com/office/word/2010/wordprocessingGroup" xmlns:w16se="http://schemas.microsoft.com/office/word/2015/wordml/symex" xmlns:w16cid="http://schemas.microsoft.com/office/word/2016/wordml/cid" xmlns:w15="http://schemas.microsoft.com/office/word/2012/wordml" xmlns:w14="http://schemas.microsoft.com/office/word/2010/wordml" xmlns:w="http://schemas.openxmlformats.org/wordprocessingml/2006/main" xmlns:w10="urn:schemas-microsoft-com:office:word" xmlns:wp14="http://schemas.microsoft.com/office/word/2010/wordprocessingDrawing" xmlns:v="urn:schemas-microsoft-com:vml" xmlns:o="urn:schemas-microsoft-com:office:office" xmlns:am3d="http://schemas.microsoft.com/office/drawing/2017/model3d" xmlns:aink="http://schemas.microsoft.com/office/drawing/2016/ink" xmlns:mc="http://schemas.openxmlformats.org/markup-compatibility/2006" xmlns:cx8="http://schemas.microsoft.com/office/drawing/2016/5/14/chartex" xmlns:cx7="http://schemas.microsoft.com/office/drawing/2016/5/13/chartex" xmlns:cx6="http://schemas.microsoft.com/office/drawing/2016/5/12/chartex" xmlns:cx5="http://schemas.microsoft.com/office/drawing/2016/5/11/chartex" xmlns:cx4="http://schemas.microsoft.com/office/drawing/2016/5/10/chartex" xmlns:cx3="http://schemas.microsoft.com/office/drawing/2016/5/9/chartex" xmlns:cx2="http://schemas.microsoft.com/office/drawing/2015/10/21/chartex" xmlns:cx1="http://schemas.microsoft.com/office/drawing/2015/9/8/chartex" xmlns:cx="http://schemas.microsoft.com/office/drawing/2014/chartex" xmlns:wpc="http://schemas.microsoft.com/office/word/2010/wordprocessingCanvas" xmlns=""/>
                       </a:ext>
                     </a:extLst>
                   </pic:spPr>
@@ -1255,7 +1314,7 @@
     </w:p>
     <w:p>
       <w:pPr>
-        <w:pStyle w:val="Lgende"/>
+        <w:pStyle w:val="Caption"/>
         <w:jc w:val="center"/>
         <w:rPr>
           <w:lang w:val="fr-CA"/>
@@ -1304,9 +1363,10 @@
       <w:r>
         <w:rPr>
           <w:noProof/>
+          <w:lang w:val="en-CA" w:eastAsia="ja-JP"/>
         </w:rPr>
         <w:drawing>
-          <wp:inline distT="0" distB="0" distL="0" distR="0" wp14:anchorId="14733910" wp14:editId="2360C526">
+          <wp:inline distT="0" distB="0" distL="0" distR="0">
             <wp:extent cx="4593539" cy="1927860"/>
             <wp:effectExtent l="0" t="0" r="0" b="0"/>
             <wp:docPr id="5" name="Image 5"/>
@@ -1321,7 +1381,7 @@
                     <pic:cNvPicPr/>
                   </pic:nvPicPr>
                   <pic:blipFill rotWithShape="1">
-                    <a:blip r:embed="rId10"/>
+                    <a:blip r:embed="rId11" cstate="print"/>
                     <a:srcRect l="28590" t="34188" r="26329" b="32176"/>
                     <a:stretch/>
                   </pic:blipFill>
@@ -1338,7 +1398,7 @@
                     </a:ln>
                     <a:extLst>
                       <a:ext uri="{53640926-AAD7-44D8-BBD7-CCE9431645EC}">
-                        <a14:shadowObscured xmlns:a14="http://schemas.microsoft.com/office/drawing/2010/main"/>
+                        <a14:shadowObscured xmlns:a14="http://schemas.microsoft.com/office/drawing/2010/main" xmlns:wps="http://schemas.microsoft.com/office/word/2010/wordprocessingShape" xmlns:wpi="http://schemas.microsoft.com/office/word/2010/wordprocessingInk" xmlns:wpg="http://schemas.microsoft.com/office/word/2010/wordprocessingGroup" xmlns:w16se="http://schemas.microsoft.com/office/word/2015/wordml/symex" xmlns:w16cid="http://schemas.microsoft.com/office/word/2016/wordml/cid" xmlns:w15="http://schemas.microsoft.com/office/word/2012/wordml" xmlns:w14="http://schemas.microsoft.com/office/word/2010/wordml" xmlns:w="http://schemas.openxmlformats.org/wordprocessingml/2006/main" xmlns:w10="urn:schemas-microsoft-com:office:word" xmlns:wp14="http://schemas.microsoft.com/office/word/2010/wordprocessingDrawing" xmlns:v="urn:schemas-microsoft-com:vml" xmlns:o="urn:schemas-microsoft-com:office:office" xmlns:am3d="http://schemas.microsoft.com/office/drawing/2017/model3d" xmlns:aink="http://schemas.microsoft.com/office/drawing/2016/ink" xmlns:mc="http://schemas.openxmlformats.org/markup-compatibility/2006" xmlns:cx8="http://schemas.microsoft.com/office/drawing/2016/5/14/chartex" xmlns:cx7="http://schemas.microsoft.com/office/drawing/2016/5/13/chartex" xmlns:cx6="http://schemas.microsoft.com/office/drawing/2016/5/12/chartex" xmlns:cx5="http://schemas.microsoft.com/office/drawing/2016/5/11/chartex" xmlns:cx4="http://schemas.microsoft.com/office/drawing/2016/5/10/chartex" xmlns:cx3="http://schemas.microsoft.com/office/drawing/2016/5/9/chartex" xmlns:cx2="http://schemas.microsoft.com/office/drawing/2015/10/21/chartex" xmlns:cx1="http://schemas.microsoft.com/office/drawing/2015/9/8/chartex" xmlns:cx="http://schemas.microsoft.com/office/drawing/2014/chartex" xmlns:wpc="http://schemas.microsoft.com/office/word/2010/wordprocessingCanvas" xmlns=""/>
                       </a:ext>
                     </a:extLst>
                   </pic:spPr>
@@ -1351,7 +1411,7 @@
     </w:p>
     <w:p>
       <w:pPr>
-        <w:pStyle w:val="Lgende"/>
+        <w:pStyle w:val="Caption"/>
         <w:jc w:val="center"/>
         <w:rPr>
           <w:lang w:val="fr-CA"/>
@@ -1406,7 +1466,7 @@
       </w:r>
       <w:r>
         <w:rPr>
-          <w:rStyle w:val="Appelnotedebasdep"/>
+          <w:rStyle w:val="FootnoteReference"/>
         </w:rPr>
         <w:footnoteReference w:id="3"/>
       </w:r>
@@ -1429,7 +1489,7 @@
     </w:p>
     <w:p>
       <w:pPr>
-        <w:pStyle w:val="Titre2"/>
+        <w:pStyle w:val="Heading2"/>
         <w:rPr>
           <w:lang w:val="fr-CA"/>
         </w:rPr>
@@ -1454,9 +1514,11 @@
       <w:r>
         <w:rPr>
           <w:noProof/>
-        </w:rPr>
+          <w:lang w:val="en-CA" w:eastAsia="ja-JP"/>
+        </w:rPr>
+        <w:lastRenderedPageBreak/>
         <w:drawing>
-          <wp:inline distT="0" distB="0" distL="0" distR="0" wp14:anchorId="52780E55" wp14:editId="62CAB050">
+          <wp:inline distT="0" distB="0" distL="0" distR="0">
             <wp:extent cx="3383280" cy="2345025"/>
             <wp:effectExtent l="0" t="0" r="0" b="0"/>
             <wp:docPr id="6" name="Image 6"/>
@@ -1471,7 +1533,7 @@
                     <pic:cNvPicPr/>
                   </pic:nvPicPr>
                   <pic:blipFill rotWithShape="1">
-                    <a:blip r:embed="rId11"/>
+                    <a:blip r:embed="rId12" cstate="print"/>
                     <a:srcRect l="4487" t="11168" r="71282" b="58974"/>
                     <a:stretch/>
                   </pic:blipFill>
@@ -1488,7 +1550,7 @@
                     </a:ln>
                     <a:extLst>
                       <a:ext uri="{53640926-AAD7-44D8-BBD7-CCE9431645EC}">
-                        <a14:shadowObscured xmlns:a14="http://schemas.microsoft.com/office/drawing/2010/main"/>
+                        <a14:shadowObscured xmlns:a14="http://schemas.microsoft.com/office/drawing/2010/main" xmlns:wps="http://schemas.microsoft.com/office/word/2010/wordprocessingShape" xmlns:wpi="http://schemas.microsoft.com/office/word/2010/wordprocessingInk" xmlns:wpg="http://schemas.microsoft.com/office/word/2010/wordprocessingGroup" xmlns:w16se="http://schemas.microsoft.com/office/word/2015/wordml/symex" xmlns:w16cid="http://schemas.microsoft.com/office/word/2016/wordml/cid" xmlns:w15="http://schemas.microsoft.com/office/word/2012/wordml" xmlns:w14="http://schemas.microsoft.com/office/word/2010/wordml" xmlns:w="http://schemas.openxmlformats.org/wordprocessingml/2006/main" xmlns:w10="urn:schemas-microsoft-com:office:word" xmlns:wp14="http://schemas.microsoft.com/office/word/2010/wordprocessingDrawing" xmlns:v="urn:schemas-microsoft-com:vml" xmlns:o="urn:schemas-microsoft-com:office:office" xmlns:am3d="http://schemas.microsoft.com/office/drawing/2017/model3d" xmlns:aink="http://schemas.microsoft.com/office/drawing/2016/ink" xmlns:mc="http://schemas.openxmlformats.org/markup-compatibility/2006" xmlns:cx8="http://schemas.microsoft.com/office/drawing/2016/5/14/chartex" xmlns:cx7="http://schemas.microsoft.com/office/drawing/2016/5/13/chartex" xmlns:cx6="http://schemas.microsoft.com/office/drawing/2016/5/12/chartex" xmlns:cx5="http://schemas.microsoft.com/office/drawing/2016/5/11/chartex" xmlns:cx4="http://schemas.microsoft.com/office/drawing/2016/5/10/chartex" xmlns:cx3="http://schemas.microsoft.com/office/drawing/2016/5/9/chartex" xmlns:cx2="http://schemas.microsoft.com/office/drawing/2015/10/21/chartex" xmlns:cx1="http://schemas.microsoft.com/office/drawing/2015/9/8/chartex" xmlns:cx="http://schemas.microsoft.com/office/drawing/2014/chartex" xmlns:wpc="http://schemas.microsoft.com/office/word/2010/wordprocessingCanvas" xmlns=""/>
                       </a:ext>
                     </a:extLst>
                   </pic:spPr>
@@ -1501,7 +1563,7 @@
     </w:p>
     <w:p>
       <w:pPr>
-        <w:pStyle w:val="Lgende"/>
+        <w:pStyle w:val="Caption"/>
         <w:jc w:val="center"/>
         <w:rPr>
           <w:lang w:val="fr-CA"/>
@@ -1556,46 +1618,55 @@
     </w:p>
     <w:p>
       <w:r>
-        <w:t xml:space="preserve">Nous pouvons constaté que la fonction </w:t>
+        <w:t xml:space="preserve">Nous pouvons </w:t>
+      </w:r>
+      <w:r>
+        <w:t>constater</w:t>
+      </w:r>
+      <w:r>
+        <w:t xml:space="preserve"> que la fonction </w:t>
       </w:r>
       <w:proofErr w:type="spellStart"/>
+      <w:r>
+        <w:rPr>
+          <w:i/>
+        </w:rPr>
+        <w:t>GetFilteredChannelFrame</w:t>
+      </w:r>
+      <w:proofErr w:type="spellEnd"/>
+      <w:r>
+        <w:rPr>
+          <w:i/>
+        </w:rPr>
+        <w:t xml:space="preserve"> </w:t>
+      </w:r>
+      <w:r>
+        <w:t xml:space="preserve"> (qui fait appel à la fonction </w:t>
+      </w:r>
+      <w:r>
+        <w:rPr>
+          <w:i/>
+        </w:rPr>
+        <w:t>filterN2</w:t>
+      </w:r>
+      <w:r>
+        <w:t xml:space="preserve">) est la fonctions la plus coûteuse en </w:t>
+      </w:r>
       <w:proofErr w:type="gramStart"/>
       <w:r>
+        <w:t>terme</w:t>
+      </w:r>
+      <w:proofErr w:type="gramEnd"/>
+      <w:r>
+        <w:t xml:space="preserve"> de ressources. Ceci justifie l’optimisation de cette fonction </w:t>
+      </w:r>
+      <w:r>
         <w:rPr>
           <w:i/>
         </w:rPr>
-        <w:t>GetFilteredChannelFrame</w:t>
-      </w:r>
-      <w:proofErr w:type="spellEnd"/>
-      <w:r>
-        <w:rPr>
-          <w:i/>
-        </w:rPr>
-        <w:t xml:space="preserve"> </w:t>
-      </w:r>
-      <w:r>
-        <w:t xml:space="preserve"> (</w:t>
-      </w:r>
-      <w:proofErr w:type="gramEnd"/>
-      <w:r>
-        <w:t xml:space="preserve">qui fait appel à la fonction </w:t>
-      </w:r>
-      <w:r>
-        <w:rPr>
-          <w:i/>
-        </w:rPr>
         <w:t>filterN2</w:t>
       </w:r>
       <w:r>
-        <w:t xml:space="preserve">) est la fonctions la plus coûteuse en terme de ressources. Ceci justifie l’optimisation de cette fonction </w:t>
-      </w:r>
-      <w:r>
-        <w:rPr>
-          <w:i/>
-        </w:rPr>
-        <w:t>filterN2</w:t>
-      </w:r>
-      <w:r>
         <w:t xml:space="preserve"> en assembleur</w:t>
       </w:r>
       <w:r>
@@ -1617,7 +1688,7 @@
     <w:p/>
     <w:p>
       <w:pPr>
-        <w:pStyle w:val="Titre2"/>
+        <w:pStyle w:val="Heading2"/>
         <w:rPr>
           <w:lang w:val="fr-CA"/>
         </w:rPr>
@@ -1655,28 +1726,24 @@
         </w:rPr>
         <w:t>l’</w:t>
       </w:r>
-      <w:proofErr w:type="spellStart"/>
-      <w:r>
-        <w:rPr>
-          <w:lang w:eastAsia="ja-JP"/>
-        </w:rPr>
-        <w:t>éxécution</w:t>
-      </w:r>
-      <w:proofErr w:type="spellEnd"/>
+      <w:r>
+        <w:rPr>
+          <w:lang w:eastAsia="ja-JP"/>
+        </w:rPr>
+        <w:t>exécution</w:t>
+      </w:r>
       <w:r>
         <w:rPr>
           <w:lang w:eastAsia="ja-JP"/>
         </w:rPr>
         <w:t xml:space="preserve"> de l’algorithme sur la carte DSK6713 en temps réel, nous avons éprouvé quelques problèmes. Une distorsion apparaît lorsque l’on utilise tous les 17 canaux. Nous avons dû diminuer </w:t>
       </w:r>
-      <w:proofErr w:type="gramStart"/>
-      <w:r>
-        <w:rPr>
-          <w:lang w:eastAsia="ja-JP"/>
-        </w:rPr>
-        <w:t>le nombres</w:t>
-      </w:r>
-      <w:proofErr w:type="gramEnd"/>
+      <w:r>
+        <w:rPr>
+          <w:lang w:eastAsia="ja-JP"/>
+        </w:rPr>
+        <w:t>le nombre</w:t>
+      </w:r>
       <w:r>
         <w:rPr>
           <w:lang w:eastAsia="ja-JP"/>
@@ -1693,7 +1760,7 @@
           <w:color w:val="2F5496" w:themeColor="accent1" w:themeShade="BF"/>
           <w:sz w:val="32"/>
           <w:szCs w:val="32"/>
-          <w:lang w:val="en-CA" w:eastAsia="ja-JP"/>
+          <w:lang w:eastAsia="ja-JP"/>
         </w:rPr>
       </w:pPr>
       <w:r>
@@ -1702,9 +1769,15 @@
     </w:p>
     <w:p>
       <w:pPr>
-        <w:pStyle w:val="Titre1"/>
-      </w:pPr>
-      <w:r>
+        <w:pStyle w:val="Heading1"/>
+        <w:rPr>
+          <w:lang w:val="fr-CA"/>
+        </w:rPr>
+      </w:pPr>
+      <w:r>
+        <w:rPr>
+          <w:lang w:val="fr-CA"/>
+        </w:rPr>
         <w:lastRenderedPageBreak/>
         <w:t>Analyse</w:t>
       </w:r>
@@ -1712,122 +1785,123 @@
     <w:p>
       <w:pPr>
         <w:rPr>
+          <w:lang w:eastAsia="ja-JP"/>
+        </w:rPr>
+      </w:pPr>
+    </w:p>
+    <w:p>
+      <w:pPr>
+        <w:jc w:val="both"/>
+      </w:pPr>
+      <w:r>
+        <w:rPr>
+          <w:rFonts w:hint="eastAsia"/>
+        </w:rPr>
+        <w:t>Les r</w:t>
+      </w:r>
+      <w:r>
+        <w:t xml:space="preserve">ésultats obtenus sur le simulateur et la carte avec le filtre passe-bande </w:t>
+      </w:r>
+      <w:proofErr w:type="spellStart"/>
+      <w:r>
+        <w:t>Butterworth</w:t>
+      </w:r>
+      <w:proofErr w:type="spellEnd"/>
+      <w:r>
+        <w:t xml:space="preserve"> d’ordre 2 diffèrent de ceux obtenus avec Matlab. Nous avons généré des fichiers avec le simulateur en appliquant le filtre avec 4, 8 et 17 bandes de notre échelle de fréquences. Nous remarquons que plus nous traitons de bandes avec le filtre, plus le signal semble affecté, jusqu’au point de devenir inintelligible lorsque toutes les 17 bandes de fréquence sont traitées. </w:t>
+      </w:r>
+    </w:p>
+    <w:p>
+      <w:pPr>
+        <w:jc w:val="both"/>
+      </w:pPr>
+    </w:p>
+    <w:p>
+      <w:pPr>
+        <w:jc w:val="both"/>
+      </w:pPr>
+      <w:r>
+        <w:t xml:space="preserve">C’est peut-être dû à une accumulation d’erreurs (le processeur utilise des données en point flottant simple précision alors que Matlab est en double précision). Une autre piste serait une erreur dans la conception du filtre. Nous avons réutilisé le code du site </w:t>
+      </w:r>
+      <w:r>
+        <w:t xml:space="preserve">de l’université de </w:t>
+      </w:r>
+      <w:r>
+        <w:t>Y</w:t>
+      </w:r>
+      <w:r>
+        <w:t>ork</w:t>
+      </w:r>
+      <w:r>
+        <w:rPr>
+          <w:rStyle w:val="FootnoteReference"/>
+        </w:rPr>
+        <w:footnoteReference w:id="4"/>
+      </w:r>
+      <w:r>
+        <w:t xml:space="preserve"> </w:t>
+      </w:r>
+      <w:r>
+        <w:t>en y remplaçant les coefficients et le gain par ceux calculés avec Matlab.</w:t>
+      </w:r>
+    </w:p>
+    <w:p>
+      <w:pPr>
+        <w:jc w:val="both"/>
+      </w:pPr>
+    </w:p>
+    <w:p>
+      <w:pPr>
+        <w:jc w:val="both"/>
+      </w:pPr>
+      <w:r>
+        <w:t xml:space="preserve">La détection du niveau de bruit diverge aussi des résultats obtenus avec Matlab. Pour le même buffer audio, Matlab détermine que 50% des trames </w:t>
+      </w:r>
+      <w:r>
+        <w:rPr>
+          <w:rFonts w:hint="eastAsia"/>
+        </w:rPr>
+        <w:t>ne contienne</w:t>
+      </w:r>
+      <w:r>
+        <w:t xml:space="preserve"> </w:t>
+      </w:r>
+      <w:r>
+        <w:rPr>
+          <w:rFonts w:hint="eastAsia"/>
+        </w:rPr>
+        <w:t xml:space="preserve">que </w:t>
+      </w:r>
+      <w:r>
+        <w:t xml:space="preserve">du bruit (sans voix) tandis que le code DSP détermine que 90% des trames ne contiennent que du bruit. Bien que l’implémentation soit identique à celle de Matlab </w:t>
+      </w:r>
+      <w:r>
+        <w:rPr>
+          <w:rFonts w:hint="eastAsia"/>
+        </w:rPr>
+        <w:t xml:space="preserve">et que nous observions </w:t>
+      </w:r>
+      <w:r>
+        <w:t xml:space="preserve">une distribution d’énergie semblable à celle décrite dans </w:t>
+      </w:r>
+      <w:r>
+        <w:t>[1] (voir figures 1 et 2),</w:t>
+      </w:r>
+      <w:r>
+        <w:t xml:space="preserve"> il y a peut-être encore des problèmes d’échelle (taille des données d’échantillon) tel que discuté dans le premier rapport de ce projet. </w:t>
+      </w:r>
+    </w:p>
+    <w:p>
+      <w:pPr>
+        <w:keepNext/>
+      </w:pPr>
+      <w:r>
+        <w:rPr>
+          <w:noProof/>
           <w:lang w:val="en-CA" w:eastAsia="ja-JP"/>
         </w:rPr>
-      </w:pPr>
-    </w:p>
-    <w:p>
-      <w:pPr>
-        <w:jc w:val="both"/>
-      </w:pPr>
-      <w:r>
-        <w:rPr>
-          <w:rFonts w:hint="eastAsia"/>
-        </w:rPr>
-        <w:t>Les r</w:t>
-      </w:r>
-      <w:r>
-        <w:t xml:space="preserve">ésultats obtenus sur le simulateur et la carte avec le filtre passe-bande </w:t>
-      </w:r>
-      <w:proofErr w:type="spellStart"/>
-      <w:r>
-        <w:t>Butterworth</w:t>
-      </w:r>
-      <w:proofErr w:type="spellEnd"/>
-      <w:r>
-        <w:t xml:space="preserve"> d’ordre 2 diffèrent de ceux obtenus avec Matlab. Nous avons généré des fichiers avec le simulateur en appliquant le filtre avec 4, 8 et 17 bandes de notre échelle de fréquences. Nous remarquons que plus nous traitons de bandes avec le filtre, plus le signal semble affecté, jusqu’au point de devenir inintelligible lorsque toutes les 17 bandes de fréquence sont traitées. </w:t>
-      </w:r>
-    </w:p>
-    <w:p>
-      <w:pPr>
-        <w:jc w:val="both"/>
-      </w:pPr>
-    </w:p>
-    <w:p>
-      <w:pPr>
-        <w:jc w:val="both"/>
-      </w:pPr>
-      <w:r>
-        <w:t xml:space="preserve">C’est peut-être dû à une accumulation d’erreurs (le processeur utilise des données en point flottant simple précision alors que Matlab est en double précision). Une autre piste serait une erreur dans la conception du filtre. Nous avons réutilisé le code du site </w:t>
-      </w:r>
-      <w:r>
-        <w:t xml:space="preserve">de l’université de </w:t>
-      </w:r>
-      <w:r>
-        <w:t>Y</w:t>
-      </w:r>
-      <w:r>
-        <w:t>ork</w:t>
-      </w:r>
-      <w:r>
-        <w:rPr>
-          <w:rStyle w:val="Appelnotedebasdep"/>
-        </w:rPr>
-        <w:footnoteReference w:id="4"/>
-      </w:r>
-      <w:r>
-        <w:t xml:space="preserve"> </w:t>
-      </w:r>
-      <w:r>
-        <w:t>en y remplaçant les coefficients et le gain par ceux calculés avec Matlab.</w:t>
-      </w:r>
-    </w:p>
-    <w:p>
-      <w:pPr>
-        <w:jc w:val="both"/>
-      </w:pPr>
-    </w:p>
-    <w:p>
-      <w:pPr>
-        <w:jc w:val="both"/>
-      </w:pPr>
-      <w:r>
-        <w:t xml:space="preserve">La détection du niveau de bruit diverge aussi des résultats obtenus avec Matlab. Pour le même buffer audio, Matlab détermine que 50% des trames </w:t>
-      </w:r>
-      <w:r>
-        <w:rPr>
-          <w:rFonts w:hint="eastAsia"/>
-        </w:rPr>
-        <w:t>ne contienne</w:t>
-      </w:r>
-      <w:r>
-        <w:t xml:space="preserve"> </w:t>
-      </w:r>
-      <w:r>
-        <w:rPr>
-          <w:rFonts w:hint="eastAsia"/>
-        </w:rPr>
-        <w:t xml:space="preserve">que </w:t>
-      </w:r>
-      <w:r>
-        <w:t xml:space="preserve">du bruit (sans voix) tandis que le code DSP détermine que 90% des trames ne contiennent que du bruit. Bien que l’implémentation soit identique à celle de Matlab </w:t>
-      </w:r>
-      <w:r>
-        <w:rPr>
-          <w:rFonts w:hint="eastAsia"/>
-        </w:rPr>
-        <w:t xml:space="preserve">et que nous observions </w:t>
-      </w:r>
-      <w:r>
-        <w:t xml:space="preserve">une distribution d’énergie semblable à celle décrite dans </w:t>
-      </w:r>
-      <w:r>
-        <w:t>[1] (voir figures 1 et 2),</w:t>
-      </w:r>
-      <w:r>
-        <w:t xml:space="preserve"> il y a peut-être encore des problèmes d’échelle (taille des données d’échantillon) tel que discuté dans le premier rapport de ce projet. </w:t>
-      </w:r>
-    </w:p>
-    <w:p>
-      <w:pPr>
-        <w:keepNext/>
-      </w:pPr>
-      <w:r>
-        <w:rPr>
-          <w:noProof/>
-        </w:rPr>
         <w:drawing>
-          <wp:inline distT="0" distB="0" distL="0" distR="0" wp14:anchorId="2C1A0944" wp14:editId="0CB89BB6">
+          <wp:inline distT="0" distB="0" distL="0" distR="0">
             <wp:extent cx="4815840" cy="3581104"/>
             <wp:effectExtent l="0" t="0" r="3810" b="635"/>
             <wp:docPr id="1" name="Picture 1"/>
@@ -1844,7 +1918,7 @@
                     </pic:cNvPicPr>
                   </pic:nvPicPr>
                   <pic:blipFill>
-                    <a:blip r:embed="rId12" cstate="print"/>
+                    <a:blip r:embed="rId13" cstate="print"/>
                     <a:srcRect/>
                     <a:stretch>
                       <a:fillRect/>
@@ -1875,7 +1949,7 @@
     </w:p>
     <w:p>
       <w:pPr>
-        <w:pStyle w:val="Lgende"/>
+        <w:pStyle w:val="Caption"/>
         <w:jc w:val="center"/>
         <w:rPr>
           <w:lang w:val="fr-CA"/>
@@ -1923,10 +1997,11 @@
       <w:r>
         <w:rPr>
           <w:noProof/>
+          <w:lang w:val="en-CA" w:eastAsia="ja-JP"/>
         </w:rPr>
         <w:lastRenderedPageBreak/>
         <w:drawing>
-          <wp:inline distT="0" distB="0" distL="0" distR="0" wp14:anchorId="6C1E2FAB" wp14:editId="71D70979">
+          <wp:inline distT="0" distB="0" distL="0" distR="0">
             <wp:extent cx="4945380" cy="3763724"/>
             <wp:effectExtent l="0" t="0" r="7620" b="8255"/>
             <wp:docPr id="2" name="Picture 2"/>
@@ -1943,7 +2018,7 @@
                     </pic:cNvPicPr>
                   </pic:nvPicPr>
                   <pic:blipFill>
-                    <a:blip r:embed="rId13" cstate="print"/>
+                    <a:blip r:embed="rId14" cstate="print"/>
                     <a:srcRect/>
                     <a:stretch>
                       <a:fillRect/>
@@ -1974,7 +2049,7 @@
     </w:p>
     <w:p>
       <w:pPr>
-        <w:pStyle w:val="Lgende"/>
+        <w:pStyle w:val="Caption"/>
         <w:jc w:val="center"/>
         <w:rPr>
           <w:lang w:val="fr-CA"/>
@@ -2017,7 +2092,7 @@
     </w:p>
     <w:p>
       <w:pPr>
-        <w:pStyle w:val="Titre1"/>
+        <w:pStyle w:val="Heading1"/>
       </w:pPr>
       <w:r>
         <w:t>Conclusions et Recommendations</w:t>
@@ -2041,14 +2116,12 @@
         </w:rPr>
         <w:t xml:space="preserve">rojet, nous avons expérimenté les limites et les principales difficultés à l’implémentation un algorithme en temps réel. Bien que la fonctionnalité </w:t>
       </w:r>
-      <w:proofErr w:type="gramStart"/>
-      <w:r>
-        <w:rPr>
-          <w:lang w:eastAsia="ja-JP"/>
-        </w:rPr>
-        <w:t>fut</w:t>
-      </w:r>
-      <w:proofErr w:type="gramEnd"/>
+      <w:r>
+        <w:rPr>
+          <w:lang w:eastAsia="ja-JP"/>
+        </w:rPr>
+        <w:t>fût</w:t>
+      </w:r>
       <w:r>
         <w:rPr>
           <w:lang w:eastAsia="ja-JP"/>
@@ -2075,19 +2148,29 @@
         </w:rPr>
         <w:t xml:space="preserve">De plus, nous aurions pu </w:t>
       </w:r>
-      <w:proofErr w:type="gramStart"/>
-      <w:r>
-        <w:rPr>
-          <w:lang w:eastAsia="ja-JP"/>
-        </w:rPr>
-        <w:t>généré</w:t>
-      </w:r>
-      <w:proofErr w:type="gramEnd"/>
-      <w:r>
-        <w:rPr>
-          <w:lang w:eastAsia="ja-JP"/>
-        </w:rPr>
-        <w:t xml:space="preserve"> une librairie commune de l’algorithme qui aurait faciliter l’intégration et la validation d’un projet à un autre (projet simulation et temps réel)</w:t>
+      <w:r>
+        <w:rPr>
+          <w:lang w:eastAsia="ja-JP"/>
+        </w:rPr>
+        <w:t>générer</w:t>
+      </w:r>
+      <w:r>
+        <w:rPr>
+          <w:lang w:eastAsia="ja-JP"/>
+        </w:rPr>
+        <w:t xml:space="preserve"> une librairie commune de l’algorithme qui aurait </w:t>
+      </w:r>
+      <w:r>
+        <w:rPr>
+          <w:lang w:eastAsia="ja-JP"/>
+        </w:rPr>
+        <w:t>facilité</w:t>
+      </w:r>
+      <w:r>
+        <w:rPr>
+          <w:lang w:eastAsia="ja-JP"/>
+        </w:rPr>
+        <w:t xml:space="preserve"> l’intégration et la validation d’un projet à un autre (projet simulation et temps réel)</w:t>
       </w:r>
     </w:p>
     <w:p>
@@ -2106,18 +2189,14 @@
     </w:p>
     <w:p>
       <w:pPr>
-        <w:pStyle w:val="Titre1"/>
-        <w:rPr>
-          <w:lang w:val="fr-CA"/>
-        </w:rPr>
-      </w:pPr>
-      <w:r>
-        <w:rPr>
-          <w:lang w:val="fr-CA"/>
-        </w:rPr>
+        <w:pStyle w:val="Heading1"/>
+      </w:pPr>
+      <w:proofErr w:type="spellStart"/>
+      <w:r>
         <w:lastRenderedPageBreak/>
         <w:t>Références</w:t>
       </w:r>
+      <w:proofErr w:type="spellEnd"/>
     </w:p>
     <w:p>
       <w:pPr>
@@ -2196,7 +2275,17 @@
         <w:jc w:val="both"/>
       </w:pPr>
       <w:r>
-        <w:t xml:space="preserve">[3] site web de </w:t>
+        <w:t xml:space="preserve">[3] </w:t>
+      </w:r>
+      <w:r>
+        <w:rPr>
+          <w:rFonts w:eastAsia="MS Mincho" w:hint="eastAsia"/>
+          <w:lang w:eastAsia="ja-JP"/>
+        </w:rPr>
+        <w:t>S</w:t>
+      </w:r>
+      <w:r>
+        <w:t xml:space="preserve">ite web de </w:t>
       </w:r>
       <w:proofErr w:type="spellStart"/>
       <w:r>
@@ -2204,73 +2293,60 @@
       </w:r>
       <w:proofErr w:type="spellEnd"/>
       <w:r>
-        <w:t xml:space="preserve"> of Computer </w:t>
-      </w:r>
-      <w:proofErr w:type="gramStart"/>
-      <w:r>
-        <w:t>Science  de</w:t>
-      </w:r>
-      <w:proofErr w:type="gramEnd"/>
-      <w:r>
-        <w:t xml:space="preserve"> l’université </w:t>
+        <w:t xml:space="preserve"> of Computer Science  de l’université </w:t>
       </w:r>
       <w:r>
         <w:t xml:space="preserve">de  York </w:t>
-      </w:r>
-      <w:hyperlink r:id="rId14" w:history="1">
-        <w:r>
-          <w:rPr>
-            <w:rStyle w:val="Lienhypertexte"/>
-          </w:rPr>
-          <w:t>http://www-users.cs.york.ac.u</w:t>
-        </w:r>
-        <w:r>
-          <w:rPr>
-            <w:rStyle w:val="Lienhypertexte"/>
-          </w:rPr>
-          <w:t>k</w:t>
-        </w:r>
-        <w:r>
-          <w:rPr>
-            <w:rStyle w:val="Lienhypertexte"/>
-          </w:rPr>
-          <w:t>/~fisher/mkfilter/trad.html</w:t>
-        </w:r>
-      </w:hyperlink>
-    </w:p>
-    <w:p>
-      <w:pPr>
-        <w:jc w:val="both"/>
-      </w:pPr>
-    </w:p>
-    <w:p>
-      <w:pPr>
-        <w:jc w:val="both"/>
-        <w:rPr>
-          <w:rStyle w:val="Lienhypertexte"/>
-        </w:rPr>
-      </w:pPr>
-      <w:r>
-        <w:t>[4]</w:t>
-      </w:r>
-      <w:r>
-        <w:t xml:space="preserve"> </w:t>
-      </w:r>
-      <w:r>
-        <w:t xml:space="preserve">Site de </w:t>
-      </w:r>
-      <w:proofErr w:type="spellStart"/>
-      <w:r>
-        <w:t>signalogic</w:t>
-      </w:r>
-      <w:proofErr w:type="spellEnd"/>
-      <w:r>
-        <w:t xml:space="preserve">  </w:t>
       </w:r>
       <w:hyperlink r:id="rId15" w:history="1">
         <w:r>
           <w:rPr>
-            <w:rStyle w:val="Lienhypertexte"/>
+            <w:rStyle w:val="Hyperlink"/>
+          </w:rPr>
+          <w:t>http://www-users.cs.york.ac.uk/~fisher/mkfilter/trad.html</w:t>
+        </w:r>
+      </w:hyperlink>
+    </w:p>
+    <w:p>
+      <w:pPr>
+        <w:jc w:val="both"/>
+      </w:pPr>
+    </w:p>
+    <w:p>
+      <w:pPr>
+        <w:jc w:val="both"/>
+        <w:rPr>
+          <w:rStyle w:val="Hyperlink"/>
+        </w:rPr>
+      </w:pPr>
+      <w:r>
+        <w:t>[4]</w:t>
+      </w:r>
+      <w:r>
+        <w:t xml:space="preserve"> </w:t>
+      </w:r>
+      <w:r>
+        <w:t xml:space="preserve">Site de </w:t>
+      </w:r>
+      <w:proofErr w:type="spellStart"/>
+      <w:r>
+        <w:rPr>
+          <w:rFonts w:eastAsia="MS Mincho" w:hint="eastAsia"/>
+          <w:lang w:eastAsia="ja-JP"/>
+        </w:rPr>
+        <w:t>S</w:t>
+      </w:r>
+      <w:r>
+        <w:t>ignalogic</w:t>
+      </w:r>
+      <w:proofErr w:type="spellEnd"/>
+      <w:r>
+        <w:t xml:space="preserve">  </w:t>
+      </w:r>
+      <w:hyperlink r:id="rId16" w:history="1">
+        <w:r>
+          <w:rPr>
+            <w:rStyle w:val="Hyperlink"/>
           </w:rPr>
           <w:t>http://www.signalogic.com/index.pl?page=codec_samples</w:t>
         </w:r>
@@ -2280,7 +2356,7 @@
       <w:pPr>
         <w:jc w:val="both"/>
         <w:rPr>
-          <w:rStyle w:val="Lienhypertexte"/>
+          <w:rStyle w:val="Hyperlink"/>
         </w:rPr>
       </w:pPr>
       <w:bookmarkStart w:id="0" w:name="_GoBack"/>
@@ -2290,14 +2366,11 @@
       <w:pPr>
         <w:jc w:val="both"/>
         <w:rPr>
-          <w:rStyle w:val="Lienhypertexte"/>
-        </w:rPr>
-      </w:pPr>
-      <w:r>
-        <w:t xml:space="preserve">[5] </w:t>
-      </w:r>
-      <w:r>
-        <w:t xml:space="preserve">Site du cours SYS835, </w:t>
+          <w:rStyle w:val="Hyperlink"/>
+        </w:rPr>
+      </w:pPr>
+      <w:r>
+        <w:t xml:space="preserve">[5] Site du cours SYS835, </w:t>
       </w:r>
       <w:r>
         <w:t>https://ena.etsmtl.ca/mod/folder/view.php?id=316910</w:t>
@@ -2325,7 +2398,7 @@
     </w:p>
     <w:p>
       <w:pPr>
-        <w:pStyle w:val="Lgende"/>
+        <w:pStyle w:val="Caption"/>
         <w:rPr>
           <w:lang w:val="fr-CA"/>
         </w:rPr>
@@ -2343,7 +2416,7 @@
 </file>
 
 <file path=word/endnotes.xml><?xml version="1.0" encoding="utf-8"?>
-<w:endnotes xmlns:wpc="http://schemas.microsoft.com/office/word/2010/wordprocessingCanvas" xmlns:cx="http://schemas.microsoft.com/office/drawing/2014/chartex" xmlns:cx1="http://schemas.microsoft.com/office/drawing/2015/9/8/chartex" xmlns:cx2="http://schemas.microsoft.com/office/drawing/2015/10/21/chartex" xmlns:cx3="http://schemas.microsoft.com/office/drawing/2016/5/9/chartex" xmlns:cx4="http://schemas.microsoft.com/office/drawing/2016/5/10/chartex" xmlns:cx5="http://schemas.microsoft.com/office/drawing/2016/5/11/chartex" xmlns:cx6="http://schemas.microsoft.com/office/drawing/2016/5/12/chartex" xmlns:cx7="http://schemas.microsoft.com/office/drawing/2016/5/13/chartex" xmlns:cx8="http://schemas.microsoft.com/office/drawing/2016/5/14/chartex" xmlns:mc="http://schemas.openxmlformats.org/markup-compatibility/2006" xmlns:aink="http://schemas.microsoft.com/office/drawing/2016/ink" xmlns:am3d="http://schemas.microsoft.com/office/drawing/2017/model3d" xmlns:o="urn:schemas-microsoft-com:office:office" xmlns:r="http://schemas.openxmlformats.org/officeDocument/2006/relationships" xmlns:m="http://schemas.openxmlformats.org/officeDocument/2006/math" xmlns:v="urn:schemas-microsoft-com:vml" xmlns:wp14="http://schemas.microsoft.com/office/word/2010/wordprocessingDrawing" xmlns:wp="http://schemas.openxmlformats.org/drawingml/2006/wordprocessingDrawing" xmlns:w10="urn:schemas-microsoft-com:office:word" xmlns:w="http://schemas.openxmlformats.org/wordprocessingml/2006/main" xmlns:w14="http://schemas.microsoft.com/office/word/2010/wordml" xmlns:w15="http://schemas.microsoft.com/office/word/2012/wordml" xmlns:w16cid="http://schemas.microsoft.com/office/word/2016/wordml/cid" xmlns:w16se="http://schemas.microsoft.com/office/word/2015/wordml/symex" xmlns:wpg="http://schemas.microsoft.com/office/word/2010/wordprocessingGroup" xmlns:wpi="http://schemas.microsoft.com/office/word/2010/wordprocessingInk" xmlns:wne="http://schemas.microsoft.com/office/word/2006/wordml" xmlns:wps="http://schemas.microsoft.com/office/word/2010/wordprocessingShape" mc:Ignorable="w14 w15 w16se w16cid wp14">
+<w:endnotes xmlns:ve="http://schemas.openxmlformats.org/markup-compatibility/2006" xmlns:o="urn:schemas-microsoft-com:office:office" xmlns:r="http://schemas.openxmlformats.org/officeDocument/2006/relationships" xmlns:m="http://schemas.openxmlformats.org/officeDocument/2006/math" xmlns:v="urn:schemas-microsoft-com:vml" xmlns:wp="http://schemas.openxmlformats.org/drawingml/2006/wordprocessingDrawing" xmlns:w10="urn:schemas-microsoft-com:office:word" xmlns:w="http://schemas.openxmlformats.org/wordprocessingml/2006/main" xmlns:wne="http://schemas.microsoft.com/office/word/2006/wordml">
   <w:endnote w:type="separator" w:id="-1">
     <w:p>
       <w:r>
@@ -2362,7 +2435,7 @@
 </file>
 
 <file path=word/footnotes.xml><?xml version="1.0" encoding="utf-8"?>
-<w:footnotes xmlns:wpc="http://schemas.microsoft.com/office/word/2010/wordprocessingCanvas" xmlns:cx="http://schemas.microsoft.com/office/drawing/2014/chartex" xmlns:cx1="http://schemas.microsoft.com/office/drawing/2015/9/8/chartex" xmlns:cx2="http://schemas.microsoft.com/office/drawing/2015/10/21/chartex" xmlns:cx3="http://schemas.microsoft.com/office/drawing/2016/5/9/chartex" xmlns:cx4="http://schemas.microsoft.com/office/drawing/2016/5/10/chartex" xmlns:cx5="http://schemas.microsoft.com/office/drawing/2016/5/11/chartex" xmlns:cx6="http://schemas.microsoft.com/office/drawing/2016/5/12/chartex" xmlns:cx7="http://schemas.microsoft.com/office/drawing/2016/5/13/chartex" xmlns:cx8="http://schemas.microsoft.com/office/drawing/2016/5/14/chartex" xmlns:mc="http://schemas.openxmlformats.org/markup-compatibility/2006" xmlns:aink="http://schemas.microsoft.com/office/drawing/2016/ink" xmlns:am3d="http://schemas.microsoft.com/office/drawing/2017/model3d" xmlns:o="urn:schemas-microsoft-com:office:office" xmlns:r="http://schemas.openxmlformats.org/officeDocument/2006/relationships" xmlns:m="http://schemas.openxmlformats.org/officeDocument/2006/math" xmlns:v="urn:schemas-microsoft-com:vml" xmlns:wp14="http://schemas.microsoft.com/office/word/2010/wordprocessingDrawing" xmlns:wp="http://schemas.openxmlformats.org/drawingml/2006/wordprocessingDrawing" xmlns:w10="urn:schemas-microsoft-com:office:word" xmlns:w="http://schemas.openxmlformats.org/wordprocessingml/2006/main" xmlns:w14="http://schemas.microsoft.com/office/word/2010/wordml" xmlns:w15="http://schemas.microsoft.com/office/word/2012/wordml" xmlns:w16cid="http://schemas.microsoft.com/office/word/2016/wordml/cid" xmlns:w16se="http://schemas.microsoft.com/office/word/2015/wordml/symex" xmlns:wpg="http://schemas.microsoft.com/office/word/2010/wordprocessingGroup" xmlns:wpi="http://schemas.microsoft.com/office/word/2010/wordprocessingInk" xmlns:wne="http://schemas.microsoft.com/office/word/2006/wordml" xmlns:wps="http://schemas.microsoft.com/office/word/2010/wordprocessingShape" mc:Ignorable="w14 w15 w16se w16cid wp14">
+<w:footnotes xmlns:ve="http://schemas.openxmlformats.org/markup-compatibility/2006" xmlns:o="urn:schemas-microsoft-com:office:office" xmlns:r="http://schemas.openxmlformats.org/officeDocument/2006/relationships" xmlns:m="http://schemas.openxmlformats.org/officeDocument/2006/math" xmlns:v="urn:schemas-microsoft-com:vml" xmlns:wp="http://schemas.openxmlformats.org/drawingml/2006/wordprocessingDrawing" xmlns:w10="urn:schemas-microsoft-com:office:word" xmlns:w="http://schemas.openxmlformats.org/wordprocessingml/2006/main" xmlns:wne="http://schemas.microsoft.com/office/word/2006/wordml">
   <w:footnote w:type="separator" w:id="-1">
     <w:p>
       <w:r>
@@ -2380,14 +2453,14 @@
   <w:footnote w:id="1">
     <w:p>
       <w:pPr>
-        <w:pStyle w:val="Notedebasdepage"/>
-        <w:rPr>
-          <w:lang w:val="fr-CA"/>
-        </w:rPr>
-      </w:pPr>
-      <w:r>
-        <w:rPr>
-          <w:rStyle w:val="Appelnotedebasdep"/>
+        <w:pStyle w:val="FootnoteText"/>
+        <w:rPr>
+          <w:lang w:val="fr-CA"/>
+        </w:rPr>
+      </w:pPr>
+      <w:r>
+        <w:rPr>
+          <w:rStyle w:val="FootnoteReference"/>
         </w:rPr>
         <w:footnoteRef/>
       </w:r>
@@ -2420,7 +2493,7 @@
       <w:hyperlink r:id="rId1" w:history="1">
         <w:r>
           <w:rPr>
-            <w:rStyle w:val="Lienhypertexte"/>
+            <w:rStyle w:val="Hyperlink"/>
             <w:lang w:val="fr-CA"/>
           </w:rPr>
           <w:t>http://www.signalogic.com/index.pl?page=codec_samples</w:t>
@@ -2431,14 +2504,14 @@
   <w:footnote w:id="2">
     <w:p>
       <w:pPr>
-        <w:pStyle w:val="Notedebasdepage"/>
-        <w:rPr>
-          <w:lang w:val="fr-CA"/>
-        </w:rPr>
-      </w:pPr>
-      <w:r>
-        <w:rPr>
-          <w:rStyle w:val="Appelnotedebasdep"/>
+        <w:pStyle w:val="FootnoteText"/>
+        <w:rPr>
+          <w:lang w:val="fr-CA"/>
+        </w:rPr>
+      </w:pPr>
+      <w:r>
+        <w:rPr>
+          <w:rStyle w:val="FootnoteReference"/>
         </w:rPr>
         <w:footnoteRef/>
       </w:r>
@@ -2465,14 +2538,14 @@
   <w:footnote w:id="3">
     <w:p>
       <w:pPr>
-        <w:pStyle w:val="Notedebasdepage"/>
-        <w:rPr>
-          <w:lang w:val="fr-CA"/>
-        </w:rPr>
-      </w:pPr>
-      <w:r>
-        <w:rPr>
-          <w:rStyle w:val="Appelnotedebasdep"/>
+        <w:pStyle w:val="FootnoteText"/>
+        <w:rPr>
+          <w:lang w:val="fr-CA"/>
+        </w:rPr>
+      </w:pPr>
+      <w:r>
+        <w:rPr>
+          <w:rStyle w:val="FootnoteReference"/>
         </w:rPr>
         <w:footnoteRef/>
       </w:r>
@@ -2505,14 +2578,14 @@
   <w:footnote w:id="4">
     <w:p>
       <w:pPr>
-        <w:pStyle w:val="Notedebasdepage"/>
-        <w:rPr>
-          <w:lang w:val="fr-CA"/>
-        </w:rPr>
-      </w:pPr>
-      <w:r>
-        <w:rPr>
-          <w:rStyle w:val="Appelnotedebasdep"/>
+        <w:pStyle w:val="FootnoteText"/>
+        <w:rPr>
+          <w:lang w:val="fr-CA"/>
+        </w:rPr>
+      </w:pPr>
+      <w:r>
+        <w:rPr>
+          <w:rStyle w:val="FootnoteReference"/>
         </w:rPr>
         <w:footnoteRef/>
       </w:r>
@@ -2522,19 +2595,18 @@
         </w:rPr>
         <w:t xml:space="preserve"> </w:t>
       </w:r>
-      <w:proofErr w:type="gramStart"/>
-      <w:r>
-        <w:rPr>
-          <w:lang w:val="fr-CA"/>
-        </w:rPr>
-        <w:t>site</w:t>
-      </w:r>
-      <w:proofErr w:type="gramEnd"/>
-      <w:r>
-        <w:rPr>
-          <w:lang w:val="fr-CA"/>
-        </w:rPr>
-        <w:t xml:space="preserve"> web de </w:t>
+      <w:r>
+        <w:rPr>
+          <w:rFonts w:eastAsia="MS Mincho" w:hint="eastAsia"/>
+          <w:lang w:val="fr-CA"/>
+        </w:rPr>
+        <w:t>S</w:t>
+      </w:r>
+      <w:r>
+        <w:rPr>
+          <w:lang w:val="fr-CA"/>
+        </w:rPr>
+        <w:t xml:space="preserve">ite web de </w:t>
       </w:r>
       <w:proofErr w:type="spellStart"/>
       <w:r>
@@ -2553,7 +2625,7 @@
       <w:hyperlink r:id="rId2" w:history="1">
         <w:r>
           <w:rPr>
-            <w:rStyle w:val="Lienhypertexte"/>
+            <w:rStyle w:val="Hyperlink"/>
             <w:lang w:val="fr-CA"/>
           </w:rPr>
           <w:t>http://www-users.cs.york.ac.uk/~fisher/mkfilter/trad.html</w:t>
@@ -2565,11 +2637,11 @@
 </file>
 
 <file path=word/styles.xml><?xml version="1.0" encoding="utf-8"?>
-<w:styles xmlns:mc="http://schemas.openxmlformats.org/markup-compatibility/2006" xmlns:r="http://schemas.openxmlformats.org/officeDocument/2006/relationships" xmlns:w="http://schemas.openxmlformats.org/wordprocessingml/2006/main" xmlns:w14="http://schemas.microsoft.com/office/word/2010/wordml" xmlns:w15="http://schemas.microsoft.com/office/word/2012/wordml" xmlns:w16cid="http://schemas.microsoft.com/office/word/2016/wordml/cid" xmlns:w16se="http://schemas.microsoft.com/office/word/2015/wordml/symex" mc:Ignorable="w14 w15 w16se w16cid">
+<w:styles xmlns:r="http://schemas.openxmlformats.org/officeDocument/2006/relationships" xmlns:w="http://schemas.openxmlformats.org/wordprocessingml/2006/main">
   <w:docDefaults>
     <w:rPrDefault>
       <w:rPr>
-        <w:rFonts w:asciiTheme="minorHAnsi" w:eastAsiaTheme="minorHAnsi" w:hAnsiTheme="minorHAnsi" w:cstheme="minorBidi"/>
+        <w:rFonts w:asciiTheme="minorHAnsi" w:eastAsia="MS Mincho" w:hAnsiTheme="minorHAnsi" w:cstheme="minorBidi"/>
         <w:sz w:val="22"/>
         <w:szCs w:val="22"/>
         <w:lang w:val="fr-CA" w:eastAsia="en-US" w:bidi="ar-SA"/>
@@ -2581,382 +2653,144 @@
       </w:pPr>
     </w:pPrDefault>
   </w:docDefaults>
-  <w:latentStyles w:defLockedState="0" w:defUIPriority="99" w:defSemiHidden="0" w:defUnhideWhenUsed="0" w:defQFormat="0" w:count="375">
-    <w:lsdException w:name="Normal" w:uiPriority="0" w:qFormat="1"/>
-    <w:lsdException w:name="heading 1" w:uiPriority="9" w:qFormat="1"/>
-    <w:lsdException w:name="heading 2" w:semiHidden="1" w:uiPriority="9" w:unhideWhenUsed="1" w:qFormat="1"/>
-    <w:lsdException w:name="heading 3" w:semiHidden="1" w:uiPriority="9" w:unhideWhenUsed="1" w:qFormat="1"/>
-    <w:lsdException w:name="heading 4" w:semiHidden="1" w:uiPriority="9" w:unhideWhenUsed="1" w:qFormat="1"/>
-    <w:lsdException w:name="heading 5" w:semiHidden="1" w:uiPriority="9" w:unhideWhenUsed="1" w:qFormat="1"/>
-    <w:lsdException w:name="heading 6" w:semiHidden="1" w:uiPriority="9" w:unhideWhenUsed="1" w:qFormat="1"/>
-    <w:lsdException w:name="heading 7" w:semiHidden="1" w:uiPriority="9" w:unhideWhenUsed="1" w:qFormat="1"/>
-    <w:lsdException w:name="heading 8" w:semiHidden="1" w:uiPriority="9" w:unhideWhenUsed="1" w:qFormat="1"/>
-    <w:lsdException w:name="heading 9" w:semiHidden="1" w:uiPriority="9" w:unhideWhenUsed="1" w:qFormat="1"/>
-    <w:lsdException w:name="index 1" w:semiHidden="1" w:unhideWhenUsed="1"/>
-    <w:lsdException w:name="index 2" w:semiHidden="1" w:unhideWhenUsed="1"/>
-    <w:lsdException w:name="index 3" w:semiHidden="1" w:unhideWhenUsed="1"/>
-    <w:lsdException w:name="index 4" w:semiHidden="1" w:unhideWhenUsed="1"/>
-    <w:lsdException w:name="index 5" w:semiHidden="1" w:unhideWhenUsed="1"/>
-    <w:lsdException w:name="index 6" w:semiHidden="1" w:unhideWhenUsed="1"/>
-    <w:lsdException w:name="index 7" w:semiHidden="1" w:unhideWhenUsed="1"/>
-    <w:lsdException w:name="index 8" w:semiHidden="1" w:unhideWhenUsed="1"/>
-    <w:lsdException w:name="index 9" w:semiHidden="1" w:unhideWhenUsed="1"/>
-    <w:lsdException w:name="toc 1" w:semiHidden="1" w:uiPriority="39" w:unhideWhenUsed="1"/>
-    <w:lsdException w:name="toc 2" w:semiHidden="1" w:uiPriority="39" w:unhideWhenUsed="1"/>
-    <w:lsdException w:name="toc 3" w:semiHidden="1" w:uiPriority="39" w:unhideWhenUsed="1"/>
-    <w:lsdException w:name="toc 4" w:semiHidden="1" w:uiPriority="39" w:unhideWhenUsed="1"/>
-    <w:lsdException w:name="toc 5" w:semiHidden="1" w:uiPriority="39" w:unhideWhenUsed="1"/>
-    <w:lsdException w:name="toc 6" w:semiHidden="1" w:uiPriority="39" w:unhideWhenUsed="1"/>
-    <w:lsdException w:name="toc 7" w:semiHidden="1" w:uiPriority="39" w:unhideWhenUsed="1"/>
-    <w:lsdException w:name="toc 8" w:semiHidden="1" w:uiPriority="39" w:unhideWhenUsed="1"/>
-    <w:lsdException w:name="toc 9" w:semiHidden="1" w:uiPriority="39" w:unhideWhenUsed="1"/>
-    <w:lsdException w:name="Normal Indent" w:semiHidden="1" w:unhideWhenUsed="1"/>
-    <w:lsdException w:name="footnote text" w:semiHidden="1" w:unhideWhenUsed="1"/>
-    <w:lsdException w:name="annotation text" w:semiHidden="1" w:unhideWhenUsed="1"/>
-    <w:lsdException w:name="header" w:semiHidden="1" w:unhideWhenUsed="1"/>
-    <w:lsdException w:name="footer" w:semiHidden="1" w:unhideWhenUsed="1"/>
-    <w:lsdException w:name="index heading" w:semiHidden="1" w:unhideWhenUsed="1"/>
-    <w:lsdException w:name="caption" w:semiHidden="1" w:uiPriority="35" w:unhideWhenUsed="1" w:qFormat="1"/>
-    <w:lsdException w:name="table of figures" w:semiHidden="1" w:unhideWhenUsed="1"/>
-    <w:lsdException w:name="envelope address" w:semiHidden="1" w:unhideWhenUsed="1"/>
-    <w:lsdException w:name="envelope return" w:semiHidden="1" w:unhideWhenUsed="1"/>
-    <w:lsdException w:name="footnote reference" w:semiHidden="1" w:unhideWhenUsed="1"/>
-    <w:lsdException w:name="annotation reference" w:semiHidden="1" w:unhideWhenUsed="1"/>
-    <w:lsdException w:name="line number" w:semiHidden="1" w:unhideWhenUsed="1"/>
-    <w:lsdException w:name="page number" w:semiHidden="1" w:unhideWhenUsed="1"/>
-    <w:lsdException w:name="endnote reference" w:semiHidden="1" w:unhideWhenUsed="1"/>
-    <w:lsdException w:name="endnote text" w:semiHidden="1" w:unhideWhenUsed="1"/>
-    <w:lsdException w:name="table of authorities" w:semiHidden="1" w:unhideWhenUsed="1"/>
-    <w:lsdException w:name="macro" w:semiHidden="1" w:unhideWhenUsed="1"/>
-    <w:lsdException w:name="toa heading" w:semiHidden="1" w:unhideWhenUsed="1"/>
-    <w:lsdException w:name="List" w:semiHidden="1" w:unhideWhenUsed="1"/>
-    <w:lsdException w:name="List Bullet" w:semiHidden="1" w:unhideWhenUsed="1"/>
-    <w:lsdException w:name="List Number" w:semiHidden="1" w:unhideWhenUsed="1"/>
-    <w:lsdException w:name="List 2" w:semiHidden="1" w:unhideWhenUsed="1"/>
-    <w:lsdException w:name="List 3" w:semiHidden="1" w:unhideWhenUsed="1"/>
-    <w:lsdException w:name="List 4" w:semiHidden="1" w:unhideWhenUsed="1"/>
-    <w:lsdException w:name="List 5" w:semiHidden="1" w:unhideWhenUsed="1"/>
-    <w:lsdException w:name="List Bullet 2" w:semiHidden="1" w:unhideWhenUsed="1"/>
-    <w:lsdException w:name="List Bullet 3" w:semiHidden="1" w:unhideWhenUsed="1"/>
-    <w:lsdException w:name="List Bullet 4" w:semiHidden="1" w:unhideWhenUsed="1"/>
-    <w:lsdException w:name="List Bullet 5" w:semiHidden="1" w:unhideWhenUsed="1"/>
-    <w:lsdException w:name="List Number 2" w:semiHidden="1" w:unhideWhenUsed="1"/>
-    <w:lsdException w:name="List Number 3" w:semiHidden="1" w:unhideWhenUsed="1"/>
-    <w:lsdException w:name="List Number 4" w:semiHidden="1" w:unhideWhenUsed="1"/>
-    <w:lsdException w:name="List Number 5" w:semiHidden="1" w:unhideWhenUsed="1"/>
-    <w:lsdException w:name="Title" w:uiPriority="10" w:qFormat="1"/>
-    <w:lsdException w:name="Closing" w:semiHidden="1" w:unhideWhenUsed="1"/>
-    <w:lsdException w:name="Signature" w:semiHidden="1" w:unhideWhenUsed="1"/>
-    <w:lsdException w:name="Default Paragraph Font" w:semiHidden="1" w:uiPriority="1" w:unhideWhenUsed="1"/>
-    <w:lsdException w:name="Body Text" w:semiHidden="1" w:unhideWhenUsed="1"/>
-    <w:lsdException w:name="Body Text Indent" w:semiHidden="1" w:unhideWhenUsed="1"/>
-    <w:lsdException w:name="List Continue" w:semiHidden="1" w:unhideWhenUsed="1"/>
-    <w:lsdException w:name="List Continue 2" w:semiHidden="1" w:unhideWhenUsed="1"/>
-    <w:lsdException w:name="List Continue 3" w:semiHidden="1" w:unhideWhenUsed="1"/>
-    <w:lsdException w:name="List Continue 4" w:semiHidden="1" w:unhideWhenUsed="1"/>
-    <w:lsdException w:name="List Continue 5" w:semiHidden="1" w:unhideWhenUsed="1"/>
-    <w:lsdException w:name="Message Header" w:semiHidden="1" w:unhideWhenUsed="1"/>
-    <w:lsdException w:name="Subtitle" w:uiPriority="11" w:qFormat="1"/>
-    <w:lsdException w:name="Salutation" w:semiHidden="1" w:unhideWhenUsed="1"/>
-    <w:lsdException w:name="Date" w:semiHidden="1" w:unhideWhenUsed="1"/>
-    <w:lsdException w:name="Body Text First Indent" w:semiHidden="1" w:unhideWhenUsed="1"/>
-    <w:lsdException w:name="Body Text First Indent 2" w:semiHidden="1" w:unhideWhenUsed="1"/>
-    <w:lsdException w:name="Note Heading" w:semiHidden="1" w:unhideWhenUsed="1"/>
-    <w:lsdException w:name="Body Text 2" w:semiHidden="1" w:unhideWhenUsed="1"/>
-    <w:lsdException w:name="Body Text 3" w:semiHidden="1" w:unhideWhenUsed="1"/>
-    <w:lsdException w:name="Body Text Indent 2" w:semiHidden="1" w:unhideWhenUsed="1"/>
-    <w:lsdException w:name="Body Text Indent 3" w:semiHidden="1" w:unhideWhenUsed="1"/>
-    <w:lsdException w:name="Block Text" w:semiHidden="1" w:unhideWhenUsed="1"/>
-    <w:lsdException w:name="Hyperlink" w:semiHidden="1" w:unhideWhenUsed="1"/>
-    <w:lsdException w:name="FollowedHyperlink" w:semiHidden="1" w:unhideWhenUsed="1"/>
-    <w:lsdException w:name="Strong" w:uiPriority="22" w:qFormat="1"/>
-    <w:lsdException w:name="Emphasis" w:uiPriority="20" w:qFormat="1"/>
-    <w:lsdException w:name="Document Map" w:semiHidden="1" w:unhideWhenUsed="1"/>
-    <w:lsdException w:name="Plain Text" w:semiHidden="1" w:unhideWhenUsed="1"/>
-    <w:lsdException w:name="E-mail Signature" w:semiHidden="1" w:unhideWhenUsed="1"/>
-    <w:lsdException w:name="HTML Top of Form" w:semiHidden="1" w:unhideWhenUsed="1"/>
-    <w:lsdException w:name="HTML Bottom of Form" w:semiHidden="1" w:unhideWhenUsed="1"/>
-    <w:lsdException w:name="Normal (Web)" w:semiHidden="1" w:unhideWhenUsed="1"/>
-    <w:lsdException w:name="HTML Acronym" w:semiHidden="1" w:unhideWhenUsed="1"/>
-    <w:lsdException w:name="HTML Address" w:semiHidden="1" w:unhideWhenUsed="1"/>
-    <w:lsdException w:name="HTML Cite" w:semiHidden="1" w:unhideWhenUsed="1"/>
-    <w:lsdException w:name="HTML Code" w:semiHidden="1" w:unhideWhenUsed="1"/>
-    <w:lsdException w:name="HTML Definition" w:semiHidden="1" w:unhideWhenUsed="1"/>
-    <w:lsdException w:name="HTML Keyboard" w:semiHidden="1" w:unhideWhenUsed="1"/>
-    <w:lsdException w:name="HTML Preformatted" w:semiHidden="1" w:unhideWhenUsed="1"/>
-    <w:lsdException w:name="HTML Sample" w:semiHidden="1" w:unhideWhenUsed="1"/>
-    <w:lsdException w:name="HTML Typewriter" w:semiHidden="1" w:unhideWhenUsed="1"/>
-    <w:lsdException w:name="HTML Variable" w:semiHidden="1" w:unhideWhenUsed="1"/>
-    <w:lsdException w:name="Normal Table" w:semiHidden="1" w:unhideWhenUsed="1"/>
-    <w:lsdException w:name="annotation subject" w:semiHidden="1" w:unhideWhenUsed="1"/>
-    <w:lsdException w:name="No List" w:semiHidden="1" w:unhideWhenUsed="1"/>
-    <w:lsdException w:name="Outline List 1" w:semiHidden="1" w:unhideWhenUsed="1"/>
-    <w:lsdException w:name="Outline List 2" w:semiHidden="1" w:unhideWhenUsed="1"/>
-    <w:lsdException w:name="Outline List 3" w:semiHidden="1" w:unhideWhenUsed="1"/>
-    <w:lsdException w:name="Table Simple 1" w:semiHidden="1" w:unhideWhenUsed="1"/>
-    <w:lsdException w:name="Table Simple 2" w:semiHidden="1" w:unhideWhenUsed="1"/>
-    <w:lsdException w:name="Table Simple 3" w:semiHidden="1" w:unhideWhenUsed="1"/>
-    <w:lsdException w:name="Table Classic 1" w:semiHidden="1" w:unhideWhenUsed="1"/>
-    <w:lsdException w:name="Table Classic 2" w:semiHidden="1" w:unhideWhenUsed="1"/>
-    <w:lsdException w:name="Table Classic 3" w:semiHidden="1" w:unhideWhenUsed="1"/>
-    <w:lsdException w:name="Table Classic 4" w:semiHidden="1" w:unhideWhenUsed="1"/>
-    <w:lsdException w:name="Table Colorful 1" w:semiHidden="1" w:unhideWhenUsed="1"/>
-    <w:lsdException w:name="Table Colorful 2" w:semiHidden="1" w:unhideWhenUsed="1"/>
-    <w:lsdException w:name="Table Colorful 3" w:semiHidden="1" w:unhideWhenUsed="1"/>
-    <w:lsdException w:name="Table Columns 1" w:semiHidden="1" w:unhideWhenUsed="1"/>
-    <w:lsdException w:name="Table Columns 2" w:semiHidden="1" w:unhideWhenUsed="1"/>
-    <w:lsdException w:name="Table Columns 3" w:semiHidden="1" w:unhideWhenUsed="1"/>
-    <w:lsdException w:name="Table Columns 4" w:semiHidden="1" w:unhideWhenUsed="1"/>
-    <w:lsdException w:name="Table Columns 5" w:semiHidden="1" w:unhideWhenUsed="1"/>
-    <w:lsdException w:name="Table Grid 1" w:semiHidden="1" w:unhideWhenUsed="1"/>
-    <w:lsdException w:name="Table Grid 2" w:semiHidden="1" w:unhideWhenUsed="1"/>
-    <w:lsdException w:name="Table Grid 3" w:semiHidden="1" w:unhideWhenUsed="1"/>
-    <w:lsdException w:name="Table Grid 4" w:semiHidden="1" w:unhideWhenUsed="1"/>
-    <w:lsdException w:name="Table Grid 5" w:semiHidden="1" w:unhideWhenUsed="1"/>
-    <w:lsdException w:name="Table Grid 6" w:semiHidden="1" w:unhideWhenUsed="1"/>
-    <w:lsdException w:name="Table Grid 7" w:semiHidden="1" w:unhideWhenUsed="1"/>
-    <w:lsdException w:name="Table Grid 8" w:semiHidden="1" w:unhideWhenUsed="1"/>
-    <w:lsdException w:name="Table List 1" w:semiHidden="1" w:unhideWhenUsed="1"/>
-    <w:lsdException w:name="Table List 2" w:semiHidden="1" w:unhideWhenUsed="1"/>
-    <w:lsdException w:name="Table List 3" w:semiHidden="1" w:unhideWhenUsed="1"/>
-    <w:lsdException w:name="Table List 4" w:semiHidden="1" w:unhideWhenUsed="1"/>
-    <w:lsdException w:name="Table List 5" w:semiHidden="1" w:unhideWhenUsed="1"/>
-    <w:lsdException w:name="Table List 6" w:semiHidden="1" w:unhideWhenUsed="1"/>
-    <w:lsdException w:name="Table List 7" w:semiHidden="1" w:unhideWhenUsed="1"/>
-    <w:lsdException w:name="Table List 8" w:semiHidden="1" w:unhideWhenUsed="1"/>
-    <w:lsdException w:name="Table 3D effects 1" w:semiHidden="1" w:unhideWhenUsed="1"/>
-    <w:lsdException w:name="Table 3D effects 2" w:semiHidden="1" w:unhideWhenUsed="1"/>
-    <w:lsdException w:name="Table 3D effects 3" w:semiHidden="1" w:unhideWhenUsed="1"/>
-    <w:lsdException w:name="Table Contemporary" w:semiHidden="1" w:unhideWhenUsed="1"/>
-    <w:lsdException w:name="Table Elegant" w:semiHidden="1" w:unhideWhenUsed="1"/>
-    <w:lsdException w:name="Table Professional" w:semiHidden="1" w:unhideWhenUsed="1"/>
-    <w:lsdException w:name="Table Subtle 1" w:semiHidden="1" w:unhideWhenUsed="1"/>
-    <w:lsdException w:name="Table Subtle 2" w:semiHidden="1" w:unhideWhenUsed="1"/>
-    <w:lsdException w:name="Table Web 1" w:semiHidden="1" w:unhideWhenUsed="1"/>
-    <w:lsdException w:name="Table Web 2" w:semiHidden="1" w:unhideWhenUsed="1"/>
-    <w:lsdException w:name="Table Web 3" w:semiHidden="1" w:unhideWhenUsed="1"/>
-    <w:lsdException w:name="Balloon Text" w:semiHidden="1" w:unhideWhenUsed="1"/>
-    <w:lsdException w:name="Table Grid" w:uiPriority="39"/>
-    <w:lsdException w:name="Table Theme" w:semiHidden="1" w:unhideWhenUsed="1"/>
-    <w:lsdException w:name="Placeholder Text" w:semiHidden="1"/>
-    <w:lsdException w:name="No Spacing" w:uiPriority="1" w:qFormat="1"/>
-    <w:lsdException w:name="Light Shading" w:uiPriority="60"/>
-    <w:lsdException w:name="Light List" w:uiPriority="61"/>
-    <w:lsdException w:name="Light Grid" w:uiPriority="62"/>
-    <w:lsdException w:name="Medium Shading 1" w:uiPriority="63"/>
-    <w:lsdException w:name="Medium Shading 2" w:uiPriority="64"/>
-    <w:lsdException w:name="Medium List 1" w:uiPriority="65"/>
-    <w:lsdException w:name="Medium List 2" w:uiPriority="66"/>
-    <w:lsdException w:name="Medium Grid 1" w:uiPriority="67"/>
-    <w:lsdException w:name="Medium Grid 2" w:uiPriority="68"/>
-    <w:lsdException w:name="Medium Grid 3" w:uiPriority="69"/>
-    <w:lsdException w:name="Dark List" w:uiPriority="70"/>
-    <w:lsdException w:name="Colorful Shading" w:uiPriority="71"/>
-    <w:lsdException w:name="Colorful List" w:uiPriority="72"/>
-    <w:lsdException w:name="Colorful Grid" w:uiPriority="73"/>
-    <w:lsdException w:name="Light Shading Accent 1" w:uiPriority="60"/>
-    <w:lsdException w:name="Light List Accent 1" w:uiPriority="61"/>
-    <w:lsdException w:name="Light Grid Accent 1" w:uiPriority="62"/>
-    <w:lsdException w:name="Medium Shading 1 Accent 1" w:uiPriority="63"/>
-    <w:lsdException w:name="Medium Shading 2 Accent 1" w:uiPriority="64"/>
-    <w:lsdException w:name="Medium List 1 Accent 1" w:uiPriority="65"/>
-    <w:lsdException w:name="Revision" w:semiHidden="1"/>
-    <w:lsdException w:name="List Paragraph" w:uiPriority="34" w:qFormat="1"/>
-    <w:lsdException w:name="Quote" w:uiPriority="29" w:qFormat="1"/>
-    <w:lsdException w:name="Intense Quote" w:uiPriority="30" w:qFormat="1"/>
-    <w:lsdException w:name="Medium List 2 Accent 1" w:uiPriority="66"/>
-    <w:lsdException w:name="Medium Grid 1 Accent 1" w:uiPriority="67"/>
-    <w:lsdException w:name="Medium Grid 2 Accent 1" w:uiPriority="68"/>
-    <w:lsdException w:name="Medium Grid 3 Accent 1" w:uiPriority="69"/>
-    <w:lsdException w:name="Dark List Accent 1" w:uiPriority="70"/>
-    <w:lsdException w:name="Colorful Shading Accent 1" w:uiPriority="71"/>
-    <w:lsdException w:name="Colorful List Accent 1" w:uiPriority="72"/>
-    <w:lsdException w:name="Colorful Grid Accent 1" w:uiPriority="73"/>
-    <w:lsdException w:name="Light Shading Accent 2" w:uiPriority="60"/>
-    <w:lsdException w:name="Light List Accent 2" w:uiPriority="61"/>
-    <w:lsdException w:name="Light Grid Accent 2" w:uiPriority="62"/>
-    <w:lsdException w:name="Medium Shading 1 Accent 2" w:uiPriority="63"/>
-    <w:lsdException w:name="Medium Shading 2 Accent 2" w:uiPriority="64"/>
-    <w:lsdException w:name="Medium List 1 Accent 2" w:uiPriority="65"/>
-    <w:lsdException w:name="Medium List 2 Accent 2" w:uiPriority="66"/>
-    <w:lsdException w:name="Medium Grid 1 Accent 2" w:uiPriority="67"/>
-    <w:lsdException w:name="Medium Grid 2 Accent 2" w:uiPriority="68"/>
-    <w:lsdException w:name="Medium Grid 3 Accent 2" w:uiPriority="69"/>
-    <w:lsdException w:name="Dark List Accent 2" w:uiPriority="70"/>
-    <w:lsdException w:name="Colorful Shading Accent 2" w:uiPriority="71"/>
-    <w:lsdException w:name="Colorful List Accent 2" w:uiPriority="72"/>
-    <w:lsdException w:name="Colorful Grid Accent 2" w:uiPriority="73"/>
-    <w:lsdException w:name="Light Shading Accent 3" w:uiPriority="60"/>
-    <w:lsdException w:name="Light List Accent 3" w:uiPriority="61"/>
-    <w:lsdException w:name="Light Grid Accent 3" w:uiPriority="62"/>
-    <w:lsdException w:name="Medium Shading 1 Accent 3" w:uiPriority="63"/>
-    <w:lsdException w:name="Medium Shading 2 Accent 3" w:uiPriority="64"/>
-    <w:lsdException w:name="Medium List 1 Accent 3" w:uiPriority="65"/>
-    <w:lsdException w:name="Medium List 2 Accent 3" w:uiPriority="66"/>
-    <w:lsdException w:name="Medium Grid 1 Accent 3" w:uiPriority="67"/>
-    <w:lsdException w:name="Medium Grid 2 Accent 3" w:uiPriority="68"/>
-    <w:lsdException w:name="Medium Grid 3 Accent 3" w:uiPriority="69"/>
-    <w:lsdException w:name="Dark List Accent 3" w:uiPriority="70"/>
-    <w:lsdException w:name="Colorful Shading Accent 3" w:uiPriority="71"/>
-    <w:lsdException w:name="Colorful List Accent 3" w:uiPriority="72"/>
-    <w:lsdException w:name="Colorful Grid Accent 3" w:uiPriority="73"/>
-    <w:lsdException w:name="Light Shading Accent 4" w:uiPriority="60"/>
-    <w:lsdException w:name="Light List Accent 4" w:uiPriority="61"/>
-    <w:lsdException w:name="Light Grid Accent 4" w:uiPriority="62"/>
-    <w:lsdException w:name="Medium Shading 1 Accent 4" w:uiPriority="63"/>
-    <w:lsdException w:name="Medium Shading 2 Accent 4" w:uiPriority="64"/>
-    <w:lsdException w:name="Medium List 1 Accent 4" w:uiPriority="65"/>
-    <w:lsdException w:name="Medium List 2 Accent 4" w:uiPriority="66"/>
-    <w:lsdException w:name="Medium Grid 1 Accent 4" w:uiPriority="67"/>
-    <w:lsdException w:name="Medium Grid 2 Accent 4" w:uiPriority="68"/>
-    <w:lsdException w:name="Medium Grid 3 Accent 4" w:uiPriority="69"/>
-    <w:lsdException w:name="Dark List Accent 4" w:uiPriority="70"/>
-    <w:lsdException w:name="Colorful Shading Accent 4" w:uiPriority="71"/>
-    <w:lsdException w:name="Colorful List Accent 4" w:uiPriority="72"/>
-    <w:lsdException w:name="Colorful Grid Accent 4" w:uiPriority="73"/>
-    <w:lsdException w:name="Light Shading Accent 5" w:uiPriority="60"/>
-    <w:lsdException w:name="Light List Accent 5" w:uiPriority="61"/>
-    <w:lsdException w:name="Light Grid Accent 5" w:uiPriority="62"/>
-    <w:lsdException w:name="Medium Shading 1 Accent 5" w:uiPriority="63"/>
-    <w:lsdException w:name="Medium Shading 2 Accent 5" w:uiPriority="64"/>
-    <w:lsdException w:name="Medium List 1 Accent 5" w:uiPriority="65"/>
-    <w:lsdException w:name="Medium List 2 Accent 5" w:uiPriority="66"/>
-    <w:lsdException w:name="Medium Grid 1 Accent 5" w:uiPriority="67"/>
-    <w:lsdException w:name="Medium Grid 2 Accent 5" w:uiPriority="68"/>
-    <w:lsdException w:name="Medium Grid 3 Accent 5" w:uiPriority="69"/>
-    <w:lsdException w:name="Dark List Accent 5" w:uiPriority="70"/>
-    <w:lsdException w:name="Colorful Shading Accent 5" w:uiPriority="71"/>
-    <w:lsdException w:name="Colorful List Accent 5" w:uiPriority="72"/>
-    <w:lsdException w:name="Colorful Grid Accent 5" w:uiPriority="73"/>
-    <w:lsdException w:name="Light Shading Accent 6" w:uiPriority="60"/>
-    <w:lsdException w:name="Light List Accent 6" w:uiPriority="61"/>
-    <w:lsdException w:name="Light Grid Accent 6" w:uiPriority="62"/>
-    <w:lsdException w:name="Medium Shading 1 Accent 6" w:uiPriority="63"/>
-    <w:lsdException w:name="Medium Shading 2 Accent 6" w:uiPriority="64"/>
-    <w:lsdException w:name="Medium List 1 Accent 6" w:uiPriority="65"/>
-    <w:lsdException w:name="Medium List 2 Accent 6" w:uiPriority="66"/>
-    <w:lsdException w:name="Medium Grid 1 Accent 6" w:uiPriority="67"/>
-    <w:lsdException w:name="Medium Grid 2 Accent 6" w:uiPriority="68"/>
-    <w:lsdException w:name="Medium Grid 3 Accent 6" w:uiPriority="69"/>
-    <w:lsdException w:name="Dark List Accent 6" w:uiPriority="70"/>
-    <w:lsdException w:name="Colorful Shading Accent 6" w:uiPriority="71"/>
-    <w:lsdException w:name="Colorful List Accent 6" w:uiPriority="72"/>
-    <w:lsdException w:name="Colorful Grid Accent 6" w:uiPriority="73"/>
-    <w:lsdException w:name="Subtle Emphasis" w:uiPriority="19" w:qFormat="1"/>
-    <w:lsdException w:name="Intense Emphasis" w:uiPriority="21" w:qFormat="1"/>
-    <w:lsdException w:name="Subtle Reference" w:uiPriority="31" w:qFormat="1"/>
-    <w:lsdException w:name="Intense Reference" w:uiPriority="32" w:qFormat="1"/>
-    <w:lsdException w:name="Book Title" w:uiPriority="33" w:qFormat="1"/>
-    <w:lsdException w:name="Bibliography" w:semiHidden="1" w:uiPriority="37" w:unhideWhenUsed="1"/>
-    <w:lsdException w:name="TOC Heading" w:semiHidden="1" w:uiPriority="39" w:unhideWhenUsed="1" w:qFormat="1"/>
-    <w:lsdException w:name="Plain Table 1" w:uiPriority="41"/>
-    <w:lsdException w:name="Plain Table 2" w:uiPriority="42"/>
-    <w:lsdException w:name="Plain Table 3" w:uiPriority="43"/>
-    <w:lsdException w:name="Plain Table 4" w:uiPriority="44"/>
-    <w:lsdException w:name="Plain Table 5" w:uiPriority="45"/>
-    <w:lsdException w:name="Grid Table Light" w:uiPriority="40"/>
-    <w:lsdException w:name="Grid Table 1 Light" w:uiPriority="46"/>
-    <w:lsdException w:name="Grid Table 2" w:uiPriority="47"/>
-    <w:lsdException w:name="Grid Table 3" w:uiPriority="48"/>
-    <w:lsdException w:name="Grid Table 4" w:uiPriority="49"/>
-    <w:lsdException w:name="Grid Table 5 Dark" w:uiPriority="50"/>
-    <w:lsdException w:name="Grid Table 6 Colorful" w:uiPriority="51"/>
-    <w:lsdException w:name="Grid Table 7 Colorful" w:uiPriority="52"/>
-    <w:lsdException w:name="Grid Table 1 Light Accent 1" w:uiPriority="46"/>
-    <w:lsdException w:name="Grid Table 2 Accent 1" w:uiPriority="47"/>
-    <w:lsdException w:name="Grid Table 3 Accent 1" w:uiPriority="48"/>
-    <w:lsdException w:name="Grid Table 4 Accent 1" w:uiPriority="49"/>
-    <w:lsdException w:name="Grid Table 5 Dark Accent 1" w:uiPriority="50"/>
-    <w:lsdException w:name="Grid Table 6 Colorful Accent 1" w:uiPriority="51"/>
-    <w:lsdException w:name="Grid Table 7 Colorful Accent 1" w:uiPriority="52"/>
-    <w:lsdException w:name="Grid Table 1 Light Accent 2" w:uiPriority="46"/>
-    <w:lsdException w:name="Grid Table 2 Accent 2" w:uiPriority="47"/>
-    <w:lsdException w:name="Grid Table 3 Accent 2" w:uiPriority="48"/>
-    <w:lsdException w:name="Grid Table 4 Accent 2" w:uiPriority="49"/>
-    <w:lsdException w:name="Grid Table 5 Dark Accent 2" w:uiPriority="50"/>
-    <w:lsdException w:name="Grid Table 6 Colorful Accent 2" w:uiPriority="51"/>
-    <w:lsdException w:name="Grid Table 7 Colorful Accent 2" w:uiPriority="52"/>
-    <w:lsdException w:name="Grid Table 1 Light Accent 3" w:uiPriority="46"/>
-    <w:lsdException w:name="Grid Table 2 Accent 3" w:uiPriority="47"/>
-    <w:lsdException w:name="Grid Table 3 Accent 3" w:uiPriority="48"/>
-    <w:lsdException w:name="Grid Table 4 Accent 3" w:uiPriority="49"/>
-    <w:lsdException w:name="Grid Table 5 Dark Accent 3" w:uiPriority="50"/>
-    <w:lsdException w:name="Grid Table 6 Colorful Accent 3" w:uiPriority="51"/>
-    <w:lsdException w:name="Grid Table 7 Colorful Accent 3" w:uiPriority="52"/>
-    <w:lsdException w:name="Grid Table 1 Light Accent 4" w:uiPriority="46"/>
-    <w:lsdException w:name="Grid Table 2 Accent 4" w:uiPriority="47"/>
-    <w:lsdException w:name="Grid Table 3 Accent 4" w:uiPriority="48"/>
-    <w:lsdException w:name="Grid Table 4 Accent 4" w:uiPriority="49"/>
-    <w:lsdException w:name="Grid Table 5 Dark Accent 4" w:uiPriority="50"/>
-    <w:lsdException w:name="Grid Table 6 Colorful Accent 4" w:uiPriority="51"/>
-    <w:lsdException w:name="Grid Table 7 Colorful Accent 4" w:uiPriority="52"/>
-    <w:lsdException w:name="Grid Table 1 Light Accent 5" w:uiPriority="46"/>
-    <w:lsdException w:name="Grid Table 2 Accent 5" w:uiPriority="47"/>
-    <w:lsdException w:name="Grid Table 3 Accent 5" w:uiPriority="48"/>
-    <w:lsdException w:name="Grid Table 4 Accent 5" w:uiPriority="49"/>
-    <w:lsdException w:name="Grid Table 5 Dark Accent 5" w:uiPriority="50"/>
-    <w:lsdException w:name="Grid Table 6 Colorful Accent 5" w:uiPriority="51"/>
-    <w:lsdException w:name="Grid Table 7 Colorful Accent 5" w:uiPriority="52"/>
-    <w:lsdException w:name="Grid Table 1 Light Accent 6" w:uiPriority="46"/>
-    <w:lsdException w:name="Grid Table 2 Accent 6" w:uiPriority="47"/>
-    <w:lsdException w:name="Grid Table 3 Accent 6" w:uiPriority="48"/>
-    <w:lsdException w:name="Grid Table 4 Accent 6" w:uiPriority="49"/>
-    <w:lsdException w:name="Grid Table 5 Dark Accent 6" w:uiPriority="50"/>
-    <w:lsdException w:name="Grid Table 6 Colorful Accent 6" w:uiPriority="51"/>
-    <w:lsdException w:name="Grid Table 7 Colorful Accent 6" w:uiPriority="52"/>
-    <w:lsdException w:name="List Table 1 Light" w:uiPriority="46"/>
-    <w:lsdException w:name="List Table 2" w:uiPriority="47"/>
-    <w:lsdException w:name="List Table 3" w:uiPriority="48"/>
-    <w:lsdException w:name="List Table 4" w:uiPriority="49"/>
-    <w:lsdException w:name="List Table 5 Dark" w:uiPriority="50"/>
-    <w:lsdException w:name="List Table 6 Colorful" w:uiPriority="51"/>
-    <w:lsdException w:name="List Table 7 Colorful" w:uiPriority="52"/>
-    <w:lsdException w:name="List Table 1 Light Accent 1" w:uiPriority="46"/>
-    <w:lsdException w:name="List Table 2 Accent 1" w:uiPriority="47"/>
-    <w:lsdException w:name="List Table 3 Accent 1" w:uiPriority="48"/>
-    <w:lsdException w:name="List Table 4 Accent 1" w:uiPriority="49"/>
-    <w:lsdException w:name="List Table 5 Dark Accent 1" w:uiPriority="50"/>
-    <w:lsdException w:name="List Table 6 Colorful Accent 1" w:uiPriority="51"/>
-    <w:lsdException w:name="List Table 7 Colorful Accent 1" w:uiPriority="52"/>
-    <w:lsdException w:name="List Table 1 Light Accent 2" w:uiPriority="46"/>
-    <w:lsdException w:name="List Table 2 Accent 2" w:uiPriority="47"/>
-    <w:lsdException w:name="List Table 3 Accent 2" w:uiPriority="48"/>
-    <w:lsdException w:name="List Table 4 Accent 2" w:uiPriority="49"/>
-    <w:lsdException w:name="List Table 5 Dark Accent 2" w:uiPriority="50"/>
-    <w:lsdException w:name="List Table 6 Colorful Accent 2" w:uiPriority="51"/>
-    <w:lsdException w:name="List Table 7 Colorful Accent 2" w:uiPriority="52"/>
-    <w:lsdException w:name="List Table 1 Light Accent 3" w:uiPriority="46"/>
-    <w:lsdException w:name="List Table 2 Accent 3" w:uiPriority="47"/>
-    <w:lsdException w:name="List Table 3 Accent 3" w:uiPriority="48"/>
-    <w:lsdException w:name="List Table 4 Accent 3" w:uiPriority="49"/>
-    <w:lsdException w:name="List Table 5 Dark Accent 3" w:uiPriority="50"/>
-    <w:lsdException w:name="List Table 6 Colorful Accent 3" w:uiPriority="51"/>
-    <w:lsdException w:name="List Table 7 Colorful Accent 3" w:uiPriority="52"/>
-    <w:lsdException w:name="List Table 1 Light Accent 4" w:uiPriority="46"/>
-    <w:lsdException w:name="List Table 2 Accent 4" w:uiPriority="47"/>
-    <w:lsdException w:name="List Table 3 Accent 4" w:uiPriority="48"/>
-    <w:lsdException w:name="List Table 4 Accent 4" w:uiPriority="49"/>
-    <w:lsdException w:name="List Table 5 Dark Accent 4" w:uiPriority="50"/>
-    <w:lsdException w:name="List Table 6 Colorful Accent 4" w:uiPriority="51"/>
-    <w:lsdException w:name="List Table 7 Colorful Accent 4" w:uiPriority="52"/>
-    <w:lsdException w:name="List Table 1 Light Accent 5" w:uiPriority="46"/>
-    <w:lsdException w:name="List Table 2 Accent 5" w:uiPriority="47"/>
-    <w:lsdException w:name="List Table 3 Accent 5" w:uiPriority="48"/>
-    <w:lsdException w:name="List Table 4 Accent 5" w:uiPriority="49"/>
-    <w:lsdException w:name="List Table 5 Dark Accent 5" w:uiPriority="50"/>
-    <w:lsdException w:name="List Table 6 Colorful Accent 5" w:uiPriority="51"/>
-    <w:lsdException w:name="List Table 7 Colorful Accent 5" w:uiPriority="52"/>
-    <w:lsdException w:name="List Table 1 Light Accent 6" w:uiPriority="46"/>
-    <w:lsdException w:name="List Table 2 Accent 6" w:uiPriority="47"/>
-    <w:lsdException w:name="List Table 3 Accent 6" w:uiPriority="48"/>
-    <w:lsdException w:name="List Table 4 Accent 6" w:uiPriority="49"/>
-    <w:lsdException w:name="List Table 5 Dark Accent 6" w:uiPriority="50"/>
-    <w:lsdException w:name="List Table 6 Colorful Accent 6" w:uiPriority="51"/>
-    <w:lsdException w:name="List Table 7 Colorful Accent 6" w:uiPriority="52"/>
-    <w:lsdException w:name="Mention" w:semiHidden="1" w:unhideWhenUsed="1"/>
-    <w:lsdException w:name="Smart Hyperlink" w:semiHidden="1" w:unhideWhenUsed="1"/>
-    <w:lsdException w:name="Hashtag" w:semiHidden="1" w:unhideWhenUsed="1"/>
-    <w:lsdException w:name="Unresolved Mention" w:semiHidden="1" w:unhideWhenUsed="1"/>
+  <w:latentStyles w:defLockedState="0" w:defUIPriority="99" w:defSemiHidden="1" w:defUnhideWhenUsed="1" w:defQFormat="0" w:count="267">
+    <w:lsdException w:name="Normal" w:semiHidden="0" w:uiPriority="0" w:unhideWhenUsed="0" w:qFormat="1"/>
+    <w:lsdException w:name="heading 1" w:semiHidden="0" w:uiPriority="9" w:unhideWhenUsed="0" w:qFormat="1"/>
+    <w:lsdException w:name="heading 2" w:uiPriority="9" w:qFormat="1"/>
+    <w:lsdException w:name="heading 3" w:uiPriority="9" w:qFormat="1"/>
+    <w:lsdException w:name="heading 4" w:uiPriority="9" w:qFormat="1"/>
+    <w:lsdException w:name="heading 5" w:uiPriority="9" w:qFormat="1"/>
+    <w:lsdException w:name="heading 6" w:uiPriority="9" w:qFormat="1"/>
+    <w:lsdException w:name="heading 7" w:uiPriority="9" w:qFormat="1"/>
+    <w:lsdException w:name="heading 8" w:uiPriority="9" w:qFormat="1"/>
+    <w:lsdException w:name="heading 9" w:uiPriority="9" w:qFormat="1"/>
+    <w:lsdException w:name="toc 1" w:uiPriority="39"/>
+    <w:lsdException w:name="toc 2" w:uiPriority="39"/>
+    <w:lsdException w:name="toc 3" w:uiPriority="39"/>
+    <w:lsdException w:name="toc 4" w:uiPriority="39"/>
+    <w:lsdException w:name="toc 5" w:uiPriority="39"/>
+    <w:lsdException w:name="toc 6" w:uiPriority="39"/>
+    <w:lsdException w:name="toc 7" w:uiPriority="39"/>
+    <w:lsdException w:name="toc 8" w:uiPriority="39"/>
+    <w:lsdException w:name="toc 9" w:uiPriority="39"/>
+    <w:lsdException w:name="caption" w:uiPriority="35" w:qFormat="1"/>
+    <w:lsdException w:name="Title" w:semiHidden="0" w:uiPriority="10" w:unhideWhenUsed="0" w:qFormat="1"/>
+    <w:lsdException w:name="Default Paragraph Font" w:uiPriority="1"/>
+    <w:lsdException w:name="Subtitle" w:semiHidden="0" w:uiPriority="11" w:unhideWhenUsed="0" w:qFormat="1"/>
+    <w:lsdException w:name="Strong" w:semiHidden="0" w:uiPriority="22" w:unhideWhenUsed="0" w:qFormat="1"/>
+    <w:lsdException w:name="Emphasis" w:semiHidden="0" w:uiPriority="20" w:unhideWhenUsed="0" w:qFormat="1"/>
+    <w:lsdException w:name="Table Grid" w:semiHidden="0" w:uiPriority="39" w:unhideWhenUsed="0"/>
+    <w:lsdException w:name="Placeholder Text" w:unhideWhenUsed="0"/>
+    <w:lsdException w:name="No Spacing" w:semiHidden="0" w:uiPriority="1" w:unhideWhenUsed="0" w:qFormat="1"/>
+    <w:lsdException w:name="Light Shading" w:semiHidden="0" w:uiPriority="60" w:unhideWhenUsed="0"/>
+    <w:lsdException w:name="Light List" w:semiHidden="0" w:uiPriority="61" w:unhideWhenUsed="0"/>
+    <w:lsdException w:name="Light Grid" w:semiHidden="0" w:uiPriority="62" w:unhideWhenUsed="0"/>
+    <w:lsdException w:name="Medium Shading 1" w:semiHidden="0" w:uiPriority="63" w:unhideWhenUsed="0"/>
+    <w:lsdException w:name="Medium Shading 2" w:semiHidden="0" w:uiPriority="64" w:unhideWhenUsed="0"/>
+    <w:lsdException w:name="Medium List 1" w:semiHidden="0" w:uiPriority="65" w:unhideWhenUsed="0"/>
+    <w:lsdException w:name="Medium List 2" w:semiHidden="0" w:uiPriority="66" w:unhideWhenUsed="0"/>
+    <w:lsdException w:name="Medium Grid 1" w:semiHidden="0" w:uiPriority="67" w:unhideWhenUsed="0"/>
+    <w:lsdException w:name="Medium Grid 2" w:semiHidden="0" w:uiPriority="68" w:unhideWhenUsed="0"/>
+    <w:lsdException w:name="Medium Grid 3" w:semiHidden="0" w:uiPriority="69" w:unhideWhenUsed="0"/>
+    <w:lsdException w:name="Dark List" w:semiHidden="0" w:uiPriority="70" w:unhideWhenUsed="0"/>
+    <w:lsdException w:name="Colorful Shading" w:semiHidden="0" w:uiPriority="71" w:unhideWhenUsed="0"/>
+    <w:lsdException w:name="Colorful List" w:semiHidden="0" w:uiPriority="72" w:unhideWhenUsed="0"/>
+    <w:lsdException w:name="Colorful Grid" w:semiHidden="0" w:uiPriority="73" w:unhideWhenUsed="0"/>
+    <w:lsdException w:name="Light Shading Accent 1" w:semiHidden="0" w:uiPriority="60" w:unhideWhenUsed="0"/>
+    <w:lsdException w:name="Light List Accent 1" w:semiHidden="0" w:uiPriority="61" w:unhideWhenUsed="0"/>
+    <w:lsdException w:name="Light Grid Accent 1" w:semiHidden="0" w:uiPriority="62" w:unhideWhenUsed="0"/>
+    <w:lsdException w:name="Medium Shading 1 Accent 1" w:semiHidden="0" w:uiPriority="63" w:unhideWhenUsed="0"/>
+    <w:lsdException w:name="Medium Shading 2 Accent 1" w:semiHidden="0" w:uiPriority="64" w:unhideWhenUsed="0"/>
+    <w:lsdException w:name="Medium List 1 Accent 1" w:semiHidden="0" w:uiPriority="65" w:unhideWhenUsed="0"/>
+    <w:lsdException w:name="Revision" w:unhideWhenUsed="0"/>
+    <w:lsdException w:name="List Paragraph" w:semiHidden="0" w:uiPriority="34" w:unhideWhenUsed="0" w:qFormat="1"/>
+    <w:lsdException w:name="Quote" w:semiHidden="0" w:uiPriority="29" w:unhideWhenUsed="0" w:qFormat="1"/>
+    <w:lsdException w:name="Intense Quote" w:semiHidden="0" w:uiPriority="30" w:unhideWhenUsed="0" w:qFormat="1"/>
+    <w:lsdException w:name="Medium List 2 Accent 1" w:semiHidden="0" w:uiPriority="66" w:unhideWhenUsed="0"/>
+    <w:lsdException w:name="Medium Grid 1 Accent 1" w:semiHidden="0" w:uiPriority="67" w:unhideWhenUsed="0"/>
+    <w:lsdException w:name="Medium Grid 2 Accent 1" w:semiHidden="0" w:uiPriority="68" w:unhideWhenUsed="0"/>
+    <w:lsdException w:name="Medium Grid 3 Accent 1" w:semiHidden="0" w:uiPriority="69" w:unhideWhenUsed="0"/>
+    <w:lsdException w:name="Dark List Accent 1" w:semiHidden="0" w:uiPriority="70" w:unhideWhenUsed="0"/>
+    <w:lsdException w:name="Colorful Shading Accent 1" w:semiHidden="0" w:uiPriority="71" w:unhideWhenUsed="0"/>
+    <w:lsdException w:name="Colorful List Accent 1" w:semiHidden="0" w:uiPriority="72" w:unhideWhenUsed="0"/>
+    <w:lsdException w:name="Colorful Grid Accent 1" w:semiHidden="0" w:uiPriority="73" w:unhideWhenUsed="0"/>
+    <w:lsdException w:name="Light Shading Accent 2" w:semiHidden="0" w:uiPriority="60" w:unhideWhenUsed="0"/>
+    <w:lsdException w:name="Light List Accent 2" w:semiHidden="0" w:uiPriority="61" w:unhideWhenUsed="0"/>
+    <w:lsdException w:name="Light Grid Accent 2" w:semiHidden="0" w:uiPriority="62" w:unhideWhenUsed="0"/>
+    <w:lsdException w:name="Medium Shading 1 Accent 2" w:semiHidden="0" w:uiPriority="63" w:unhideWhenUsed="0"/>
+    <w:lsdException w:name="Medium Shading 2 Accent 2" w:semiHidden="0" w:uiPriority="64" w:unhideWhenUsed="0"/>
+    <w:lsdException w:name="Medium List 1 Accent 2" w:semiHidden="0" w:uiPriority="65" w:unhideWhenUsed="0"/>
+    <w:lsdException w:name="Medium List 2 Accent 2" w:semiHidden="0" w:uiPriority="66" w:unhideWhenUsed="0"/>
+    <w:lsdException w:name="Medium Grid 1 Accent 2" w:semiHidden="0" w:uiPriority="67" w:unhideWhenUsed="0"/>
+    <w:lsdException w:name="Medium Grid 2 Accent 2" w:semiHidden="0" w:uiPriority="68" w:unhideWhenUsed="0"/>
+    <w:lsdException w:name="Medium Grid 3 Accent 2" w:semiHidden="0" w:uiPriority="69" w:unhideWhenUsed="0"/>
+    <w:lsdException w:name="Dark List Accent 2" w:semiHidden="0" w:uiPriority="70" w:unhideWhenUsed="0"/>
+    <w:lsdException w:name="Colorful Shading Accent 2" w:semiHidden="0" w:uiPriority="71" w:unhideWhenUsed="0"/>
+    <w:lsdException w:name="Colorful List Accent 2" w:semiHidden="0" w:uiPriority="72" w:unhideWhenUsed="0"/>
+    <w:lsdException w:name="Colorful Grid Accent 2" w:semiHidden="0" w:uiPriority="73" w:unhideWhenUsed="0"/>
+    <w:lsdException w:name="Light Shading Accent 3" w:semiHidden="0" w:uiPriority="60" w:unhideWhenUsed="0"/>
+    <w:lsdException w:name="Light List Accent 3" w:semiHidden="0" w:uiPriority="61" w:unhideWhenUsed="0"/>
+    <w:lsdException w:name="Light Grid Accent 3" w:semiHidden="0" w:uiPriority="62" w:unhideWhenUsed="0"/>
+    <w:lsdException w:name="Medium Shading 1 Accent 3" w:semiHidden="0" w:uiPriority="63" w:unhideWhenUsed="0"/>
+    <w:lsdException w:name="Medium Shading 2 Accent 3" w:semiHidden="0" w:uiPriority="64" w:unhideWhenUsed="0"/>
+    <w:lsdException w:name="Medium List 1 Accent 3" w:semiHidden="0" w:uiPriority="65" w:unhideWhenUsed="0"/>
+    <w:lsdException w:name="Medium List 2 Accent 3" w:semiHidden="0" w:uiPriority="66" w:unhideWhenUsed="0"/>
+    <w:lsdException w:name="Medium Grid 1 Accent 3" w:semiHidden="0" w:uiPriority="67" w:unhideWhenUsed="0"/>
+    <w:lsdException w:name="Medium Grid 2 Accent 3" w:semiHidden="0" w:uiPriority="68" w:unhideWhenUsed="0"/>
+    <w:lsdException w:name="Medium Grid 3 Accent 3" w:semiHidden="0" w:uiPriority="69" w:unhideWhenUsed="0"/>
+    <w:lsdException w:name="Dark List Accent 3" w:semiHidden="0" w:uiPriority="70" w:unhideWhenUsed="0"/>
+    <w:lsdException w:name="Colorful Shading Accent 3" w:semiHidden="0" w:uiPriority="71" w:unhideWhenUsed="0"/>
+    <w:lsdException w:name="Colorful List Accent 3" w:semiHidden="0" w:uiPriority="72" w:unhideWhenUsed="0"/>
+    <w:lsdException w:name="Colorful Grid Accent 3" w:semiHidden="0" w:uiPriority="73" w:unhideWhenUsed="0"/>
+    <w:lsdException w:name="Light Shading Accent 4" w:semiHidden="0" w:uiPriority="60" w:unhideWhenUsed="0"/>
+    <w:lsdException w:name="Light List Accent 4" w:semiHidden="0" w:uiPriority="61" w:unhideWhenUsed="0"/>
+    <w:lsdException w:name="Light Grid Accent 4" w:semiHidden="0" w:uiPriority="62" w:unhideWhenUsed="0"/>
+    <w:lsdException w:name="Medium Shading 1 Accent 4" w:semiHidden="0" w:uiPriority="63" w:unhideWhenUsed="0"/>
+    <w:lsdException w:name="Medium Shading 2 Accent 4" w:semiHidden="0" w:uiPriority="64" w:unhideWhenUsed="0"/>
+    <w:lsdException w:name="Medium List 1 Accent 4" w:semiHidden="0" w:uiPriority="65" w:unhideWhenUsed="0"/>
+    <w:lsdException w:name="Medium List 2 Accent 4" w:semiHidden="0" w:uiPriority="66" w:unhideWhenUsed="0"/>
+    <w:lsdException w:name="Medium Grid 1 Accent 4" w:semiHidden="0" w:uiPriority="67" w:unhideWhenUsed="0"/>
+    <w:lsdException w:name="Medium Grid 2 Accent 4" w:semiHidden="0" w:uiPriority="68" w:unhideWhenUsed="0"/>
+    <w:lsdException w:name="Medium Grid 3 Accent 4" w:semiHidden="0" w:uiPriority="69" w:unhideWhenUsed="0"/>
+    <w:lsdException w:name="Dark List Accent 4" w:semiHidden="0" w:uiPriority="70" w:unhideWhenUsed="0"/>
+    <w:lsdException w:name="Colorful Shading Accent 4" w:semiHidden="0" w:uiPriority="71" w:unhideWhenUsed="0"/>
+    <w:lsdException w:name="Colorful List Accent 4" w:semiHidden="0" w:uiPriority="72" w:unhideWhenUsed="0"/>
+    <w:lsdException w:name="Colorful Grid Accent 4" w:semiHidden="0" w:uiPriority="73" w:unhideWhenUsed="0"/>
+    <w:lsdException w:name="Light Shading Accent 5" w:semiHidden="0" w:uiPriority="60" w:unhideWhenUsed="0"/>
+    <w:lsdException w:name="Light List Accent 5" w:semiHidden="0" w:uiPriority="61" w:unhideWhenUsed="0"/>
+    <w:lsdException w:name="Light Grid Accent 5" w:semiHidden="0" w:uiPriority="62" w:unhideWhenUsed="0"/>
+    <w:lsdException w:name="Medium Shading 1 Accent 5" w:semiHidden="0" w:uiPriority="63" w:unhideWhenUsed="0"/>
+    <w:lsdException w:name="Medium Shading 2 Accent 5" w:semiHidden="0" w:uiPriority="64" w:unhideWhenUsed="0"/>
+    <w:lsdException w:name="Medium List 1 Accent 5" w:semiHidden="0" w:uiPriority="65" w:unhideWhenUsed="0"/>
+    <w:lsdException w:name="Medium List 2 Accent 5" w:semiHidden="0" w:uiPriority="66" w:unhideWhenUsed="0"/>
+    <w:lsdException w:name="Medium Grid 1 Accent 5" w:semiHidden="0" w:uiPriority="67" w:unhideWhenUsed="0"/>
+    <w:lsdException w:name="Medium Grid 2 Accent 5" w:semiHidden="0" w:uiPriority="68" w:unhideWhenUsed="0"/>
+    <w:lsdException w:name="Medium Grid 3 Accent 5" w:semiHidden="0" w:uiPriority="69" w:unhideWhenUsed="0"/>
+    <w:lsdException w:name="Dark List Accent 5" w:semiHidden="0" w:uiPriority="70" w:unhideWhenUsed="0"/>
+    <w:lsdException w:name="Colorful Shading Accent 5" w:semiHidden="0" w:uiPriority="71" w:unhideWhenUsed="0"/>
+    <w:lsdException w:name="Colorful List Accent 5" w:semiHidden="0" w:uiPriority="72" w:unhideWhenUsed="0"/>
+    <w:lsdException w:name="Colorful Grid Accent 5" w:semiHidden="0" w:uiPriority="73" w:unhideWhenUsed="0"/>
+    <w:lsdException w:name="Light Shading Accent 6" w:semiHidden="0" w:uiPriority="60" w:unhideWhenUsed="0"/>
+    <w:lsdException w:name="Light List Accent 6" w:semiHidden="0" w:uiPriority="61" w:unhideWhenUsed="0"/>
+    <w:lsdException w:name="Light Grid Accent 6" w:semiHidden="0" w:uiPriority="62" w:unhideWhenUsed="0"/>
+    <w:lsdException w:name="Medium Shading 1 Accent 6" w:semiHidden="0" w:uiPriority="63" w:unhideWhenUsed="0"/>
+    <w:lsdException w:name="Medium Shading 2 Accent 6" w:semiHidden="0" w:uiPriority="64" w:unhideWhenUsed="0"/>
+    <w:lsdException w:name="Medium List 1 Accent 6" w:semiHidden="0" w:uiPriority="65" w:unhideWhenUsed="0"/>
+    <w:lsdException w:name="Medium List 2 Accent 6" w:semiHidden="0" w:uiPriority="66" w:unhideWhenUsed="0"/>
+    <w:lsdException w:name="Medium Grid 1 Accent 6" w:semiHidden="0" w:uiPriority="67" w:unhideWhenUsed="0"/>
+    <w:lsdException w:name="Medium Grid 2 Accent 6" w:semiHidden="0" w:uiPriority="68" w:unhideWhenUsed="0"/>
+    <w:lsdException w:name="Medium Grid 3 Accent 6" w:semiHidden="0" w:uiPriority="69" w:unhideWhenUsed="0"/>
+    <w:lsdException w:name="Dark List Accent 6" w:semiHidden="0" w:uiPriority="70" w:unhideWhenUsed="0"/>
+    <w:lsdException w:name="Colorful Shading Accent 6" w:semiHidden="0" w:uiPriority="71" w:unhideWhenUsed="0"/>
+    <w:lsdException w:name="Colorful List Accent 6" w:semiHidden="0" w:uiPriority="72" w:unhideWhenUsed="0"/>
+    <w:lsdException w:name="Colorful Grid Accent 6" w:semiHidden="0" w:uiPriority="73" w:unhideWhenUsed="0"/>
+    <w:lsdException w:name="Subtle Emphasis" w:semiHidden="0" w:uiPriority="19" w:unhideWhenUsed="0" w:qFormat="1"/>
+    <w:lsdException w:name="Intense Emphasis" w:semiHidden="0" w:uiPriority="21" w:unhideWhenUsed="0" w:qFormat="1"/>
+    <w:lsdException w:name="Subtle Reference" w:semiHidden="0" w:uiPriority="31" w:unhideWhenUsed="0" w:qFormat="1"/>
+    <w:lsdException w:name="Intense Reference" w:semiHidden="0" w:uiPriority="32" w:unhideWhenUsed="0" w:qFormat="1"/>
+    <w:lsdException w:name="Book Title" w:semiHidden="0" w:uiPriority="33" w:unhideWhenUsed="0" w:qFormat="1"/>
+    <w:lsdException w:name="Bibliography" w:uiPriority="37"/>
+    <w:lsdException w:name="TOC Heading" w:uiPriority="39" w:qFormat="1"/>
   </w:latentStyles>
   <w:style w:type="paragraph" w:default="1" w:styleId="Normal">
     <w:name w:val="Normal"/>
@@ -2970,11 +2804,11 @@
       <w:lang w:eastAsia="fr-FR"/>
     </w:rPr>
   </w:style>
-  <w:style w:type="paragraph" w:styleId="Titre1">
+  <w:style w:type="paragraph" w:styleId="Heading1">
     <w:name w:val="heading 1"/>
     <w:basedOn w:val="Normal"/>
     <w:next w:val="Normal"/>
-    <w:link w:val="Titre1Car"/>
+    <w:link w:val="Heading1Char"/>
     <w:uiPriority w:val="9"/>
     <w:qFormat/>
     <w:rsid w:val="00AF05DF"/>
@@ -2992,11 +2826,11 @@
       <w:lang w:val="en-CA" w:eastAsia="ja-JP"/>
     </w:rPr>
   </w:style>
-  <w:style w:type="paragraph" w:styleId="Titre2">
+  <w:style w:type="paragraph" w:styleId="Heading2">
     <w:name w:val="heading 2"/>
     <w:basedOn w:val="Normal"/>
     <w:next w:val="Normal"/>
-    <w:link w:val="Titre2Car"/>
+    <w:link w:val="Heading2Char"/>
     <w:uiPriority w:val="9"/>
     <w:unhideWhenUsed/>
     <w:qFormat/>
@@ -3017,17 +2851,18 @@
       <w:lang w:val="en-CA" w:eastAsia="ja-JP"/>
     </w:rPr>
   </w:style>
-  <w:style w:type="character" w:default="1" w:styleId="Policepardfaut">
+  <w:style w:type="character" w:default="1" w:styleId="DefaultParagraphFont">
     <w:name w:val="Default Paragraph Font"/>
     <w:uiPriority w:val="1"/>
     <w:semiHidden/>
     <w:unhideWhenUsed/>
   </w:style>
-  <w:style w:type="table" w:default="1" w:styleId="TableauNormal">
+  <w:style w:type="table" w:default="1" w:styleId="TableNormal">
     <w:name w:val="Normal Table"/>
     <w:uiPriority w:val="99"/>
     <w:semiHidden/>
     <w:unhideWhenUsed/>
+    <w:qFormat/>
     <w:tblPr>
       <w:tblInd w:w="0" w:type="dxa"/>
       <w:tblCellMar>
@@ -3038,17 +2873,17 @@
       </w:tblCellMar>
     </w:tblPr>
   </w:style>
-  <w:style w:type="numbering" w:default="1" w:styleId="Aucuneliste">
+  <w:style w:type="numbering" w:default="1" w:styleId="NoList">
     <w:name w:val="No List"/>
     <w:uiPriority w:val="99"/>
     <w:semiHidden/>
     <w:unhideWhenUsed/>
   </w:style>
-  <w:style w:type="paragraph" w:styleId="Titre">
+  <w:style w:type="paragraph" w:styleId="Title">
     <w:name w:val="Title"/>
     <w:basedOn w:val="Normal"/>
     <w:next w:val="Normal"/>
-    <w:link w:val="TitreCar"/>
+    <w:link w:val="TitleChar"/>
     <w:uiPriority w:val="10"/>
     <w:qFormat/>
     <w:rsid w:val="00AF05DF"/>
@@ -3063,10 +2898,10 @@
       <w:szCs w:val="56"/>
     </w:rPr>
   </w:style>
-  <w:style w:type="character" w:customStyle="1" w:styleId="TitreCar">
-    <w:name w:val="Titre Car"/>
-    <w:basedOn w:val="Policepardfaut"/>
-    <w:link w:val="Titre"/>
+  <w:style w:type="character" w:customStyle="1" w:styleId="TitleChar">
+    <w:name w:val="Title Char"/>
+    <w:basedOn w:val="DefaultParagraphFont"/>
+    <w:link w:val="Title"/>
     <w:uiPriority w:val="10"/>
     <w:rsid w:val="00AF05DF"/>
     <w:rPr>
@@ -3078,10 +2913,10 @@
       <w:lang w:eastAsia="fr-FR"/>
     </w:rPr>
   </w:style>
-  <w:style w:type="character" w:customStyle="1" w:styleId="Titre2Car">
-    <w:name w:val="Titre 2 Car"/>
-    <w:basedOn w:val="Policepardfaut"/>
-    <w:link w:val="Titre2"/>
+  <w:style w:type="character" w:customStyle="1" w:styleId="Heading2Char">
+    <w:name w:val="Heading 2 Char"/>
+    <w:basedOn w:val="DefaultParagraphFont"/>
+    <w:link w:val="Heading2"/>
     <w:uiPriority w:val="9"/>
     <w:rsid w:val="00AF05DF"/>
     <w:rPr>
@@ -3094,9 +2929,9 @@
       <w:lang w:val="en-CA" w:eastAsia="ja-JP"/>
     </w:rPr>
   </w:style>
-  <w:style w:type="character" w:styleId="Lienhypertexte">
+  <w:style w:type="character" w:styleId="Hyperlink">
     <w:name w:val="Hyperlink"/>
-    <w:basedOn w:val="Policepardfaut"/>
+    <w:basedOn w:val="DefaultParagraphFont"/>
     <w:uiPriority w:val="99"/>
     <w:unhideWhenUsed/>
     <w:rsid w:val="00AF05DF"/>
@@ -3105,10 +2940,10 @@
       <w:u w:val="single"/>
     </w:rPr>
   </w:style>
-  <w:style w:type="character" w:customStyle="1" w:styleId="Titre1Car">
-    <w:name w:val="Titre 1 Car"/>
-    <w:basedOn w:val="Policepardfaut"/>
-    <w:link w:val="Titre1"/>
+  <w:style w:type="character" w:customStyle="1" w:styleId="Heading1Char">
+    <w:name w:val="Heading 1 Char"/>
+    <w:basedOn w:val="DefaultParagraphFont"/>
+    <w:link w:val="Heading1"/>
     <w:uiPriority w:val="9"/>
     <w:rsid w:val="00AF05DF"/>
     <w:rPr>
@@ -3119,10 +2954,10 @@
       <w:lang w:val="en-CA" w:eastAsia="ja-JP"/>
     </w:rPr>
   </w:style>
-  <w:style w:type="paragraph" w:styleId="Notedebasdepage">
+  <w:style w:type="paragraph" w:styleId="FootnoteText">
     <w:name w:val="footnote text"/>
     <w:basedOn w:val="Normal"/>
-    <w:link w:val="NotedebasdepageCar"/>
+    <w:link w:val="FootnoteTextChar"/>
     <w:uiPriority w:val="99"/>
     <w:semiHidden/>
     <w:unhideWhenUsed/>
@@ -3133,10 +2968,10 @@
       <w:lang w:val="en-CA" w:eastAsia="ja-JP"/>
     </w:rPr>
   </w:style>
-  <w:style w:type="character" w:customStyle="1" w:styleId="NotedebasdepageCar">
-    <w:name w:val="Note de bas de page Car"/>
-    <w:basedOn w:val="Policepardfaut"/>
-    <w:link w:val="Notedebasdepage"/>
+  <w:style w:type="character" w:customStyle="1" w:styleId="FootnoteTextChar">
+    <w:name w:val="Footnote Text Char"/>
+    <w:basedOn w:val="DefaultParagraphFont"/>
+    <w:link w:val="FootnoteText"/>
     <w:uiPriority w:val="99"/>
     <w:semiHidden/>
     <w:rsid w:val="00AF05DF"/>
@@ -3147,9 +2982,9 @@
       <w:lang w:val="en-CA" w:eastAsia="ja-JP"/>
     </w:rPr>
   </w:style>
-  <w:style w:type="character" w:styleId="Appelnotedebasdep">
+  <w:style w:type="character" w:styleId="FootnoteReference">
     <w:name w:val="footnote reference"/>
-    <w:basedOn w:val="Policepardfaut"/>
+    <w:basedOn w:val="DefaultParagraphFont"/>
     <w:uiPriority w:val="99"/>
     <w:semiHidden/>
     <w:unhideWhenUsed/>
@@ -3158,7 +2993,7 @@
       <w:vertAlign w:val="superscript"/>
     </w:rPr>
   </w:style>
-  <w:style w:type="paragraph" w:styleId="Lgende">
+  <w:style w:type="paragraph" w:styleId="Caption">
     <w:name w:val="caption"/>
     <w:basedOn w:val="Normal"/>
     <w:next w:val="Normal"/>
@@ -3178,7 +3013,7 @@
       <w:lang w:val="en-CA" w:eastAsia="ja-JP"/>
     </w:rPr>
   </w:style>
-  <w:style w:type="paragraph" w:styleId="Sansinterligne">
+  <w:style w:type="paragraph" w:styleId="NoSpacing">
     <w:name w:val="No Spacing"/>
     <w:uiPriority w:val="1"/>
     <w:qFormat/>
@@ -3191,9 +3026,9 @@
       <w:lang w:eastAsia="fr-FR"/>
     </w:rPr>
   </w:style>
-  <w:style w:type="character" w:styleId="Lienhypertextesuivivisit">
+  <w:style w:type="character" w:styleId="FollowedHyperlink">
     <w:name w:val="FollowedHyperlink"/>
-    <w:basedOn w:val="Policepardfaut"/>
+    <w:basedOn w:val="DefaultParagraphFont"/>
     <w:uiPriority w:val="99"/>
     <w:semiHidden/>
     <w:unhideWhenUsed/>
@@ -3203,9 +3038,9 @@
       <w:u w:val="single"/>
     </w:rPr>
   </w:style>
-  <w:style w:type="character" w:styleId="Mentionnonrsolue">
+  <w:style w:type="character" w:customStyle="1" w:styleId="UnresolvedMention">
     <w:name w:val="Unresolved Mention"/>
-    <w:basedOn w:val="Policepardfaut"/>
+    <w:basedOn w:val="DefaultParagraphFont"/>
     <w:uiPriority w:val="99"/>
     <w:semiHidden/>
     <w:unhideWhenUsed/>
@@ -3213,6 +3048,34 @@
     <w:rPr>
       <w:color w:val="808080"/>
       <w:shd w:val="clear" w:color="auto" w:fill="E6E6E6"/>
+    </w:rPr>
+  </w:style>
+  <w:style w:type="paragraph" w:styleId="BalloonText">
+    <w:name w:val="Balloon Text"/>
+    <w:basedOn w:val="Normal"/>
+    <w:link w:val="BalloonTextChar"/>
+    <w:uiPriority w:val="99"/>
+    <w:semiHidden/>
+    <w:unhideWhenUsed/>
+    <w:rsid w:val="00F534C8"/>
+    <w:rPr>
+      <w:rFonts w:ascii="Tahoma" w:hAnsi="Tahoma" w:cs="Tahoma"/>
+      <w:sz w:val="16"/>
+      <w:szCs w:val="16"/>
+    </w:rPr>
+  </w:style>
+  <w:style w:type="character" w:customStyle="1" w:styleId="BalloonTextChar">
+    <w:name w:val="Balloon Text Char"/>
+    <w:basedOn w:val="DefaultParagraphFont"/>
+    <w:link w:val="BalloonText"/>
+    <w:uiPriority w:val="99"/>
+    <w:semiHidden/>
+    <w:rsid w:val="00F534C8"/>
+    <w:rPr>
+      <w:rFonts w:ascii="Tahoma" w:eastAsiaTheme="minorEastAsia" w:hAnsi="Tahoma" w:cs="Tahoma"/>
+      <w:sz w:val="16"/>
+      <w:szCs w:val="16"/>
+      <w:lang w:eastAsia="fr-FR"/>
     </w:rPr>
   </w:style>
 </w:styles>
@@ -3261,7 +3124,7 @@
     </a:clrScheme>
     <a:fontScheme name="Office">
       <a:majorFont>
-        <a:latin typeface="Calibri Light" panose="020F0302020204030204"/>
+        <a:latin typeface="Calibri Light"/>
         <a:ea typeface=""/>
         <a:cs typeface=""/>
         <a:font script="Jpan" typeface="游ゴシック Light"/>
@@ -3313,7 +3176,7 @@
         <a:font script="Tfng" typeface="Ebrima"/>
       </a:majorFont>
       <a:minorFont>
-        <a:latin typeface="Calibri" panose="020F0502020204030204"/>
+        <a:latin typeface="Calibri"/>
         <a:ea typeface=""/>
         <a:cs typeface=""/>
         <a:font script="Jpan" typeface="游明朝"/>
@@ -3507,7 +3370,7 @@
   <a:extraClrSchemeLst/>
   <a:extLst>
     <a:ext uri="{05A4C25C-085E-4340-85A3-A5531E510DB2}">
-      <thm15:themeFamily xmlns:thm15="http://schemas.microsoft.com/office/thememl/2012/main" name="Office Theme" id="{62F939B6-93AF-4DB8-9C6B-D6C7DFDC589F}" vid="{4A3C46E8-61CC-4603-A589-7422A47A8E4A}"/>
+      <thm15:themeFamily xmlns:thm15="http://schemas.microsoft.com/office/thememl/2012/main" xmlns="" name="Office Theme" id="{62F939B6-93AF-4DB8-9C6B-D6C7DFDC589F}" vid="{4A3C46E8-61CC-4603-A589-7422A47A8E4A}"/>
     </a:ext>
   </a:extLst>
 </a:theme>
@@ -3518,7 +3381,7 @@
 </file>
 
 <file path=customXml/itemProps1.xml><?xml version="1.0" encoding="utf-8"?>
-<ds:datastoreItem xmlns:ds="http://schemas.openxmlformats.org/officeDocument/2006/customXml" ds:itemID="{63C90C04-23BF-48AD-82EA-C92DE28C5DA4}">
+<ds:datastoreItem xmlns:ds="http://schemas.openxmlformats.org/officeDocument/2006/customXml" ds:itemID="{E165E460-DF8E-4B11-9A94-6F68D11D2A2C}">
   <ds:schemaRefs>
     <ds:schemaRef ds:uri="http://schemas.openxmlformats.org/officeDocument/2006/bibliography"/>
   </ds:schemaRefs>

</xml_diff>

<commit_message>
final updates to headers final report
</commit_message>
<xml_diff>
--- a/Final/Rapport-Final.docx
+++ b/Final/Rapport-Final.docx
@@ -378,21 +378,11 @@
         </w:rPr>
         <w:t xml:space="preserve"> la première partie sur l’implémentation de l’algorithme de suppression du bruit de </w:t>
       </w:r>
-      <w:proofErr w:type="spellStart"/>
       <w:r>
         <w:t>McAulay</w:t>
       </w:r>
-      <w:proofErr w:type="spellEnd"/>
-      <w:r>
-        <w:t xml:space="preserve"> et </w:t>
-      </w:r>
-      <w:proofErr w:type="spellStart"/>
-      <w:r>
-        <w:t>Malpass</w:t>
-      </w:r>
-      <w:proofErr w:type="spellEnd"/>
-      <w:r>
-        <w:t xml:space="preserve"> </w:t>
+      <w:r>
+        <w:t xml:space="preserve"> et Malpass </w:t>
       </w:r>
       <w:r>
         <w:t>[1]</w:t>
@@ -427,15 +417,7 @@
     </w:p>
     <w:p>
       <w:r>
-        <w:t>La solution d’implémentation présentée contient deux projets CSS (.</w:t>
-      </w:r>
-      <w:proofErr w:type="spellStart"/>
-      <w:r>
-        <w:t>cproj</w:t>
-      </w:r>
-      <w:proofErr w:type="spellEnd"/>
-      <w:r>
-        <w:t xml:space="preserve">) contenu dans le répertoire </w:t>
+        <w:t xml:space="preserve">La solution d’implémentation présentée contient deux projets CSS (.cproj) contenu dans le répertoire </w:t>
       </w:r>
       <w:r>
         <w:rPr>
@@ -484,19 +466,11 @@
       <w:r>
         <w:t xml:space="preserve"> a été utilisé pour développer l’algorithme de suppression du bruit. Le répertoire </w:t>
       </w:r>
-      <w:proofErr w:type="spellStart"/>
       <w:r>
         <w:rPr>
           <w:i/>
         </w:rPr>
-        <w:t>include</w:t>
-      </w:r>
-      <w:proofErr w:type="spellEnd"/>
-      <w:r>
-        <w:rPr>
-          <w:i/>
-        </w:rPr>
-        <w:t xml:space="preserve"> </w:t>
+        <w:t xml:space="preserve">include </w:t>
       </w:r>
       <w:r>
         <w:t xml:space="preserve">contient tous les fichiers d’en-têtes (.h) utilisé pour le projet. On y trouve une description détaillée de chacune des fonctions et variables développées. Nous invitons le lecteur à en prendre connaissance, puisque beaucoup d’informations pertinentes à la compréhension s’y retrouve. Le répertoire </w:t>
@@ -587,14 +561,12 @@
       <w:r>
         <w:t xml:space="preserve">Dans le fichier </w:t>
       </w:r>
-      <w:proofErr w:type="spellStart"/>
       <w:r>
         <w:rPr>
           <w:i/>
         </w:rPr>
         <w:t>main.c</w:t>
       </w:r>
-      <w:proofErr w:type="spellEnd"/>
       <w:r>
         <w:t>, on gé</w:t>
       </w:r>
@@ -623,14 +595,12 @@
       <w:r>
         <w:t>(</w:t>
       </w:r>
-      <w:proofErr w:type="spellStart"/>
       <w:r>
         <w:rPr>
           <w:i/>
         </w:rPr>
         <w:t>NoiseSuppressionAlgorithm</w:t>
       </w:r>
-      <w:proofErr w:type="spellEnd"/>
       <w:r>
         <w:t>).</w:t>
       </w:r>
@@ -669,7 +639,14 @@
           <w:rFonts w:eastAsia="MS Mincho" w:hint="eastAsia"/>
           <w:lang w:eastAsia="ja-JP"/>
         </w:rPr>
-        <w:t>e Projet_SYS835</w:t>
+        <w:t xml:space="preserve">e </w:t>
+      </w:r>
+      <w:r>
+        <w:rPr>
+          <w:rFonts w:eastAsia="MS Mincho" w:hint="eastAsia"/>
+          <w:lang w:eastAsia="ja-JP"/>
+        </w:rPr>
+        <w:t>Ex22b</w:t>
       </w:r>
       <w:r>
         <w:t xml:space="preserve"> a été utilisé pour vérifier l’algorithme de suppression du bruit en temps réel. Le projet contient pratiquement la même arborescence et les mêmes fichiers que le projet </w:t>
@@ -750,22 +727,18 @@
       <w:r>
         <w:t xml:space="preserve">Dans le fichier </w:t>
       </w:r>
-      <w:proofErr w:type="spellStart"/>
       <w:r>
         <w:rPr>
           <w:i/>
         </w:rPr>
         <w:t>main.c</w:t>
       </w:r>
-      <w:proofErr w:type="spellEnd"/>
       <w:r>
         <w:t xml:space="preserve">, nous configurons le DSP afin d’utiliser les interruptions pour produire des trames de taille fixe et de déclencher le traitement par la fonction </w:t>
       </w:r>
-      <w:proofErr w:type="spellStart"/>
       <w:r>
         <w:t>NoiseSuppressionAlgorithm</w:t>
       </w:r>
-      <w:proofErr w:type="spellEnd"/>
       <w:r>
         <w:t xml:space="preserve">. </w:t>
       </w:r>
@@ -820,29 +793,13 @@
         <w:t>impl</w:t>
       </w:r>
       <w:r>
-        <w:t xml:space="preserve">émentant le filtre </w:t>
-      </w:r>
-      <w:proofErr w:type="spellStart"/>
-      <w:r>
-        <w:t>Butterworth</w:t>
-      </w:r>
-      <w:proofErr w:type="spellEnd"/>
-      <w:r>
-        <w:t xml:space="preserve"> d’ordre 2 (« </w:t>
+        <w:t>émentant le filtre Butterworth d’ordre 2 (« </w:t>
       </w:r>
       <w:r>
         <w:t>filterN2</w:t>
       </w:r>
       <w:r>
-        <w:t xml:space="preserve"> » dans </w:t>
-      </w:r>
-      <w:proofErr w:type="spellStart"/>
-      <w:r>
-        <w:t>filtre.c</w:t>
-      </w:r>
-      <w:proofErr w:type="spellEnd"/>
-      <w:r>
-        <w:t>). Pour chaque trame de 160 échantillons, cette fonction est appelée 17 fois (pour chaque bande de fréquence). La version en C compilée en Configuration « Release » exécute en 549</w:t>
+        <w:t> » dans filtre.c). Pour chaque trame de 160 échantillons, cette fonction est appelée 17 fois (pour chaque bande de fréquence). La version en C compilée en Configuration « Release » exécute en 549</w:t>
       </w:r>
       <w:r>
         <w:rPr>
@@ -859,23 +816,24 @@
       <w:pPr>
         <w:jc w:val="both"/>
         <w:rPr>
-          <w:rFonts w:eastAsia="MS Mincho" w:hint="eastAsia"/>
-          <w:lang w:eastAsia="ja-JP"/>
-        </w:rPr>
-      </w:pPr>
-    </w:p>
-    <w:p>
-      <w:pPr>
-        <w:jc w:val="both"/>
-        <w:rPr>
-          <w:rFonts w:eastAsia="MS Mincho" w:hint="eastAsia"/>
-          <w:lang w:eastAsia="ja-JP"/>
-        </w:rPr>
-      </w:pPr>
-      <w:r>
-        <w:rPr>
           <w:rFonts w:eastAsia="MS Mincho"/>
           <w:lang w:eastAsia="ja-JP"/>
+        </w:rPr>
+      </w:pPr>
+    </w:p>
+    <w:p>
+      <w:pPr>
+        <w:jc w:val="both"/>
+        <w:rPr>
+          <w:rFonts w:eastAsia="MS Mincho"/>
+          <w:lang w:eastAsia="ja-JP"/>
+        </w:rPr>
+      </w:pPr>
+      <w:r>
+        <w:rPr>
+          <w:rFonts w:eastAsia="MS Mincho"/>
+          <w:noProof/>
+          <w:lang w:val="en-CA" w:eastAsia="ja-JP"/>
         </w:rPr>
         <w:drawing>
           <wp:inline distT="0" distB="0" distL="0" distR="0">
@@ -928,62 +886,38 @@
       <w:pPr>
         <w:jc w:val="both"/>
         <w:rPr>
-          <w:rFonts w:eastAsia="MS Mincho" w:hint="eastAsia"/>
-          <w:lang w:eastAsia="ja-JP"/>
-        </w:rPr>
-      </w:pPr>
-    </w:p>
-    <w:p>
-      <w:pPr>
-        <w:jc w:val="both"/>
-      </w:pPr>
-      <w:r>
-        <w:t>Nous avons codé une version du filtre en assembleur («</w:t>
-      </w:r>
-      <w:proofErr w:type="spellStart"/>
-      <w:r>
-        <w:t>_FilterASM</w:t>
-      </w:r>
-      <w:proofErr w:type="spellEnd"/>
-      <w:r>
-        <w:t> » dans FilterAsm.asm) dans le but de  connaître le type et le nombre d’instructions nécessaires pour une version non-optimisée et d’en extrapoler le gain en performance potentiel après optimisation.</w:t>
-      </w:r>
-    </w:p>
-    <w:p>
-      <w:pPr>
-        <w:jc w:val="both"/>
-      </w:pPr>
-    </w:p>
-    <w:p>
-      <w:pPr>
-        <w:jc w:val="both"/>
-      </w:pPr>
-      <w:r>
-        <w:t xml:space="preserve">La version en assembleur non-optimisée exécute (23 instructions + 14 </w:t>
-      </w:r>
-      <w:proofErr w:type="spellStart"/>
-      <w:r>
-        <w:t>nop</w:t>
-      </w:r>
-      <w:proofErr w:type="spellEnd"/>
-      <w:r>
-        <w:t>) * 160 = 5920 cycles.</w:t>
-      </w:r>
-    </w:p>
-    <w:p>
-      <w:pPr>
-        <w:jc w:val="both"/>
-      </w:pPr>
-      <w:r>
-        <w:t>Ce qui est presque identique à la performance obtenue avec la version «Release » en C. Donc, en remplaçant les « </w:t>
-      </w:r>
-      <w:proofErr w:type="spellStart"/>
-      <w:r>
-        <w:t>nop</w:t>
-      </w:r>
-      <w:proofErr w:type="spellEnd"/>
-      <w:r>
-        <w:t> » et en plaçant plusieurs instructions en parallèle, un gain de performance significatif (au moins 40%) serait possible.</w:t>
+          <w:rFonts w:eastAsia="MS Mincho"/>
+          <w:lang w:eastAsia="ja-JP"/>
+        </w:rPr>
+      </w:pPr>
+    </w:p>
+    <w:p>
+      <w:pPr>
+        <w:jc w:val="both"/>
+      </w:pPr>
+      <w:r>
+        <w:t>Nous avons codé une version du filtre en assembleur («_FilterASM » dans FilterAsm.asm) dans le but de  connaître le type et le nombre d’instructions nécessaires pour une version non-optimisée et d’en extrapoler le gain en performance potentiel après optimisation.</w:t>
+      </w:r>
+    </w:p>
+    <w:p>
+      <w:pPr>
+        <w:jc w:val="both"/>
+      </w:pPr>
+    </w:p>
+    <w:p>
+      <w:pPr>
+        <w:jc w:val="both"/>
+      </w:pPr>
+      <w:r>
+        <w:t>La version en assembleur non-optimisée exécute (23 instructions + 14 nop) * 160 = 5920 cycles.</w:t>
+      </w:r>
+    </w:p>
+    <w:p>
+      <w:pPr>
+        <w:jc w:val="both"/>
+      </w:pPr>
+      <w:r>
+        <w:t>Ce qui est presque identique à la performance obtenue avec la version «Release » en C. Donc, en remplaçant les « nop » et en plaçant plusieurs instructions en parallèle, un gain de performance significatif (au moins 40%) serait possible.</w:t>
       </w:r>
     </w:p>
     <w:p/>
@@ -1020,14 +954,12 @@
       <w:r>
         <w:t xml:space="preserve">À l’aide du simulateur en mode </w:t>
       </w:r>
-      <w:proofErr w:type="spellStart"/>
       <w:r>
         <w:rPr>
           <w:i/>
         </w:rPr>
         <w:t>debug</w:t>
       </w:r>
-      <w:proofErr w:type="spellEnd"/>
       <w:r>
         <w:t>, nous avons mesuré les différents gains appliqués pour chacun des canaux en différentes circonstances, soit aucune voix n’est présente et lorsque la voix est présente. À noter que sur les graphiques l’axe des X correspond aux canaux et l’axe des Y aux valeurs de gains appliquées.</w:t>
       </w:r>
@@ -1076,7 +1008,7 @@
                     </a:ln>
                     <a:extLst>
                       <a:ext uri="{53640926-AAD7-44D8-BBD7-CCE9431645EC}">
-                        <a14:shadowObscured xmlns:a14="http://schemas.microsoft.com/office/drawing/2010/main" xmlns:wps="http://schemas.microsoft.com/office/word/2010/wordprocessingShape" xmlns:wpi="http://schemas.microsoft.com/office/word/2010/wordprocessingInk" xmlns:wpg="http://schemas.microsoft.com/office/word/2010/wordprocessingGroup" xmlns:w16se="http://schemas.microsoft.com/office/word/2015/wordml/symex" xmlns:w16cid="http://schemas.microsoft.com/office/word/2016/wordml/cid" xmlns:w15="http://schemas.microsoft.com/office/word/2012/wordml" xmlns:w14="http://schemas.microsoft.com/office/word/2010/wordml" xmlns:w="http://schemas.openxmlformats.org/wordprocessingml/2006/main" xmlns:w10="urn:schemas-microsoft-com:office:word" xmlns:wp14="http://schemas.microsoft.com/office/word/2010/wordprocessingDrawing" xmlns:v="urn:schemas-microsoft-com:vml" xmlns:o="urn:schemas-microsoft-com:office:office" xmlns:am3d="http://schemas.microsoft.com/office/drawing/2017/model3d" xmlns:aink="http://schemas.microsoft.com/office/drawing/2016/ink" xmlns:mc="http://schemas.openxmlformats.org/markup-compatibility/2006" xmlns:cx8="http://schemas.microsoft.com/office/drawing/2016/5/14/chartex" xmlns:cx7="http://schemas.microsoft.com/office/drawing/2016/5/13/chartex" xmlns:cx6="http://schemas.microsoft.com/office/drawing/2016/5/12/chartex" xmlns:cx5="http://schemas.microsoft.com/office/drawing/2016/5/11/chartex" xmlns:cx4="http://schemas.microsoft.com/office/drawing/2016/5/10/chartex" xmlns:cx3="http://schemas.microsoft.com/office/drawing/2016/5/9/chartex" xmlns:cx2="http://schemas.microsoft.com/office/drawing/2015/10/21/chartex" xmlns:cx1="http://schemas.microsoft.com/office/drawing/2015/9/8/chartex" xmlns:cx="http://schemas.microsoft.com/office/drawing/2014/chartex" xmlns:wpc="http://schemas.microsoft.com/office/word/2010/wordprocessingCanvas" xmlns=""/>
+                        <a14:shadowObscured xmlns="" xmlns:wpc="http://schemas.microsoft.com/office/word/2010/wordprocessingCanvas" xmlns:cx="http://schemas.microsoft.com/office/drawing/2014/chartex" xmlns:cx1="http://schemas.microsoft.com/office/drawing/2015/9/8/chartex" xmlns:cx2="http://schemas.microsoft.com/office/drawing/2015/10/21/chartex" xmlns:cx3="http://schemas.microsoft.com/office/drawing/2016/5/9/chartex" xmlns:cx4="http://schemas.microsoft.com/office/drawing/2016/5/10/chartex" xmlns:cx5="http://schemas.microsoft.com/office/drawing/2016/5/11/chartex" xmlns:cx6="http://schemas.microsoft.com/office/drawing/2016/5/12/chartex" xmlns:cx7="http://schemas.microsoft.com/office/drawing/2016/5/13/chartex" xmlns:cx8="http://schemas.microsoft.com/office/drawing/2016/5/14/chartex" xmlns:mc="http://schemas.openxmlformats.org/markup-compatibility/2006" xmlns:aink="http://schemas.microsoft.com/office/drawing/2016/ink" xmlns:am3d="http://schemas.microsoft.com/office/drawing/2017/model3d" xmlns:o="urn:schemas-microsoft-com:office:office" xmlns:v="urn:schemas-microsoft-com:vml" xmlns:wp14="http://schemas.microsoft.com/office/word/2010/wordprocessingDrawing" xmlns:w10="urn:schemas-microsoft-com:office:word" xmlns:w="http://schemas.openxmlformats.org/wordprocessingml/2006/main" xmlns:w14="http://schemas.microsoft.com/office/word/2010/wordml" xmlns:w15="http://schemas.microsoft.com/office/word/2012/wordml" xmlns:w16cid="http://schemas.microsoft.com/office/word/2016/wordml/cid" xmlns:w16se="http://schemas.microsoft.com/office/word/2015/wordml/symex" xmlns:wpg="http://schemas.microsoft.com/office/word/2010/wordprocessingGroup" xmlns:wpi="http://schemas.microsoft.com/office/word/2010/wordprocessingInk" xmlns:wps="http://schemas.microsoft.com/office/word/2010/wordprocessingShape" xmlns:a14="http://schemas.microsoft.com/office/drawing/2010/main"/>
                       </a:ext>
                     </a:extLst>
                   </pic:spPr>
@@ -1192,7 +1124,7 @@
                     </a:ln>
                     <a:extLst>
                       <a:ext uri="{53640926-AAD7-44D8-BBD7-CCE9431645EC}">
-                        <a14:shadowObscured xmlns:a14="http://schemas.microsoft.com/office/drawing/2010/main" xmlns:wps="http://schemas.microsoft.com/office/word/2010/wordprocessingShape" xmlns:wpi="http://schemas.microsoft.com/office/word/2010/wordprocessingInk" xmlns:wpg="http://schemas.microsoft.com/office/word/2010/wordprocessingGroup" xmlns:w16se="http://schemas.microsoft.com/office/word/2015/wordml/symex" xmlns:w16cid="http://schemas.microsoft.com/office/word/2016/wordml/cid" xmlns:w15="http://schemas.microsoft.com/office/word/2012/wordml" xmlns:w14="http://schemas.microsoft.com/office/word/2010/wordml" xmlns:w="http://schemas.openxmlformats.org/wordprocessingml/2006/main" xmlns:w10="urn:schemas-microsoft-com:office:word" xmlns:wp14="http://schemas.microsoft.com/office/word/2010/wordprocessingDrawing" xmlns:v="urn:schemas-microsoft-com:vml" xmlns:o="urn:schemas-microsoft-com:office:office" xmlns:am3d="http://schemas.microsoft.com/office/drawing/2017/model3d" xmlns:aink="http://schemas.microsoft.com/office/drawing/2016/ink" xmlns:mc="http://schemas.openxmlformats.org/markup-compatibility/2006" xmlns:cx8="http://schemas.microsoft.com/office/drawing/2016/5/14/chartex" xmlns:cx7="http://schemas.microsoft.com/office/drawing/2016/5/13/chartex" xmlns:cx6="http://schemas.microsoft.com/office/drawing/2016/5/12/chartex" xmlns:cx5="http://schemas.microsoft.com/office/drawing/2016/5/11/chartex" xmlns:cx4="http://schemas.microsoft.com/office/drawing/2016/5/10/chartex" xmlns:cx3="http://schemas.microsoft.com/office/drawing/2016/5/9/chartex" xmlns:cx2="http://schemas.microsoft.com/office/drawing/2015/10/21/chartex" xmlns:cx1="http://schemas.microsoft.com/office/drawing/2015/9/8/chartex" xmlns:cx="http://schemas.microsoft.com/office/drawing/2014/chartex" xmlns:wpc="http://schemas.microsoft.com/office/word/2010/wordprocessingCanvas" xmlns=""/>
+                        <a14:shadowObscured xmlns="" xmlns:wpc="http://schemas.microsoft.com/office/word/2010/wordprocessingCanvas" xmlns:cx="http://schemas.microsoft.com/office/drawing/2014/chartex" xmlns:cx1="http://schemas.microsoft.com/office/drawing/2015/9/8/chartex" xmlns:cx2="http://schemas.microsoft.com/office/drawing/2015/10/21/chartex" xmlns:cx3="http://schemas.microsoft.com/office/drawing/2016/5/9/chartex" xmlns:cx4="http://schemas.microsoft.com/office/drawing/2016/5/10/chartex" xmlns:cx5="http://schemas.microsoft.com/office/drawing/2016/5/11/chartex" xmlns:cx6="http://schemas.microsoft.com/office/drawing/2016/5/12/chartex" xmlns:cx7="http://schemas.microsoft.com/office/drawing/2016/5/13/chartex" xmlns:cx8="http://schemas.microsoft.com/office/drawing/2016/5/14/chartex" xmlns:mc="http://schemas.openxmlformats.org/markup-compatibility/2006" xmlns:aink="http://schemas.microsoft.com/office/drawing/2016/ink" xmlns:am3d="http://schemas.microsoft.com/office/drawing/2017/model3d" xmlns:o="urn:schemas-microsoft-com:office:office" xmlns:v="urn:schemas-microsoft-com:vml" xmlns:wp14="http://schemas.microsoft.com/office/word/2010/wordprocessingDrawing" xmlns:w10="urn:schemas-microsoft-com:office:word" xmlns:w="http://schemas.openxmlformats.org/wordprocessingml/2006/main" xmlns:w14="http://schemas.microsoft.com/office/word/2010/wordml" xmlns:w15="http://schemas.microsoft.com/office/word/2012/wordml" xmlns:w16cid="http://schemas.microsoft.com/office/word/2016/wordml/cid" xmlns:w16se="http://schemas.microsoft.com/office/word/2015/wordml/symex" xmlns:wpg="http://schemas.microsoft.com/office/word/2010/wordprocessingGroup" xmlns:wpi="http://schemas.microsoft.com/office/word/2010/wordprocessingInk" xmlns:wps="http://schemas.microsoft.com/office/word/2010/wordprocessingShape" xmlns:a14="http://schemas.microsoft.com/office/drawing/2010/main"/>
                       </a:ext>
                     </a:extLst>
                   </pic:spPr>
@@ -1301,7 +1233,7 @@
                     </a:ln>
                     <a:extLst>
                       <a:ext uri="{53640926-AAD7-44D8-BBD7-CCE9431645EC}">
-                        <a14:shadowObscured xmlns:a14="http://schemas.microsoft.com/office/drawing/2010/main" xmlns:wps="http://schemas.microsoft.com/office/word/2010/wordprocessingShape" xmlns:wpi="http://schemas.microsoft.com/office/word/2010/wordprocessingInk" xmlns:wpg="http://schemas.microsoft.com/office/word/2010/wordprocessingGroup" xmlns:w16se="http://schemas.microsoft.com/office/word/2015/wordml/symex" xmlns:w16cid="http://schemas.microsoft.com/office/word/2016/wordml/cid" xmlns:w15="http://schemas.microsoft.com/office/word/2012/wordml" xmlns:w14="http://schemas.microsoft.com/office/word/2010/wordml" xmlns:w="http://schemas.openxmlformats.org/wordprocessingml/2006/main" xmlns:w10="urn:schemas-microsoft-com:office:word" xmlns:wp14="http://schemas.microsoft.com/office/word/2010/wordprocessingDrawing" xmlns:v="urn:schemas-microsoft-com:vml" xmlns:o="urn:schemas-microsoft-com:office:office" xmlns:am3d="http://schemas.microsoft.com/office/drawing/2017/model3d" xmlns:aink="http://schemas.microsoft.com/office/drawing/2016/ink" xmlns:mc="http://schemas.openxmlformats.org/markup-compatibility/2006" xmlns:cx8="http://schemas.microsoft.com/office/drawing/2016/5/14/chartex" xmlns:cx7="http://schemas.microsoft.com/office/drawing/2016/5/13/chartex" xmlns:cx6="http://schemas.microsoft.com/office/drawing/2016/5/12/chartex" xmlns:cx5="http://schemas.microsoft.com/office/drawing/2016/5/11/chartex" xmlns:cx4="http://schemas.microsoft.com/office/drawing/2016/5/10/chartex" xmlns:cx3="http://schemas.microsoft.com/office/drawing/2016/5/9/chartex" xmlns:cx2="http://schemas.microsoft.com/office/drawing/2015/10/21/chartex" xmlns:cx1="http://schemas.microsoft.com/office/drawing/2015/9/8/chartex" xmlns:cx="http://schemas.microsoft.com/office/drawing/2014/chartex" xmlns:wpc="http://schemas.microsoft.com/office/word/2010/wordprocessingCanvas" xmlns=""/>
+                        <a14:shadowObscured xmlns="" xmlns:wpc="http://schemas.microsoft.com/office/word/2010/wordprocessingCanvas" xmlns:cx="http://schemas.microsoft.com/office/drawing/2014/chartex" xmlns:cx1="http://schemas.microsoft.com/office/drawing/2015/9/8/chartex" xmlns:cx2="http://schemas.microsoft.com/office/drawing/2015/10/21/chartex" xmlns:cx3="http://schemas.microsoft.com/office/drawing/2016/5/9/chartex" xmlns:cx4="http://schemas.microsoft.com/office/drawing/2016/5/10/chartex" xmlns:cx5="http://schemas.microsoft.com/office/drawing/2016/5/11/chartex" xmlns:cx6="http://schemas.microsoft.com/office/drawing/2016/5/12/chartex" xmlns:cx7="http://schemas.microsoft.com/office/drawing/2016/5/13/chartex" xmlns:cx8="http://schemas.microsoft.com/office/drawing/2016/5/14/chartex" xmlns:mc="http://schemas.openxmlformats.org/markup-compatibility/2006" xmlns:aink="http://schemas.microsoft.com/office/drawing/2016/ink" xmlns:am3d="http://schemas.microsoft.com/office/drawing/2017/model3d" xmlns:o="urn:schemas-microsoft-com:office:office" xmlns:v="urn:schemas-microsoft-com:vml" xmlns:wp14="http://schemas.microsoft.com/office/word/2010/wordprocessingDrawing" xmlns:w10="urn:schemas-microsoft-com:office:word" xmlns:w="http://schemas.openxmlformats.org/wordprocessingml/2006/main" xmlns:w14="http://schemas.microsoft.com/office/word/2010/wordml" xmlns:w15="http://schemas.microsoft.com/office/word/2012/wordml" xmlns:w16cid="http://schemas.microsoft.com/office/word/2016/wordml/cid" xmlns:w16se="http://schemas.microsoft.com/office/word/2015/wordml/symex" xmlns:wpg="http://schemas.microsoft.com/office/word/2010/wordprocessingGroup" xmlns:wpi="http://schemas.microsoft.com/office/word/2010/wordprocessingInk" xmlns:wps="http://schemas.microsoft.com/office/word/2010/wordprocessingShape" xmlns:a14="http://schemas.microsoft.com/office/drawing/2010/main"/>
                       </a:ext>
                     </a:extLst>
                   </pic:spPr>
@@ -1398,7 +1330,7 @@
                     </a:ln>
                     <a:extLst>
                       <a:ext uri="{53640926-AAD7-44D8-BBD7-CCE9431645EC}">
-                        <a14:shadowObscured xmlns:a14="http://schemas.microsoft.com/office/drawing/2010/main" xmlns:wps="http://schemas.microsoft.com/office/word/2010/wordprocessingShape" xmlns:wpi="http://schemas.microsoft.com/office/word/2010/wordprocessingInk" xmlns:wpg="http://schemas.microsoft.com/office/word/2010/wordprocessingGroup" xmlns:w16se="http://schemas.microsoft.com/office/word/2015/wordml/symex" xmlns:w16cid="http://schemas.microsoft.com/office/word/2016/wordml/cid" xmlns:w15="http://schemas.microsoft.com/office/word/2012/wordml" xmlns:w14="http://schemas.microsoft.com/office/word/2010/wordml" xmlns:w="http://schemas.openxmlformats.org/wordprocessingml/2006/main" xmlns:w10="urn:schemas-microsoft-com:office:word" xmlns:wp14="http://schemas.microsoft.com/office/word/2010/wordprocessingDrawing" xmlns:v="urn:schemas-microsoft-com:vml" xmlns:o="urn:schemas-microsoft-com:office:office" xmlns:am3d="http://schemas.microsoft.com/office/drawing/2017/model3d" xmlns:aink="http://schemas.microsoft.com/office/drawing/2016/ink" xmlns:mc="http://schemas.openxmlformats.org/markup-compatibility/2006" xmlns:cx8="http://schemas.microsoft.com/office/drawing/2016/5/14/chartex" xmlns:cx7="http://schemas.microsoft.com/office/drawing/2016/5/13/chartex" xmlns:cx6="http://schemas.microsoft.com/office/drawing/2016/5/12/chartex" xmlns:cx5="http://schemas.microsoft.com/office/drawing/2016/5/11/chartex" xmlns:cx4="http://schemas.microsoft.com/office/drawing/2016/5/10/chartex" xmlns:cx3="http://schemas.microsoft.com/office/drawing/2016/5/9/chartex" xmlns:cx2="http://schemas.microsoft.com/office/drawing/2015/10/21/chartex" xmlns:cx1="http://schemas.microsoft.com/office/drawing/2015/9/8/chartex" xmlns:cx="http://schemas.microsoft.com/office/drawing/2014/chartex" xmlns:wpc="http://schemas.microsoft.com/office/word/2010/wordprocessingCanvas" xmlns=""/>
+                        <a14:shadowObscured xmlns="" xmlns:wpc="http://schemas.microsoft.com/office/word/2010/wordprocessingCanvas" xmlns:cx="http://schemas.microsoft.com/office/drawing/2014/chartex" xmlns:cx1="http://schemas.microsoft.com/office/drawing/2015/9/8/chartex" xmlns:cx2="http://schemas.microsoft.com/office/drawing/2015/10/21/chartex" xmlns:cx3="http://schemas.microsoft.com/office/drawing/2016/5/9/chartex" xmlns:cx4="http://schemas.microsoft.com/office/drawing/2016/5/10/chartex" xmlns:cx5="http://schemas.microsoft.com/office/drawing/2016/5/11/chartex" xmlns:cx6="http://schemas.microsoft.com/office/drawing/2016/5/12/chartex" xmlns:cx7="http://schemas.microsoft.com/office/drawing/2016/5/13/chartex" xmlns:cx8="http://schemas.microsoft.com/office/drawing/2016/5/14/chartex" xmlns:mc="http://schemas.openxmlformats.org/markup-compatibility/2006" xmlns:aink="http://schemas.microsoft.com/office/drawing/2016/ink" xmlns:am3d="http://schemas.microsoft.com/office/drawing/2017/model3d" xmlns:o="urn:schemas-microsoft-com:office:office" xmlns:v="urn:schemas-microsoft-com:vml" xmlns:wp14="http://schemas.microsoft.com/office/word/2010/wordprocessingDrawing" xmlns:w10="urn:schemas-microsoft-com:office:word" xmlns:w="http://schemas.openxmlformats.org/wordprocessingml/2006/main" xmlns:w14="http://schemas.microsoft.com/office/word/2010/wordml" xmlns:w15="http://schemas.microsoft.com/office/word/2012/wordml" xmlns:w16cid="http://schemas.microsoft.com/office/word/2016/wordml/cid" xmlns:w16se="http://schemas.microsoft.com/office/word/2015/wordml/symex" xmlns:wpg="http://schemas.microsoft.com/office/word/2010/wordprocessingGroup" xmlns:wpi="http://schemas.microsoft.com/office/word/2010/wordprocessingInk" xmlns:wps="http://schemas.microsoft.com/office/word/2010/wordprocessingShape" xmlns:a14="http://schemas.microsoft.com/office/drawing/2010/main"/>
                       </a:ext>
                     </a:extLst>
                   </pic:spPr>
@@ -1471,15 +1403,7 @@
         <w:footnoteReference w:id="3"/>
       </w:r>
       <w:r>
-        <w:t>, la mise à l’échelle de l’énergie ne semble pas être adéquate afin d’utiliser l’algorithme du détecteur de bruit (</w:t>
-      </w:r>
-      <w:proofErr w:type="spellStart"/>
-      <w:r>
-        <w:t>NoiseDetector</w:t>
-      </w:r>
-      <w:proofErr w:type="spellEnd"/>
-      <w:r>
-        <w:t>). Nous avons donc opté pour un seuil de détection du bruit fixe (UINT16_MAX). En utilisant cette méthode nous pouvons discerner adéquatement les trames contenant seulement du bruit.</w:t>
+        <w:t>, la mise à l’échelle de l’énergie ne semble pas être adéquate afin d’utiliser l’algorithme du détecteur de bruit (NoiseDetector). Nous avons donc opté pour un seuil de détection du bruit fixe (UINT16_MAX). En utilisant cette méthode nous pouvons discerner adéquatement les trames contenant seulement du bruit.</w:t>
       </w:r>
     </w:p>
     <w:p>
@@ -1550,7 +1474,7 @@
                     </a:ln>
                     <a:extLst>
                       <a:ext uri="{53640926-AAD7-44D8-BBD7-CCE9431645EC}">
-                        <a14:shadowObscured xmlns:a14="http://schemas.microsoft.com/office/drawing/2010/main" xmlns:wps="http://schemas.microsoft.com/office/word/2010/wordprocessingShape" xmlns:wpi="http://schemas.microsoft.com/office/word/2010/wordprocessingInk" xmlns:wpg="http://schemas.microsoft.com/office/word/2010/wordprocessingGroup" xmlns:w16se="http://schemas.microsoft.com/office/word/2015/wordml/symex" xmlns:w16cid="http://schemas.microsoft.com/office/word/2016/wordml/cid" xmlns:w15="http://schemas.microsoft.com/office/word/2012/wordml" xmlns:w14="http://schemas.microsoft.com/office/word/2010/wordml" xmlns:w="http://schemas.openxmlformats.org/wordprocessingml/2006/main" xmlns:w10="urn:schemas-microsoft-com:office:word" xmlns:wp14="http://schemas.microsoft.com/office/word/2010/wordprocessingDrawing" xmlns:v="urn:schemas-microsoft-com:vml" xmlns:o="urn:schemas-microsoft-com:office:office" xmlns:am3d="http://schemas.microsoft.com/office/drawing/2017/model3d" xmlns:aink="http://schemas.microsoft.com/office/drawing/2016/ink" xmlns:mc="http://schemas.openxmlformats.org/markup-compatibility/2006" xmlns:cx8="http://schemas.microsoft.com/office/drawing/2016/5/14/chartex" xmlns:cx7="http://schemas.microsoft.com/office/drawing/2016/5/13/chartex" xmlns:cx6="http://schemas.microsoft.com/office/drawing/2016/5/12/chartex" xmlns:cx5="http://schemas.microsoft.com/office/drawing/2016/5/11/chartex" xmlns:cx4="http://schemas.microsoft.com/office/drawing/2016/5/10/chartex" xmlns:cx3="http://schemas.microsoft.com/office/drawing/2016/5/9/chartex" xmlns:cx2="http://schemas.microsoft.com/office/drawing/2015/10/21/chartex" xmlns:cx1="http://schemas.microsoft.com/office/drawing/2015/9/8/chartex" xmlns:cx="http://schemas.microsoft.com/office/drawing/2014/chartex" xmlns:wpc="http://schemas.microsoft.com/office/word/2010/wordprocessingCanvas" xmlns=""/>
+                        <a14:shadowObscured xmlns="" xmlns:wpc="http://schemas.microsoft.com/office/word/2010/wordprocessingCanvas" xmlns:cx="http://schemas.microsoft.com/office/drawing/2014/chartex" xmlns:cx1="http://schemas.microsoft.com/office/drawing/2015/9/8/chartex" xmlns:cx2="http://schemas.microsoft.com/office/drawing/2015/10/21/chartex" xmlns:cx3="http://schemas.microsoft.com/office/drawing/2016/5/9/chartex" xmlns:cx4="http://schemas.microsoft.com/office/drawing/2016/5/10/chartex" xmlns:cx5="http://schemas.microsoft.com/office/drawing/2016/5/11/chartex" xmlns:cx6="http://schemas.microsoft.com/office/drawing/2016/5/12/chartex" xmlns:cx7="http://schemas.microsoft.com/office/drawing/2016/5/13/chartex" xmlns:cx8="http://schemas.microsoft.com/office/drawing/2016/5/14/chartex" xmlns:mc="http://schemas.openxmlformats.org/markup-compatibility/2006" xmlns:aink="http://schemas.microsoft.com/office/drawing/2016/ink" xmlns:am3d="http://schemas.microsoft.com/office/drawing/2017/model3d" xmlns:o="urn:schemas-microsoft-com:office:office" xmlns:v="urn:schemas-microsoft-com:vml" xmlns:wp14="http://schemas.microsoft.com/office/word/2010/wordprocessingDrawing" xmlns:w10="urn:schemas-microsoft-com:office:word" xmlns:w="http://schemas.openxmlformats.org/wordprocessingml/2006/main" xmlns:w14="http://schemas.microsoft.com/office/word/2010/wordml" xmlns:w15="http://schemas.microsoft.com/office/word/2012/wordml" xmlns:w16cid="http://schemas.microsoft.com/office/word/2016/wordml/cid" xmlns:w16se="http://schemas.microsoft.com/office/word/2015/wordml/symex" xmlns:wpg="http://schemas.microsoft.com/office/word/2010/wordprocessingGroup" xmlns:wpi="http://schemas.microsoft.com/office/word/2010/wordprocessingInk" xmlns:wps="http://schemas.microsoft.com/office/word/2010/wordprocessingShape" xmlns:a14="http://schemas.microsoft.com/office/drawing/2010/main"/>
                       </a:ext>
                     </a:extLst>
                   </pic:spPr>
@@ -1626,14 +1550,12 @@
       <w:r>
         <w:t xml:space="preserve"> que la fonction </w:t>
       </w:r>
-      <w:proofErr w:type="spellStart"/>
       <w:r>
         <w:rPr>
           <w:i/>
         </w:rPr>
         <w:t>GetFilteredChannelFrame</w:t>
       </w:r>
-      <w:proofErr w:type="spellEnd"/>
       <w:r>
         <w:rPr>
           <w:i/>
@@ -1650,15 +1572,7 @@
         <w:t>filterN2</w:t>
       </w:r>
       <w:r>
-        <w:t xml:space="preserve">) est la fonctions la plus coûteuse en </w:t>
-      </w:r>
-      <w:proofErr w:type="gramStart"/>
-      <w:r>
-        <w:t>terme</w:t>
-      </w:r>
-      <w:proofErr w:type="gramEnd"/>
-      <w:r>
-        <w:t xml:space="preserve"> de ressources. Ceci justifie l’optimisation de cette fonction </w:t>
+        <w:t xml:space="preserve">) est la fonctions la plus coûteuse en terme de ressources. Ceci justifie l’optimisation de cette fonction </w:t>
       </w:r>
       <w:r>
         <w:rPr>
@@ -1800,15 +1714,7 @@
         <w:t>Les r</w:t>
       </w:r>
       <w:r>
-        <w:t xml:space="preserve">ésultats obtenus sur le simulateur et la carte avec le filtre passe-bande </w:t>
-      </w:r>
-      <w:proofErr w:type="spellStart"/>
-      <w:r>
-        <w:t>Butterworth</w:t>
-      </w:r>
-      <w:proofErr w:type="spellEnd"/>
-      <w:r>
-        <w:t xml:space="preserve"> d’ordre 2 diffèrent de ceux obtenus avec Matlab. Nous avons généré des fichiers avec le simulateur en appliquant le filtre avec 4, 8 et 17 bandes de notre échelle de fréquences. Nous remarquons que plus nous traitons de bandes avec le filtre, plus le signal semble affecté, jusqu’au point de devenir inintelligible lorsque toutes les 17 bandes de fréquence sont traitées. </w:t>
+        <w:t xml:space="preserve">ésultats obtenus sur le simulateur et la carte avec le filtre passe-bande Butterworth d’ordre 2 diffèrent de ceux obtenus avec Matlab. Nous avons généré des fichiers avec le simulateur en appliquant le filtre avec 4, 8 et 17 bandes de notre échelle de fréquences. Nous remarquons que plus nous traitons de bandes avec le filtre, plus le signal semble affecté, jusqu’au point de devenir inintelligible lorsque toutes les 17 bandes de fréquence sont traitées. </w:t>
       </w:r>
     </w:p>
     <w:p>
@@ -2093,8 +1999,14 @@
     <w:p>
       <w:pPr>
         <w:pStyle w:val="Heading1"/>
-      </w:pPr>
-      <w:r>
+        <w:rPr>
+          <w:lang w:val="fr-CA"/>
+        </w:rPr>
+      </w:pPr>
+      <w:r>
+        <w:rPr>
+          <w:lang w:val="fr-CA"/>
+        </w:rPr>
         <w:t>Conclusions et Recommendations</w:t>
       </w:r>
     </w:p>
@@ -2191,12 +2103,10 @@
       <w:pPr>
         <w:pStyle w:val="Heading1"/>
       </w:pPr>
-      <w:proofErr w:type="spellStart"/>
       <w:r>
         <w:lastRenderedPageBreak/>
         <w:t>Références</w:t>
       </w:r>
-      <w:proofErr w:type="spellEnd"/>
     </w:p>
     <w:p>
       <w:pPr>
@@ -2209,43 +2119,15 @@
         <w:rPr>
           <w:lang w:val="en-CA"/>
         </w:rPr>
-        <w:t xml:space="preserve">[1] Robert J. </w:t>
-      </w:r>
-      <w:proofErr w:type="spellStart"/>
-      <w:r>
+        <w:t xml:space="preserve">[1] Robert J. McAulay and Marilyn L. Malpass, (1980) SPEECH ENHANCEMENT USING A SOFT-DECISION NOISE SUPPRESSION FILTER </w:t>
+      </w:r>
+    </w:p>
+    <w:p>
+      <w:pPr>
+        <w:jc w:val="both"/>
         <w:rPr>
           <w:lang w:val="en-CA"/>
         </w:rPr>
-        <w:t>McAulay</w:t>
-      </w:r>
-      <w:proofErr w:type="spellEnd"/>
-      <w:r>
-        <w:rPr>
-          <w:lang w:val="en-CA"/>
-        </w:rPr>
-        <w:t xml:space="preserve"> and Marilyn L. </w:t>
-      </w:r>
-      <w:proofErr w:type="spellStart"/>
-      <w:r>
-        <w:rPr>
-          <w:lang w:val="en-CA"/>
-        </w:rPr>
-        <w:t>Malpass</w:t>
-      </w:r>
-      <w:proofErr w:type="spellEnd"/>
-      <w:r>
-        <w:rPr>
-          <w:lang w:val="en-CA"/>
-        </w:rPr>
-        <w:t xml:space="preserve">, (1980) SPEECH ENHANCEMENT USING A SOFT-DECISION NOISE SUPPRESSION FILTER </w:t>
-      </w:r>
-    </w:p>
-    <w:p>
-      <w:pPr>
-        <w:jc w:val="both"/>
-        <w:rPr>
-          <w:lang w:val="en-CA"/>
-        </w:rPr>
       </w:pPr>
     </w:p>
     <w:p>
@@ -2285,15 +2167,7 @@
         <w:t>S</w:t>
       </w:r>
       <w:r>
-        <w:t xml:space="preserve">ite web de </w:t>
-      </w:r>
-      <w:proofErr w:type="spellStart"/>
-      <w:r>
-        <w:t>Department</w:t>
-      </w:r>
-      <w:proofErr w:type="spellEnd"/>
-      <w:r>
-        <w:t xml:space="preserve"> of Computer Science  de l’université </w:t>
+        <w:t xml:space="preserve">ite web de Department of Computer Science  de l’université </w:t>
       </w:r>
       <w:r>
         <w:t xml:space="preserve">de  York </w:t>
@@ -2328,7 +2202,6 @@
       <w:r>
         <w:t xml:space="preserve">Site de </w:t>
       </w:r>
-      <w:proofErr w:type="spellStart"/>
       <w:r>
         <w:rPr>
           <w:rFonts w:eastAsia="MS Mincho" w:hint="eastAsia"/>
@@ -2337,11 +2210,7 @@
         <w:t>S</w:t>
       </w:r>
       <w:r>
-        <w:t>ignalogic</w:t>
-      </w:r>
-      <w:proofErr w:type="spellEnd"/>
-      <w:r>
-        <w:t xml:space="preserve">  </w:t>
+        <w:t xml:space="preserve">ignalogic  </w:t>
       </w:r>
       <w:hyperlink r:id="rId16" w:history="1">
         <w:r>
@@ -2474,21 +2343,7 @@
         <w:rPr>
           <w:lang w:val="fr-CA"/>
         </w:rPr>
-        <w:t xml:space="preserve">Site de </w:t>
-      </w:r>
-      <w:proofErr w:type="spellStart"/>
-      <w:r>
-        <w:rPr>
-          <w:lang w:val="fr-CA"/>
-        </w:rPr>
-        <w:t>signalogic</w:t>
-      </w:r>
-      <w:proofErr w:type="spellEnd"/>
-      <w:r>
-        <w:rPr>
-          <w:lang w:val="fr-CA"/>
-        </w:rPr>
-        <w:t xml:space="preserve">  </w:t>
+        <w:t xml:space="preserve">Site de signalogic  </w:t>
       </w:r>
       <w:hyperlink r:id="rId1" w:history="1">
         <w:r>
@@ -2606,21 +2461,7 @@
         <w:rPr>
           <w:lang w:val="fr-CA"/>
         </w:rPr>
-        <w:t xml:space="preserve">ite web de </w:t>
-      </w:r>
-      <w:proofErr w:type="spellStart"/>
-      <w:r>
-        <w:rPr>
-          <w:lang w:val="fr-CA"/>
-        </w:rPr>
-        <w:t>Department</w:t>
-      </w:r>
-      <w:proofErr w:type="spellEnd"/>
-      <w:r>
-        <w:rPr>
-          <w:lang w:val="fr-CA"/>
-        </w:rPr>
-        <w:t xml:space="preserve"> of Computer Science  de l’université de  York </w:t>
+        <w:t xml:space="preserve">ite web de Department of Computer Science  de l’université de  York </w:t>
       </w:r>
       <w:hyperlink r:id="rId2" w:history="1">
         <w:r>
@@ -3370,7 +3211,7 @@
   <a:extraClrSchemeLst/>
   <a:extLst>
     <a:ext uri="{05A4C25C-085E-4340-85A3-A5531E510DB2}">
-      <thm15:themeFamily xmlns:thm15="http://schemas.microsoft.com/office/thememl/2012/main" xmlns="" name="Office Theme" id="{62F939B6-93AF-4DB8-9C6B-D6C7DFDC589F}" vid="{4A3C46E8-61CC-4603-A589-7422A47A8E4A}"/>
+      <thm15:themeFamily xmlns="" xmlns:thm15="http://schemas.microsoft.com/office/thememl/2012/main" name="Office Theme" id="{62F939B6-93AF-4DB8-9C6B-D6C7DFDC589F}" vid="{4A3C46E8-61CC-4603-A589-7422A47A8E4A}"/>
     </a:ext>
   </a:extLst>
 </a:theme>
@@ -3381,7 +3222,7 @@
 </file>
 
 <file path=customXml/itemProps1.xml><?xml version="1.0" encoding="utf-8"?>
-<ds:datastoreItem xmlns:ds="http://schemas.openxmlformats.org/officeDocument/2006/customXml" ds:itemID="{E165E460-DF8E-4B11-9A94-6F68D11D2A2C}">
+<ds:datastoreItem xmlns:ds="http://schemas.openxmlformats.org/officeDocument/2006/customXml" ds:itemID="{1E632ABC-E407-4FE7-BB3B-66BD37803156}">
   <ds:schemaRefs>
     <ds:schemaRef ds:uri="http://schemas.openxmlformats.org/officeDocument/2006/bibliography"/>
   </ds:schemaRefs>

</xml_diff>